<commit_message>
Fix|Feat: Chapter 1 important changes
- Many mistakes were corrected.
- Unnecessary lines were also removed.
</commit_message>
<xml_diff>
--- a/Chapters/Chapter one.docx
+++ b/Chapters/Chapter one.docx
@@ -63,10 +63,46 @@
     </w:p>
     <w:p>
       <w:r>
-        <w:t xml:space="preserve">Imagine a world where you could effortlessly discover books that match your interests and preferences, without spending hours sifting through endless options. With the explosion of digital content and online shopping, it could be overwhelming to navigate the vast array of books available. This is where personalized and book recommendation systems come in – they offer a way to make sense of the sheer volume of options and provide tailored suggestions that match your unique tastes. In this project, </w:t>
-      </w:r>
-      <w:r>
-        <w:t>I will explore the use of deep learning models for personalized and book recommendation systems, with the goal of providing the accuracy and effectiveness of these systems. By harnessing the power of deep learning, I aim to create a recommendation system that not only matches readers with books they will love, but also helps them discover new authors, genres and perspectives they might not have otherwise considered.</w:t>
+        <w:t>T</w:t>
+      </w:r>
+      <w:r>
+        <w:t>he explosion of digital content</w:t>
+      </w:r>
+      <w:r>
+        <w:t xml:space="preserve"> has </w:t>
+      </w:r>
+      <w:r>
+        <w:t>made available a</w:t>
+      </w:r>
+      <w:r>
+        <w:t xml:space="preserve"> vast array of books. </w:t>
+      </w:r>
+      <w:r>
+        <w:t xml:space="preserve">It is now becoming a hard task to discover books that match our interests and preferences, without spending hours sifting through endless options. </w:t>
+      </w:r>
+      <w:r>
+        <w:t xml:space="preserve">This is where personalized and book recommendation systems come in – they offer a way to make sense of the sheer volume of options and provide tailored suggestions that match our unique tastes. </w:t>
+      </w:r>
+      <w:r>
+        <w:t>T</w:t>
+      </w:r>
+      <w:r>
+        <w:t>his project</w:t>
+      </w:r>
+      <w:r>
+        <w:t xml:space="preserve"> will explore the use of deep learning models for personalized and book recommendation systems, with the goal of providing the accuracy and effectiveness of these systems. By harnessing the power of deep learning, </w:t>
+      </w:r>
+      <w:r>
+        <w:t>this project</w:t>
+      </w:r>
+      <w:r>
+        <w:t xml:space="preserve"> aim</w:t>
+      </w:r>
+      <w:r>
+        <w:t>s</w:t>
+      </w:r>
+      <w:r>
+        <w:t xml:space="preserve"> to create a recommendation system that not only matches readers with books they will love, but also helps them discover new authors, genres and perspectives they might not have otherwise considered.</w:t>
       </w:r>
     </w:p>
     <w:p>
@@ -121,582 +157,1501 @@
           <w:rFonts w:cs="Times New Roman"/>
           <w:szCs w:val="24"/>
         </w:rPr>
-        <w:t xml:space="preserve"> of data are store on the internet on daily basis. This is not only limited to social media but also to e-commerce section such as Amazon, Jumia, </w:t>
-      </w:r>
-      <w:proofErr w:type="spellStart"/>
-      <w:r>
-        <w:rPr>
-          <w:rFonts w:cs="Times New Roman"/>
-          <w:szCs w:val="24"/>
-        </w:rPr>
-        <w:t>Rozetka</w:t>
-      </w:r>
-      <w:proofErr w:type="spellEnd"/>
-      <w:r>
-        <w:rPr>
-          <w:rFonts w:cs="Times New Roman"/>
-          <w:szCs w:val="24"/>
+        <w:t xml:space="preserve"> of data are store on the internet on daily basis. This is not only limited to social media but also to e-commerce section such as Amazon, Jumia, Rozetka etc.</w:t>
+      </w:r>
+      <w:r>
+        <w:rPr>
+          <w:rFonts w:cs="Times New Roman"/>
+          <w:szCs w:val="24"/>
+        </w:rPr>
+        <w:t xml:space="preserve"> where many resources are </w:t>
+      </w:r>
+      <w:r>
+        <w:rPr>
+          <w:rFonts w:cs="Times New Roman"/>
+          <w:szCs w:val="24"/>
+        </w:rPr>
+        <w:t xml:space="preserve">bought and </w:t>
+      </w:r>
+      <w:r>
+        <w:rPr>
+          <w:rFonts w:cs="Times New Roman"/>
+          <w:szCs w:val="24"/>
+        </w:rPr>
+        <w:t xml:space="preserve">sold. </w:t>
+      </w:r>
+      <w:r>
+        <w:rPr>
+          <w:rFonts w:cs="Times New Roman"/>
+          <w:szCs w:val="24"/>
+        </w:rPr>
+        <w:t xml:space="preserve">Because of this large amount of information dumped, there emerges a </w:t>
+      </w:r>
+      <w:r>
+        <w:rPr>
+          <w:rFonts w:cs="Times New Roman"/>
+          <w:szCs w:val="24"/>
+        </w:rPr>
+        <w:t xml:space="preserve">problem of information overload </w:t>
+      </w:r>
+      <w:r>
+        <w:rPr>
+          <w:rFonts w:cs="Times New Roman"/>
+          <w:szCs w:val="24"/>
+        </w:rPr>
+        <w:t xml:space="preserve">which </w:t>
+      </w:r>
+      <w:r>
+        <w:rPr>
+          <w:rFonts w:cs="Times New Roman"/>
+          <w:szCs w:val="24"/>
+        </w:rPr>
+        <w:t xml:space="preserve">has affected the people’s sense of use. </w:t>
+      </w:r>
+      <w:r>
+        <w:rPr>
+          <w:rFonts w:cs="Times New Roman"/>
+          <w:szCs w:val="24"/>
+        </w:rPr>
+        <w:t xml:space="preserve">To cope with the problems of information overload and smooth processing of information, various </w:t>
+      </w:r>
+      <w:r>
+        <w:rPr>
+          <w:rFonts w:cs="Times New Roman"/>
+          <w:szCs w:val="24"/>
+        </w:rPr>
+        <w:t xml:space="preserve">personalized </w:t>
+      </w:r>
+      <w:r>
+        <w:rPr>
+          <w:rFonts w:cs="Times New Roman"/>
+          <w:szCs w:val="24"/>
+        </w:rPr>
+        <w:t>system</w:t>
+      </w:r>
+      <w:r>
+        <w:rPr>
+          <w:rFonts w:cs="Times New Roman"/>
+          <w:szCs w:val="24"/>
+        </w:rPr>
+        <w:t>s</w:t>
+      </w:r>
+      <w:r>
+        <w:rPr>
+          <w:rFonts w:cs="Times New Roman"/>
+          <w:szCs w:val="24"/>
+        </w:rPr>
+        <w:t xml:space="preserve"> ha</w:t>
+      </w:r>
+      <w:r>
+        <w:rPr>
+          <w:rFonts w:cs="Times New Roman"/>
+          <w:szCs w:val="24"/>
+        </w:rPr>
+        <w:t xml:space="preserve">ve </w:t>
+      </w:r>
+      <w:r>
+        <w:rPr>
+          <w:rFonts w:cs="Times New Roman"/>
+          <w:szCs w:val="24"/>
+        </w:rPr>
+        <w:t xml:space="preserve">been designed </w:t>
+      </w:r>
+      <w:r>
+        <w:rPr>
+          <w:rFonts w:cs="Times New Roman"/>
+          <w:szCs w:val="24"/>
+        </w:rPr>
+        <w:t xml:space="preserve">with the aim of </w:t>
+      </w:r>
+      <w:r>
+        <w:rPr>
+          <w:rFonts w:cs="Times New Roman"/>
+          <w:szCs w:val="24"/>
+        </w:rPr>
+        <w:t xml:space="preserve">reducing the workloads on human. </w:t>
+      </w:r>
+      <w:r>
+        <w:rPr>
+          <w:rFonts w:cs="Times New Roman"/>
+          <w:szCs w:val="24"/>
+        </w:rPr>
+        <w:t xml:space="preserve">The emergence of recommendation system can help solved these issues </w:t>
+      </w:r>
+      <w:r>
+        <w:rPr>
+          <w:rFonts w:cs="Times New Roman"/>
+          <w:szCs w:val="24"/>
+        </w:rPr>
+        <w:t>by providing meaningful, effective, and personalized recommendation of products and services to users</w:t>
+      </w:r>
+      <w:r>
+        <w:rPr>
+          <w:rFonts w:cs="Times New Roman"/>
+          <w:szCs w:val="24"/>
+        </w:rPr>
+        <w:t xml:space="preserve"> (</w:t>
+      </w:r>
+      <w:r>
+        <w:rPr>
+          <w:rFonts w:cs="Times New Roman"/>
+          <w:szCs w:val="24"/>
+        </w:rPr>
+        <w:t>L. Haiming et al.</w:t>
+      </w:r>
+      <w:r>
+        <w:rPr>
+          <w:rFonts w:cs="Times New Roman"/>
+          <w:szCs w:val="24"/>
+        </w:rPr>
+        <w:t xml:space="preserve">, </w:t>
+      </w:r>
+      <w:r>
+        <w:rPr>
+          <w:rFonts w:cs="Times New Roman"/>
+          <w:szCs w:val="24"/>
+        </w:rPr>
+        <w:t>2021).</w:t>
+      </w:r>
+    </w:p>
+    <w:p>
+      <w:pPr>
+        <w:rPr>
+          <w:rFonts w:cs="Times New Roman"/>
+          <w:szCs w:val="24"/>
+        </w:rPr>
+      </w:pPr>
+      <w:r>
+        <w:rPr>
+          <w:rFonts w:cs="Times New Roman"/>
+          <w:szCs w:val="24"/>
+        </w:rPr>
+        <w:t>Recommender system (RS)</w:t>
+      </w:r>
+      <w:r>
+        <w:rPr>
+          <w:rFonts w:cs="Times New Roman"/>
+          <w:szCs w:val="24"/>
+        </w:rPr>
+        <w:t xml:space="preserve"> </w:t>
+      </w:r>
+      <w:r>
+        <w:rPr>
+          <w:rFonts w:cs="Times New Roman"/>
+          <w:szCs w:val="24"/>
+        </w:rPr>
+        <w:t>is a type of expert system which filters the huge amount of information present over the</w:t>
+      </w:r>
+      <w:r>
+        <w:rPr>
+          <w:rFonts w:cs="Times New Roman"/>
+          <w:szCs w:val="24"/>
+        </w:rPr>
+        <w:t xml:space="preserve"> </w:t>
+      </w:r>
+      <w:r>
+        <w:rPr>
+          <w:rFonts w:cs="Times New Roman"/>
+          <w:szCs w:val="24"/>
+        </w:rPr>
+        <w:t>internet</w:t>
+      </w:r>
+      <w:r>
+        <w:rPr>
+          <w:rFonts w:cs="Times New Roman"/>
+          <w:szCs w:val="24"/>
+        </w:rPr>
+        <w:t>,</w:t>
+      </w:r>
+      <w:r>
+        <w:rPr>
+          <w:rFonts w:cs="Times New Roman"/>
+          <w:szCs w:val="24"/>
+        </w:rPr>
+        <w:t xml:space="preserve"> process it</w:t>
+      </w:r>
+      <w:r>
+        <w:rPr>
+          <w:rFonts w:cs="Times New Roman"/>
+          <w:szCs w:val="24"/>
+        </w:rPr>
+        <w:t xml:space="preserve"> base on</w:t>
+      </w:r>
+      <w:r>
+        <w:rPr>
+          <w:rFonts w:cs="Times New Roman"/>
+          <w:szCs w:val="24"/>
+        </w:rPr>
+        <w:t xml:space="preserve"> some filtering criteria and makes recommendations for</w:t>
+      </w:r>
+      <w:r>
+        <w:rPr>
+          <w:rFonts w:cs="Times New Roman"/>
+          <w:szCs w:val="24"/>
+        </w:rPr>
+        <w:t xml:space="preserve"> people</w:t>
+      </w:r>
+      <w:r>
+        <w:rPr>
+          <w:rFonts w:cs="Times New Roman"/>
+          <w:szCs w:val="24"/>
+        </w:rPr>
+        <w:t xml:space="preserve"> (</w:t>
+      </w:r>
+      <w:r>
+        <w:rPr>
+          <w:rFonts w:cs="Times New Roman"/>
+          <w:szCs w:val="24"/>
+        </w:rPr>
+        <w:t>Balaji, Pranshu</w:t>
+      </w:r>
+      <w:r>
+        <w:rPr>
+          <w:rFonts w:cs="Times New Roman"/>
+          <w:szCs w:val="24"/>
+        </w:rPr>
+        <w:t xml:space="preserve"> &amp;</w:t>
+      </w:r>
+      <w:r>
+        <w:rPr>
+          <w:rFonts w:cs="Times New Roman"/>
+          <w:szCs w:val="24"/>
+        </w:rPr>
+        <w:t xml:space="preserve"> Deepali</w:t>
+      </w:r>
+      <w:r>
+        <w:rPr>
+          <w:rFonts w:ascii="AdvTT5ada87cc" w:hAnsi="AdvTT5ada87cc"/>
+          <w:color w:val="000000"/>
+          <w:sz w:val="20"/>
+          <w:szCs w:val="20"/>
+        </w:rPr>
+        <w:t>, 2020)</w:t>
+      </w:r>
+      <w:r>
+        <w:rPr>
+          <w:rFonts w:cs="Times New Roman"/>
+          <w:szCs w:val="24"/>
+        </w:rPr>
+        <w:t xml:space="preserve">. </w:t>
+      </w:r>
+      <w:r>
+        <w:rPr>
+          <w:rFonts w:cs="Times New Roman"/>
+          <w:szCs w:val="24"/>
+        </w:rPr>
+        <w:t>Th</w:t>
+      </w:r>
+      <w:r>
+        <w:rPr>
+          <w:rFonts w:cs="Times New Roman"/>
+          <w:szCs w:val="24"/>
+        </w:rPr>
+        <w:t>e</w:t>
+      </w:r>
+      <w:r>
+        <w:rPr>
+          <w:rFonts w:cs="Times New Roman"/>
+          <w:szCs w:val="24"/>
+        </w:rPr>
+        <w:t>s</w:t>
+      </w:r>
+      <w:r>
+        <w:rPr>
+          <w:rFonts w:cs="Times New Roman"/>
+          <w:szCs w:val="24"/>
+        </w:rPr>
+        <w:t>e</w:t>
+      </w:r>
+      <w:r>
+        <w:rPr>
+          <w:rFonts w:cs="Times New Roman"/>
+          <w:szCs w:val="24"/>
+        </w:rPr>
+        <w:t xml:space="preserve"> expert system</w:t>
+      </w:r>
+      <w:r>
+        <w:rPr>
+          <w:rFonts w:cs="Times New Roman"/>
+          <w:szCs w:val="24"/>
+        </w:rPr>
+        <w:t>s</w:t>
+      </w:r>
+      <w:r>
+        <w:rPr>
+          <w:rFonts w:cs="Times New Roman"/>
+          <w:szCs w:val="24"/>
+        </w:rPr>
+        <w:t xml:space="preserve"> </w:t>
+      </w:r>
+      <w:r>
+        <w:rPr>
+          <w:rFonts w:cs="Times New Roman"/>
+          <w:szCs w:val="24"/>
+        </w:rPr>
+        <w:t xml:space="preserve">are </w:t>
+      </w:r>
+      <w:r>
+        <w:rPr>
+          <w:rFonts w:cs="Times New Roman"/>
+          <w:szCs w:val="24"/>
+        </w:rPr>
+        <w:t xml:space="preserve">being implemented to reproduce the work of an expert advisors in making right decision to real-life problem. </w:t>
+      </w:r>
+      <w:r>
+        <w:rPr>
+          <w:rFonts w:cs="Times New Roman"/>
+          <w:szCs w:val="24"/>
+        </w:rPr>
+        <w:t>These systems are designed to help users find products or content that match their interest and preferences, based on their browsing history, purchase history, ratings, and other factors</w:t>
+      </w:r>
+      <w:r>
+        <w:rPr>
+          <w:rFonts w:cs="Times New Roman"/>
+          <w:szCs w:val="24"/>
+        </w:rPr>
+        <w:t xml:space="preserve"> (</w:t>
+      </w:r>
+      <w:r>
+        <w:rPr>
+          <w:rFonts w:cs="Times New Roman"/>
+          <w:szCs w:val="24"/>
+        </w:rPr>
+        <w:t>Bushra et al., 2019)</w:t>
+      </w:r>
+      <w:r>
+        <w:rPr>
+          <w:rFonts w:cs="Times New Roman"/>
+          <w:szCs w:val="24"/>
+        </w:rPr>
+        <w:t xml:space="preserve">. In the case of book recommendation systems, the goal is to help readers discover new books that they will enjoy based on their reading history, genre </w:t>
+      </w:r>
+      <w:r>
+        <w:rPr>
+          <w:rFonts w:cs="Times New Roman"/>
+          <w:szCs w:val="24"/>
+        </w:rPr>
+        <w:lastRenderedPageBreak/>
+        <w:t>preferences, author preferences and other factors</w:t>
+      </w:r>
+      <w:r>
+        <w:rPr>
+          <w:rFonts w:cs="Times New Roman"/>
+          <w:szCs w:val="24"/>
+        </w:rPr>
+        <w:t xml:space="preserve"> (</w:t>
+      </w:r>
+      <w:r>
+        <w:rPr>
+          <w:rFonts w:cs="Times New Roman"/>
+          <w:szCs w:val="24"/>
+        </w:rPr>
+        <w:t>Dhanashri, Nandani, Ranjana</w:t>
+      </w:r>
+      <w:r>
+        <w:rPr>
+          <w:rFonts w:cs="Times New Roman"/>
+          <w:szCs w:val="24"/>
+        </w:rPr>
+        <w:t xml:space="preserve"> &amp;</w:t>
+      </w:r>
+      <w:r>
+        <w:rPr>
+          <w:rFonts w:cs="Times New Roman"/>
+          <w:szCs w:val="24"/>
+        </w:rPr>
+        <w:t xml:space="preserve"> Vaishali, 2020)</w:t>
+      </w:r>
+      <w:r>
+        <w:rPr>
+          <w:rFonts w:cs="Times New Roman"/>
+          <w:szCs w:val="24"/>
+        </w:rPr>
+        <w:t>.</w:t>
+      </w:r>
+    </w:p>
+    <w:p>
+      <w:pPr>
+        <w:rPr>
+          <w:rFonts w:cs="Times New Roman"/>
+          <w:szCs w:val="24"/>
+        </w:rPr>
+      </w:pPr>
+      <w:r>
+        <w:rPr>
+          <w:rFonts w:cs="Times New Roman"/>
+          <w:szCs w:val="24"/>
+        </w:rPr>
+        <w:t xml:space="preserve">Recommendation system </w:t>
+      </w:r>
+      <w:r>
+        <w:rPr>
+          <w:rFonts w:cs="Times New Roman"/>
+          <w:szCs w:val="24"/>
+        </w:rPr>
+        <w:t xml:space="preserve">was initially deployed in the e-commerce sector </w:t>
+      </w:r>
+      <w:r>
+        <w:rPr>
+          <w:rFonts w:cs="Times New Roman"/>
+          <w:szCs w:val="24"/>
+        </w:rPr>
+        <w:t xml:space="preserve">to help recommend products to user base on their existing interactions and preferences with the major goal of increasing </w:t>
+      </w:r>
+      <w:r>
+        <w:rPr>
+          <w:rFonts w:cs="Times New Roman"/>
+          <w:szCs w:val="24"/>
+        </w:rPr>
+        <w:t xml:space="preserve">the </w:t>
+      </w:r>
+      <w:r>
+        <w:rPr>
+          <w:rFonts w:cs="Times New Roman"/>
+          <w:szCs w:val="24"/>
+        </w:rPr>
+        <w:t>income of merchants</w:t>
+      </w:r>
+      <w:r>
+        <w:rPr>
+          <w:rFonts w:cs="Times New Roman"/>
+          <w:szCs w:val="24"/>
+        </w:rPr>
+        <w:t xml:space="preserve"> by selling more products</w:t>
+      </w:r>
+      <w:r>
+        <w:rPr>
+          <w:rFonts w:cs="Times New Roman"/>
+          <w:szCs w:val="24"/>
+        </w:rPr>
+        <w:t xml:space="preserve"> and thereby bring about satisfaction</w:t>
+      </w:r>
+      <w:r>
+        <w:rPr>
+          <w:rFonts w:cs="Times New Roman"/>
+          <w:szCs w:val="24"/>
+        </w:rPr>
+        <w:t xml:space="preserve"> (</w:t>
+      </w:r>
+      <w:r>
+        <w:rPr>
+          <w:rFonts w:cs="Times New Roman"/>
+          <w:szCs w:val="24"/>
+        </w:rPr>
+        <w:t>Sana, James</w:t>
+      </w:r>
+      <w:r>
+        <w:rPr>
+          <w:rFonts w:cs="Times New Roman"/>
+          <w:szCs w:val="24"/>
+        </w:rPr>
+        <w:t xml:space="preserve"> &amp;</w:t>
+      </w:r>
+      <w:r>
+        <w:rPr>
+          <w:rFonts w:cs="Times New Roman"/>
+          <w:szCs w:val="24"/>
+        </w:rPr>
+        <w:t xml:space="preserve"> Nasseh, 2019)</w:t>
+      </w:r>
+      <w:r>
+        <w:rPr>
+          <w:rFonts w:cs="Times New Roman"/>
+          <w:szCs w:val="24"/>
+        </w:rPr>
+        <w:t>. But now, the domain of recommender system has been expanded i.e., recommending movies and shows for entertainment, books and novels for academi</w:t>
+      </w:r>
+      <w:r>
+        <w:rPr>
+          <w:rFonts w:cs="Times New Roman"/>
+          <w:szCs w:val="24"/>
+        </w:rPr>
+        <w:t>cians, doctors and telemedicine for patients, and location and enterprise for tourists etc.</w:t>
+      </w:r>
+      <w:r>
+        <w:rPr>
+          <w:rFonts w:cs="Times New Roman"/>
+          <w:szCs w:val="24"/>
+        </w:rPr>
+        <w:t xml:space="preserve"> (Khalid et al., 2020).</w:t>
+      </w:r>
+    </w:p>
+    <w:p>
+      <w:pPr>
+        <w:rPr>
+          <w:rStyle w:val="fontstyle01"/>
+          <w:color w:val="000000"/>
+        </w:rPr>
+      </w:pPr>
+      <w:r>
+        <w:rPr>
+          <w:rFonts w:cs="Times New Roman"/>
+          <w:szCs w:val="24"/>
+        </w:rPr>
+        <w:t>According to</w:t>
+      </w:r>
+      <w:r>
+        <w:rPr>
+          <w:rFonts w:cs="Times New Roman"/>
+          <w:szCs w:val="24"/>
+        </w:rPr>
+        <w:t xml:space="preserve"> </w:t>
+      </w:r>
+      <w:r>
+        <w:rPr>
+          <w:rFonts w:cs="Times New Roman"/>
+          <w:szCs w:val="24"/>
+        </w:rPr>
+        <w:t xml:space="preserve">Illia </w:t>
+      </w:r>
+      <w:r>
+        <w:rPr>
+          <w:rFonts w:cs="Times New Roman"/>
+          <w:szCs w:val="24"/>
+        </w:rPr>
+        <w:t>B.</w:t>
+      </w:r>
+      <w:r>
+        <w:rPr>
+          <w:rFonts w:cs="Times New Roman"/>
+          <w:szCs w:val="24"/>
+        </w:rPr>
+        <w:t xml:space="preserve">, Victoria V. </w:t>
+      </w:r>
+      <w:r>
+        <w:rPr>
+          <w:rFonts w:cs="Times New Roman"/>
+          <w:szCs w:val="24"/>
+        </w:rPr>
+        <w:t>&amp;</w:t>
+      </w:r>
+      <w:r>
+        <w:rPr>
+          <w:rFonts w:cs="Times New Roman"/>
+          <w:szCs w:val="24"/>
+        </w:rPr>
+        <w:t xml:space="preserve"> Solomiia A.</w:t>
+      </w:r>
+      <w:r>
+        <w:t xml:space="preserve"> (2022),</w:t>
+      </w:r>
+      <w:r>
+        <w:t xml:space="preserve"> for</w:t>
+      </w:r>
+      <w:r>
+        <w:rPr>
+          <w:rStyle w:val="fontstyle01"/>
+          <w:color w:val="000000"/>
+        </w:rPr>
+        <w:t xml:space="preserve"> users to be satisfied with</w:t>
+      </w:r>
+      <w:r>
+        <w:rPr>
+          <w:rStyle w:val="fontstyle01"/>
+          <w:color w:val="000000"/>
+        </w:rPr>
+        <w:t xml:space="preserve"> the service render on various web platfor</w:t>
+      </w:r>
+      <w:r>
+        <w:rPr>
+          <w:rStyle w:val="fontstyle01"/>
+          <w:color w:val="000000"/>
+        </w:rPr>
+        <w:t xml:space="preserve">m, they </w:t>
+      </w:r>
+      <w:r>
+        <w:rPr>
+          <w:rStyle w:val="fontstyle01"/>
+          <w:color w:val="000000"/>
+        </w:rPr>
+        <w:t xml:space="preserve">must </w:t>
+      </w:r>
+      <w:r>
+        <w:rPr>
+          <w:rStyle w:val="fontstyle01"/>
+          <w:color w:val="000000"/>
+        </w:rPr>
+        <w:t>be able to quickly, easily and efficiently search for the information they need</w:t>
+      </w:r>
+      <w:r>
+        <w:rPr>
+          <w:rStyle w:val="fontstyle01"/>
+          <w:color w:val="000000"/>
+        </w:rPr>
+        <w:t xml:space="preserve">. And also, one of the key </w:t>
+      </w:r>
+      <w:r>
+        <w:rPr>
+          <w:rStyle w:val="fontstyle01"/>
+          <w:color w:val="000000"/>
+        </w:rPr>
+        <w:t>components</w:t>
+      </w:r>
+      <w:r>
+        <w:rPr>
+          <w:rStyle w:val="fontstyle01"/>
+          <w:color w:val="000000"/>
+        </w:rPr>
+        <w:t xml:space="preserve"> that help keep customers on the web is recommendation</w:t>
+      </w:r>
+      <w:r>
+        <w:rPr>
+          <w:rStyle w:val="fontstyle01"/>
+          <w:color w:val="000000"/>
+        </w:rPr>
+        <w:t xml:space="preserve"> (</w:t>
+      </w:r>
+      <w:r>
+        <w:rPr>
+          <w:rFonts w:cs="Times New Roman"/>
+          <w:color w:val="000000"/>
+          <w:sz w:val="22"/>
+        </w:rPr>
+        <w:t>Dhiman</w:t>
+      </w:r>
+      <w:r>
+        <w:rPr>
+          <w:rFonts w:cs="Times New Roman"/>
+          <w:color w:val="000000"/>
+          <w:sz w:val="22"/>
+        </w:rPr>
+        <w:t xml:space="preserve">, </w:t>
+      </w:r>
+      <w:r>
+        <w:rPr>
+          <w:rFonts w:cs="Times New Roman"/>
+          <w:color w:val="000000"/>
+          <w:sz w:val="22"/>
+        </w:rPr>
+        <w:t>Tanni</w:t>
+      </w:r>
+      <w:r>
+        <w:rPr>
+          <w:rFonts w:cs="Times New Roman"/>
+          <w:color w:val="000000"/>
+          <w:sz w:val="22"/>
+        </w:rPr>
+        <w:t xml:space="preserve"> &amp;</w:t>
+      </w:r>
+      <w:r>
+        <w:rPr>
+          <w:rFonts w:cs="Times New Roman"/>
+          <w:color w:val="000000"/>
+          <w:sz w:val="22"/>
+        </w:rPr>
+        <w:t xml:space="preserve"> </w:t>
+      </w:r>
+      <w:r>
+        <w:rPr>
+          <w:rFonts w:cs="Times New Roman"/>
+          <w:color w:val="000000"/>
+          <w:sz w:val="22"/>
+        </w:rPr>
+        <w:t>Mohammad</w:t>
+      </w:r>
+      <w:r>
+        <w:rPr>
+          <w:rFonts w:cs="Times New Roman"/>
+          <w:color w:val="000000"/>
+          <w:sz w:val="22"/>
+        </w:rPr>
+        <w:t>, 2021)</w:t>
+      </w:r>
+      <w:r>
+        <w:rPr>
+          <w:rStyle w:val="fontstyle01"/>
+          <w:color w:val="000000"/>
+        </w:rPr>
+        <w:t>. Scientific research shows that 60% of customers prefer to return to store with requests</w:t>
+      </w:r>
+      <w:r>
+        <w:rPr>
+          <w:rStyle w:val="fontstyle01"/>
+          <w:color w:val="000000"/>
+        </w:rPr>
+        <w:t xml:space="preserve"> while 75% of the digital generation </w:t>
+      </w:r>
+      <w:r>
+        <w:rPr>
+          <w:rStyle w:val="fontstyle01"/>
+          <w:color w:val="000000"/>
+        </w:rPr>
+        <w:t xml:space="preserve">who grew up in the era of social media </w:t>
+      </w:r>
+      <w:r>
+        <w:rPr>
+          <w:rStyle w:val="fontstyle01"/>
+          <w:color w:val="000000"/>
+        </w:rPr>
+        <w:t xml:space="preserve">belief that </w:t>
+      </w:r>
+      <w:r>
+        <w:rPr>
+          <w:rStyle w:val="fontstyle01"/>
+          <w:color w:val="000000"/>
+        </w:rPr>
+        <w:t>recommendation is an integral part of any platforms</w:t>
+      </w:r>
+      <w:r>
+        <w:rPr>
+          <w:rStyle w:val="fontstyle01"/>
+          <w:color w:val="000000"/>
+        </w:rPr>
+        <w:t xml:space="preserve"> (</w:t>
+      </w:r>
+      <w:r>
+        <w:rPr>
+          <w:rStyle w:val="fontstyle01"/>
+          <w:color w:val="000000"/>
+        </w:rPr>
+        <w:t>Illia</w:t>
+      </w:r>
+      <w:r>
+        <w:rPr>
+          <w:rStyle w:val="fontstyle01"/>
+        </w:rPr>
+        <w:t xml:space="preserve"> </w:t>
+      </w:r>
+      <w:r>
+        <w:rPr>
+          <w:rStyle w:val="fontstyle01"/>
+          <w:color w:val="000000"/>
+        </w:rPr>
+        <w:t>et al., 2022)</w:t>
+      </w:r>
+      <w:r>
+        <w:rPr>
+          <w:rStyle w:val="fontstyle01"/>
+          <w:color w:val="000000"/>
+        </w:rPr>
+        <w:t>. Therefore, in today’s world, efficient and fast search for information with the possibility of recommendation is one of the primary needs of people and businesses</w:t>
+      </w:r>
+      <w:r>
+        <w:rPr>
+          <w:rStyle w:val="fontstyle01"/>
+          <w:color w:val="000000"/>
+        </w:rPr>
+        <w:t xml:space="preserve"> </w:t>
+      </w:r>
+      <w:r>
+        <w:rPr>
+          <w:rStyle w:val="fontstyle01"/>
+          <w:color w:val="000000"/>
+        </w:rPr>
+        <w:t>(</w:t>
+      </w:r>
+      <w:r>
+        <w:rPr>
+          <w:rFonts w:eastAsia="Times New Roman" w:cs="Times New Roman"/>
+          <w:szCs w:val="24"/>
+        </w:rPr>
+        <w:t>Sushama, Pooja</w:t>
+      </w:r>
+      <w:r>
+        <w:rPr>
+          <w:rFonts w:eastAsia="Times New Roman" w:cs="Times New Roman"/>
+          <w:szCs w:val="24"/>
+        </w:rPr>
+        <w:t xml:space="preserve"> &amp;</w:t>
+      </w:r>
+      <w:r>
+        <w:rPr>
+          <w:rFonts w:eastAsia="Times New Roman" w:cs="Times New Roman"/>
+          <w:szCs w:val="24"/>
+        </w:rPr>
+        <w:t xml:space="preserve"> Darshana</w:t>
+      </w:r>
+      <w:r>
+        <w:rPr>
+          <w:rFonts w:eastAsia="Times New Roman" w:cs="Times New Roman"/>
+          <w:szCs w:val="24"/>
+        </w:rPr>
+        <w:t xml:space="preserve">, </w:t>
+      </w:r>
+      <w:r>
+        <w:rPr>
+          <w:rFonts w:eastAsia="Times New Roman" w:cs="Times New Roman"/>
+          <w:szCs w:val="24"/>
+        </w:rPr>
+        <w:t>2015</w:t>
+      </w:r>
+      <w:r>
+        <w:rPr>
+          <w:rFonts w:eastAsia="Times New Roman" w:cs="Times New Roman"/>
+          <w:szCs w:val="24"/>
+        </w:rPr>
+        <w:t>)</w:t>
+      </w:r>
+      <w:r>
+        <w:rPr>
+          <w:rStyle w:val="fontstyle01"/>
+          <w:color w:val="000000"/>
+        </w:rPr>
+        <w:t>.</w:t>
+      </w:r>
+    </w:p>
+    <w:p>
+      <w:pPr>
+        <w:rPr>
+          <w:rStyle w:val="fontstyle01"/>
+          <w:color w:val="000000"/>
+        </w:rPr>
+      </w:pPr>
+      <w:r>
+        <w:rPr>
+          <w:rStyle w:val="fontstyle01"/>
+          <w:color w:val="000000"/>
+        </w:rPr>
+        <w:t>The two most common types of book recommendation systems are content-based</w:t>
+      </w:r>
+      <w:r>
+        <w:rPr>
+          <w:rStyle w:val="fontstyle01"/>
+          <w:color w:val="000000"/>
+        </w:rPr>
+        <w:t xml:space="preserve"> </w:t>
+      </w:r>
+      <w:r>
+        <w:rPr>
+          <w:rStyle w:val="fontstyle01"/>
+          <w:color w:val="000000"/>
+        </w:rPr>
+        <w:t>and collaborative filtering</w:t>
+      </w:r>
+      <w:r>
+        <w:rPr>
+          <w:rStyle w:val="fontstyle01"/>
+          <w:color w:val="000000"/>
+        </w:rPr>
+        <w:t xml:space="preserve"> (</w:t>
+      </w:r>
+      <w:r>
+        <w:rPr>
+          <w:rStyle w:val="fontstyle01"/>
+          <w:color w:val="000000"/>
+        </w:rPr>
+        <w:t>Ruihui, 2018)</w:t>
+      </w:r>
+      <w:r>
+        <w:rPr>
+          <w:rStyle w:val="fontstyle01"/>
+          <w:color w:val="000000"/>
+        </w:rPr>
+        <w:t>. Content-based systems recommend books based on the user’s past interactions with similar content, while collaborative filtering systems recommend books based on the past interactions of similar users</w:t>
+      </w:r>
+      <w:r>
+        <w:rPr>
+          <w:rStyle w:val="fontstyle01"/>
+          <w:color w:val="000000"/>
+        </w:rPr>
+        <w:t xml:space="preserve"> (</w:t>
+      </w:r>
+      <w:r>
+        <w:rPr>
+          <w:rStyle w:val="fontstyle01"/>
+          <w:color w:val="000000"/>
+        </w:rPr>
+        <w:t>Khalid</w:t>
+      </w:r>
+      <w:r>
+        <w:rPr>
+          <w:rStyle w:val="fontstyle01"/>
+          <w:color w:val="000000"/>
+        </w:rPr>
+        <w:t xml:space="preserve"> &amp;</w:t>
+      </w:r>
+      <w:r>
+        <w:rPr>
+          <w:rStyle w:val="fontstyle01"/>
+          <w:color w:val="000000"/>
+        </w:rPr>
+        <w:t xml:space="preserve"> Jamshed, 2020)</w:t>
+      </w:r>
+      <w:r>
+        <w:rPr>
+          <w:rStyle w:val="fontstyle01"/>
+          <w:color w:val="000000"/>
+        </w:rPr>
+        <w:t>. Both of these approaches have their strengths and weaknesses</w:t>
+      </w:r>
+      <w:r>
+        <w:rPr>
+          <w:rStyle w:val="fontstyle01"/>
+          <w:color w:val="000000"/>
+        </w:rPr>
+        <w:t>.</w:t>
+      </w:r>
+      <w:r>
+        <w:rPr>
+          <w:rStyle w:val="fontstyle01"/>
+          <w:color w:val="000000"/>
+        </w:rPr>
+        <w:t xml:space="preserve"> To overcome some of the weaknesses found </w:t>
+      </w:r>
+      <w:r>
+        <w:rPr>
+          <w:rStyle w:val="fontstyle01"/>
+          <w:color w:val="000000"/>
+        </w:rPr>
+        <w:t xml:space="preserve">in </w:t>
+      </w:r>
+      <w:r>
+        <w:rPr>
+          <w:rStyle w:val="fontstyle01"/>
+          <w:color w:val="000000"/>
+        </w:rPr>
+        <w:t xml:space="preserve">these systems, </w:t>
+      </w:r>
+      <w:r>
+        <w:rPr>
+          <w:rStyle w:val="fontstyle01"/>
+          <w:color w:val="000000"/>
+        </w:rPr>
+        <w:t>researchers</w:t>
+      </w:r>
+      <w:r>
+        <w:rPr>
+          <w:rStyle w:val="fontstyle01"/>
+          <w:color w:val="000000"/>
+        </w:rPr>
+        <w:t xml:space="preserve"> developed a refined recommendation system called hybrid RS</w:t>
+      </w:r>
+      <w:r>
+        <w:rPr>
+          <w:rStyle w:val="fontstyle01"/>
+          <w:color w:val="000000"/>
+        </w:rPr>
+        <w:t xml:space="preserve">. This system </w:t>
+      </w:r>
+      <w:r>
+        <w:rPr>
+          <w:rStyle w:val="fontstyle01"/>
+          <w:color w:val="000000"/>
+        </w:rPr>
+        <w:t xml:space="preserve">takes both collaborative filtering method to generate similar users, and content-based recommendation to generate similar items into consideration. Therefore, hybrid system produces the ensembled output of both </w:t>
+      </w:r>
+      <w:r>
+        <w:rPr>
+          <w:rStyle w:val="fontstyle01"/>
+          <w:color w:val="000000"/>
+        </w:rPr>
+        <w:t>collaborative filtering</w:t>
+      </w:r>
+      <w:r>
+        <w:rPr>
+          <w:rStyle w:val="fontstyle01"/>
+          <w:color w:val="000000"/>
+        </w:rPr>
+        <w:t xml:space="preserve"> and </w:t>
+      </w:r>
+      <w:r>
+        <w:rPr>
+          <w:rStyle w:val="fontstyle01"/>
+          <w:color w:val="000000"/>
+        </w:rPr>
+        <w:t>content-based systems</w:t>
+      </w:r>
+      <w:r>
+        <w:rPr>
+          <w:rStyle w:val="fontstyle01"/>
+          <w:color w:val="000000"/>
+        </w:rPr>
+        <w:t>.</w:t>
+      </w:r>
+      <w:r>
+        <w:rPr>
+          <w:rStyle w:val="fontstyle01"/>
+          <w:color w:val="000000"/>
+        </w:rPr>
+        <w:t xml:space="preserve"> Still, some limitations remain obvious</w:t>
+      </w:r>
+      <w:r>
+        <w:rPr>
+          <w:rStyle w:val="fontstyle01"/>
+          <w:color w:val="000000"/>
+        </w:rPr>
+        <w:t>. R</w:t>
+      </w:r>
+      <w:r>
+        <w:rPr>
+          <w:rStyle w:val="fontstyle01"/>
+          <w:color w:val="000000"/>
+        </w:rPr>
+        <w:t>esearchers have been working to improve the accuracy and effectiveness of these systems using machine learning and deep learning algorithms</w:t>
+      </w:r>
+      <w:r>
+        <w:rPr>
+          <w:rStyle w:val="fontstyle01"/>
+          <w:color w:val="000000"/>
+        </w:rPr>
+        <w:t xml:space="preserve"> (</w:t>
+      </w:r>
+      <w:r>
+        <w:rPr>
+          <w:rStyle w:val="fontstyle01"/>
+          <w:color w:val="000000"/>
+        </w:rPr>
+        <w:t>K. Anwar et al., 2020; Kholi M., Tali A. &amp; Laaziz Y., 2020)</w:t>
+      </w:r>
+      <w:r>
+        <w:rPr>
+          <w:rStyle w:val="fontstyle01"/>
+          <w:color w:val="000000"/>
+        </w:rPr>
+        <w:t>.</w:t>
+      </w:r>
+    </w:p>
+    <w:p>
+      <w:pPr>
+        <w:rPr>
+          <w:rStyle w:val="fontstyle01"/>
+          <w:color w:val="000000"/>
+        </w:rPr>
+      </w:pPr>
+      <w:r>
+        <w:rPr>
+          <w:rStyle w:val="fontstyle01"/>
+          <w:color w:val="000000"/>
+        </w:rPr>
+        <w:t>Deep learning, a branch of machine, involves the use of neural networks to model complex patterns in data</w:t>
+      </w:r>
+      <w:r>
+        <w:rPr>
+          <w:rStyle w:val="fontstyle01"/>
+          <w:color w:val="000000"/>
+        </w:rPr>
+        <w:t xml:space="preserve"> (</w:t>
+      </w:r>
+      <w:r>
+        <w:rPr>
+          <w:rFonts w:eastAsia="Times New Roman" w:cs="Times New Roman"/>
+          <w:szCs w:val="24"/>
+        </w:rPr>
+        <w:t>Mijwil</w:t>
+      </w:r>
+      <w:r>
+        <w:rPr>
+          <w:rFonts w:eastAsia="Times New Roman" w:cs="Times New Roman"/>
+          <w:szCs w:val="24"/>
+        </w:rPr>
+        <w:t xml:space="preserve"> </w:t>
+      </w:r>
+      <w:r>
+        <w:rPr>
+          <w:rFonts w:eastAsia="Times New Roman" w:cs="Times New Roman"/>
+          <w:szCs w:val="24"/>
+        </w:rPr>
+        <w:t>&amp; Abttan</w:t>
+      </w:r>
+      <w:r>
+        <w:rPr>
+          <w:rFonts w:eastAsia="Times New Roman" w:cs="Times New Roman"/>
+          <w:szCs w:val="24"/>
+        </w:rPr>
+        <w:t xml:space="preserve">, </w:t>
+      </w:r>
+      <w:r>
+        <w:rPr>
+          <w:rFonts w:eastAsia="Times New Roman" w:cs="Times New Roman"/>
+          <w:szCs w:val="24"/>
+        </w:rPr>
+        <w:t>2021</w:t>
+      </w:r>
+      <w:r>
+        <w:rPr>
+          <w:rFonts w:eastAsia="Times New Roman" w:cs="Times New Roman"/>
+          <w:szCs w:val="24"/>
+        </w:rPr>
+        <w:t>)</w:t>
+      </w:r>
+      <w:r>
+        <w:rPr>
+          <w:rStyle w:val="fontstyle01"/>
+          <w:color w:val="000000"/>
+        </w:rPr>
+        <w:t xml:space="preserve">. </w:t>
+      </w:r>
+      <w:r>
+        <w:rPr>
+          <w:rStyle w:val="fontstyle01"/>
+          <w:color w:val="000000"/>
+        </w:rPr>
+        <w:t xml:space="preserve">Over the past few years, deep learning </w:t>
+      </w:r>
+      <w:r>
+        <w:rPr>
+          <w:rStyle w:val="fontstyle01"/>
+          <w:color w:val="000000"/>
+        </w:rPr>
+        <w:t xml:space="preserve">has been </w:t>
+      </w:r>
+      <w:r>
+        <w:rPr>
+          <w:rStyle w:val="fontstyle01"/>
+          <w:color w:val="000000"/>
+        </w:rPr>
+        <w:lastRenderedPageBreak/>
+        <w:t xml:space="preserve">shown to outperform traditional machine learning models and </w:t>
+      </w:r>
+      <w:r>
+        <w:rPr>
+          <w:rStyle w:val="fontstyle01"/>
+          <w:color w:val="000000"/>
+        </w:rPr>
+        <w:t xml:space="preserve">has contributed and helped solve various problems identified </w:t>
+      </w:r>
+      <w:r>
+        <w:rPr>
+          <w:rStyle w:val="fontstyle01"/>
+          <w:color w:val="000000"/>
+        </w:rPr>
+        <w:t>in many domains, including image recognition, speech recognition, and natural language processing</w:t>
+      </w:r>
+      <w:r>
+        <w:rPr>
+          <w:rStyle w:val="fontstyle01"/>
+          <w:color w:val="000000"/>
         </w:rPr>
         <w:t xml:space="preserve"> etc.</w:t>
       </w:r>
-      <w:r>
-        <w:rPr>
-          <w:rFonts w:cs="Times New Roman"/>
-          <w:szCs w:val="24"/>
-        </w:rPr>
-        <w:t xml:space="preserve"> where many resources are </w:t>
-      </w:r>
-      <w:r>
-        <w:rPr>
-          <w:rFonts w:cs="Times New Roman"/>
-          <w:szCs w:val="24"/>
-        </w:rPr>
-        <w:t xml:space="preserve">bought and </w:t>
-      </w:r>
-      <w:r>
-        <w:rPr>
-          <w:rFonts w:cs="Times New Roman"/>
-          <w:szCs w:val="24"/>
-        </w:rPr>
-        <w:t xml:space="preserve">sold. </w:t>
-      </w:r>
-      <w:r>
-        <w:rPr>
-          <w:rFonts w:cs="Times New Roman"/>
-          <w:szCs w:val="24"/>
-        </w:rPr>
-        <w:t xml:space="preserve">Because of this large amount of information dumped, there emerges a </w:t>
-      </w:r>
-      <w:r>
-        <w:rPr>
-          <w:rFonts w:cs="Times New Roman"/>
-          <w:szCs w:val="24"/>
-        </w:rPr>
-        <w:t xml:space="preserve">problem of information overload </w:t>
-      </w:r>
-      <w:r>
-        <w:rPr>
-          <w:rFonts w:cs="Times New Roman"/>
-          <w:szCs w:val="24"/>
-        </w:rPr>
-        <w:t xml:space="preserve">which </w:t>
-      </w:r>
-      <w:r>
-        <w:rPr>
-          <w:rFonts w:cs="Times New Roman"/>
-          <w:szCs w:val="24"/>
-        </w:rPr>
-        <w:t xml:space="preserve">has affected the people’s sense of use. </w:t>
-      </w:r>
-      <w:r>
-        <w:rPr>
-          <w:rFonts w:cs="Times New Roman"/>
-          <w:szCs w:val="24"/>
-        </w:rPr>
-        <w:t xml:space="preserve">To cope with the problems of information overload and smooth processing of information, various </w:t>
-      </w:r>
-      <w:r>
-        <w:rPr>
-          <w:rFonts w:cs="Times New Roman"/>
-          <w:szCs w:val="24"/>
-        </w:rPr>
-        <w:t xml:space="preserve">personalized </w:t>
-      </w:r>
-      <w:r>
-        <w:rPr>
-          <w:rFonts w:cs="Times New Roman"/>
-          <w:szCs w:val="24"/>
-        </w:rPr>
-        <w:t>system</w:t>
-      </w:r>
-      <w:r>
-        <w:rPr>
-          <w:rFonts w:cs="Times New Roman"/>
-          <w:szCs w:val="24"/>
+    </w:p>
+    <w:p>
+      <w:pPr>
+        <w:rPr>
+          <w:rStyle w:val="fontstyle01"/>
+          <w:color w:val="000000"/>
+        </w:rPr>
+      </w:pPr>
+      <w:r>
+        <w:rPr>
+          <w:rStyle w:val="fontstyle01"/>
+          <w:color w:val="000000"/>
+        </w:rPr>
+        <w:t>This field of machine learning has been used in creating many innovative applications such as s</w:t>
+      </w:r>
+      <w:r>
+        <w:rPr>
+          <w:rStyle w:val="fontstyle01"/>
+          <w:color w:val="000000"/>
+        </w:rPr>
+        <w:t>elf</w:t>
+      </w:r>
+      <w:r>
+        <w:rPr>
+          <w:rStyle w:val="fontstyle01"/>
+          <w:color w:val="000000"/>
+        </w:rPr>
+        <w:t>-dr</w:t>
+      </w:r>
+      <w:r>
+        <w:rPr>
+          <w:rStyle w:val="fontstyle01"/>
+          <w:color w:val="000000"/>
+        </w:rPr>
+        <w:t xml:space="preserve">iving </w:t>
+      </w:r>
+      <w:r>
+        <w:rPr>
+          <w:rStyle w:val="fontstyle01"/>
+          <w:color w:val="000000"/>
+        </w:rPr>
+        <w:t>c</w:t>
+      </w:r>
+      <w:r>
+        <w:rPr>
+          <w:rStyle w:val="fontstyle01"/>
+          <w:color w:val="000000"/>
+        </w:rPr>
+        <w:t xml:space="preserve">ars, </w:t>
+      </w:r>
+      <w:r>
+        <w:rPr>
+          <w:rStyle w:val="fontstyle01"/>
+          <w:color w:val="000000"/>
+        </w:rPr>
+        <w:t>l</w:t>
+      </w:r>
+      <w:r>
+        <w:rPr>
+          <w:rStyle w:val="fontstyle01"/>
+          <w:color w:val="000000"/>
+        </w:rPr>
+        <w:t xml:space="preserve">anguage </w:t>
+      </w:r>
+      <w:r>
+        <w:rPr>
+          <w:rStyle w:val="fontstyle01"/>
+          <w:color w:val="000000"/>
+        </w:rPr>
+        <w:t>t</w:t>
+      </w:r>
+      <w:r>
+        <w:rPr>
+          <w:rStyle w:val="fontstyle01"/>
+          <w:color w:val="000000"/>
+        </w:rPr>
+        <w:t xml:space="preserve">ranslation, </w:t>
+      </w:r>
+      <w:r>
+        <w:rPr>
+          <w:rStyle w:val="fontstyle01"/>
+          <w:color w:val="000000"/>
         </w:rPr>
         <w:t>s</w:t>
       </w:r>
       <w:r>
         <w:rPr>
-          <w:rFonts w:cs="Times New Roman"/>
-          <w:szCs w:val="24"/>
-        </w:rPr>
-        <w:t xml:space="preserve"> ha</w:t>
-      </w:r>
-      <w:r>
-        <w:rPr>
-          <w:rFonts w:cs="Times New Roman"/>
-          <w:szCs w:val="24"/>
-        </w:rPr>
-        <w:t xml:space="preserve">ve </w:t>
-      </w:r>
-      <w:r>
-        <w:rPr>
-          <w:rFonts w:cs="Times New Roman"/>
-          <w:szCs w:val="24"/>
-        </w:rPr>
-        <w:t xml:space="preserve">been designed </w:t>
-      </w:r>
-      <w:r>
-        <w:rPr>
-          <w:rFonts w:cs="Times New Roman"/>
-          <w:szCs w:val="24"/>
-        </w:rPr>
-        <w:t xml:space="preserve">with the aim of </w:t>
-      </w:r>
-      <w:r>
-        <w:rPr>
-          <w:rFonts w:cs="Times New Roman"/>
-          <w:szCs w:val="24"/>
-        </w:rPr>
-        <w:t xml:space="preserve">reducing the workloads on human. </w:t>
-      </w:r>
-      <w:r>
-        <w:rPr>
-          <w:rFonts w:cs="Times New Roman"/>
-          <w:szCs w:val="24"/>
-        </w:rPr>
-        <w:t xml:space="preserve">The emergence of recommendation system can help solved these issues </w:t>
-      </w:r>
-      <w:r>
-        <w:rPr>
-          <w:rFonts w:cs="Times New Roman"/>
-          <w:szCs w:val="24"/>
-        </w:rPr>
-        <w:t>by providing meaningful, effective, and personalized recommendation of products and services to users</w:t>
-      </w:r>
-      <w:r>
-        <w:rPr>
-          <w:rFonts w:cs="Times New Roman"/>
-          <w:szCs w:val="24"/>
+          <w:rStyle w:val="fontstyle01"/>
+          <w:color w:val="000000"/>
+        </w:rPr>
+        <w:t xml:space="preserve">peech </w:t>
+      </w:r>
+      <w:r>
+        <w:rPr>
+          <w:rStyle w:val="fontstyle01"/>
+          <w:color w:val="000000"/>
+        </w:rPr>
+        <w:t>r</w:t>
+      </w:r>
+      <w:r>
+        <w:rPr>
+          <w:rStyle w:val="fontstyle01"/>
+          <w:color w:val="000000"/>
+        </w:rPr>
+        <w:t>ecognition</w:t>
+      </w:r>
+      <w:r>
+        <w:rPr>
+          <w:rStyle w:val="fontstyle01"/>
+          <w:color w:val="000000"/>
+        </w:rPr>
+        <w:t xml:space="preserve"> </w:t>
+      </w:r>
+      <w:r>
+        <w:rPr>
+          <w:rStyle w:val="fontstyle01"/>
+          <w:color w:val="000000"/>
+        </w:rPr>
+        <w:t>etc. The reason for this is data</w:t>
+      </w:r>
+      <w:r>
+        <w:rPr>
+          <w:rStyle w:val="fontstyle01"/>
+          <w:color w:val="000000"/>
+        </w:rPr>
+        <w:t xml:space="preserve"> </w:t>
+      </w:r>
+      <w:r>
+        <w:rPr>
+          <w:rStyle w:val="fontstyle01"/>
+          <w:color w:val="000000"/>
+        </w:rPr>
+        <w:t xml:space="preserve">explosion </w:t>
+      </w:r>
+      <w:r>
+        <w:rPr>
+          <w:rStyle w:val="fontstyle01"/>
+          <w:color w:val="000000"/>
+        </w:rPr>
+        <w:t>on the</w:t>
+      </w:r>
+      <w:r>
+        <w:rPr>
+          <w:rStyle w:val="fontstyle01"/>
+          <w:color w:val="000000"/>
+        </w:rPr>
+        <w:t xml:space="preserve"> internet, better hardware for complex computation like GPU, and better</w:t>
+      </w:r>
+      <w:r>
+        <w:rPr>
+          <w:rStyle w:val="fontstyle01"/>
+          <w:color w:val="000000"/>
+        </w:rPr>
+        <w:t xml:space="preserve"> </w:t>
+      </w:r>
+      <w:r>
+        <w:rPr>
+          <w:rStyle w:val="fontstyle01"/>
+          <w:color w:val="000000"/>
+        </w:rPr>
+        <w:t>algorithms for learning complex ideas</w:t>
+      </w:r>
+      <w:r>
+        <w:rPr>
+          <w:rStyle w:val="fontstyle01"/>
+          <w:color w:val="000000"/>
         </w:rPr>
         <w:t xml:space="preserve"> (</w:t>
       </w:r>
       <w:r>
         <w:rPr>
-          <w:rFonts w:cs="Times New Roman"/>
-          <w:szCs w:val="24"/>
-        </w:rPr>
-        <w:t xml:space="preserve">L. </w:t>
-      </w:r>
-      <w:proofErr w:type="spellStart"/>
-      <w:r>
-        <w:rPr>
-          <w:rFonts w:cs="Times New Roman"/>
-          <w:szCs w:val="24"/>
-        </w:rPr>
-        <w:t>Haiming</w:t>
-      </w:r>
-      <w:proofErr w:type="spellEnd"/>
-      <w:r>
-        <w:rPr>
-          <w:rFonts w:cs="Times New Roman"/>
-          <w:szCs w:val="24"/>
-        </w:rPr>
-        <w:t xml:space="preserve"> et al.</w:t>
-      </w:r>
-      <w:r>
-        <w:rPr>
-          <w:rFonts w:cs="Times New Roman"/>
-          <w:szCs w:val="24"/>
-        </w:rPr>
-        <w:t xml:space="preserve">, </w:t>
-      </w:r>
-      <w:r>
-        <w:rPr>
-          <w:rFonts w:cs="Times New Roman"/>
-          <w:szCs w:val="24"/>
-        </w:rPr>
-        <w:t>2021).</w:t>
-      </w:r>
-    </w:p>
-    <w:p>
-      <w:pPr>
-        <w:rPr>
-          <w:rFonts w:cs="Times New Roman"/>
-          <w:szCs w:val="24"/>
-        </w:rPr>
-      </w:pPr>
-      <w:r>
-        <w:rPr>
-          <w:rFonts w:cs="Times New Roman"/>
-          <w:szCs w:val="24"/>
-        </w:rPr>
-        <w:t>Recommender system (RS)</w:t>
-      </w:r>
-      <w:r>
-        <w:rPr>
-          <w:rFonts w:cs="Times New Roman"/>
-          <w:szCs w:val="24"/>
+          <w:rStyle w:val="fontstyle01"/>
+          <w:color w:val="000000"/>
+        </w:rPr>
+        <w:t>Balasubramanian et al</w:t>
+      </w:r>
+      <w:r>
+        <w:rPr>
+          <w:rStyle w:val="fontstyle01"/>
+          <w:color w:val="000000"/>
+        </w:rPr>
+        <w:t>.</w:t>
+      </w:r>
+      <w:r>
+        <w:rPr>
+          <w:rStyle w:val="fontstyle01"/>
+          <w:color w:val="000000"/>
+        </w:rPr>
+        <w:t>, 2020)</w:t>
+      </w:r>
+      <w:r>
+        <w:rPr>
+          <w:rStyle w:val="fontstyle01"/>
+          <w:color w:val="000000"/>
+        </w:rPr>
+        <w:t>.</w:t>
+      </w:r>
+      <w:r>
+        <w:rPr>
+          <w:rStyle w:val="fontstyle01"/>
+          <w:color w:val="000000"/>
         </w:rPr>
         <w:t xml:space="preserve"> </w:t>
       </w:r>
       <w:r>
         <w:rPr>
-          <w:rFonts w:cs="Times New Roman"/>
-          <w:szCs w:val="24"/>
-        </w:rPr>
-        <w:t>is a type of expert system which filters the huge amount of information present over the</w:t>
-      </w:r>
-      <w:r>
-        <w:rPr>
-          <w:rFonts w:cs="Times New Roman"/>
-          <w:szCs w:val="24"/>
+          <w:rStyle w:val="fontstyle01"/>
+          <w:color w:val="000000"/>
+        </w:rPr>
+        <w:t xml:space="preserve">The architecture of deep learning </w:t>
+      </w:r>
+      <w:r>
+        <w:rPr>
+          <w:rStyle w:val="fontstyle01"/>
+          <w:color w:val="000000"/>
+        </w:rPr>
+        <w:t>is inspired by artificial intelligence that simulates the deep learning process and sensory</w:t>
+      </w:r>
+      <w:r>
+        <w:rPr>
+          <w:rStyle w:val="fontstyle01"/>
+          <w:color w:val="000000"/>
         </w:rPr>
         <w:t xml:space="preserve"> </w:t>
       </w:r>
       <w:r>
         <w:rPr>
-          <w:rFonts w:cs="Times New Roman"/>
-          <w:szCs w:val="24"/>
-        </w:rPr>
-        <w:t>internet</w:t>
-      </w:r>
-      <w:r>
-        <w:rPr>
-          <w:rFonts w:cs="Times New Roman"/>
-          <w:szCs w:val="24"/>
-        </w:rPr>
-        <w:t>,</w:t>
-      </w:r>
-      <w:r>
-        <w:rPr>
-          <w:rFonts w:cs="Times New Roman"/>
-          <w:szCs w:val="24"/>
-        </w:rPr>
-        <w:t xml:space="preserve"> process it</w:t>
-      </w:r>
-      <w:r>
-        <w:rPr>
-          <w:rFonts w:cs="Times New Roman"/>
-          <w:szCs w:val="24"/>
-        </w:rPr>
-        <w:t xml:space="preserve"> base on</w:t>
-      </w:r>
-      <w:r>
-        <w:rPr>
-          <w:rFonts w:cs="Times New Roman"/>
-          <w:szCs w:val="24"/>
-        </w:rPr>
-        <w:t xml:space="preserve"> some filtering criteria and makes recommendations for</w:t>
-      </w:r>
-      <w:r>
-        <w:rPr>
-          <w:rFonts w:cs="Times New Roman"/>
-          <w:szCs w:val="24"/>
-        </w:rPr>
-        <w:t xml:space="preserve"> people. </w:t>
-      </w:r>
-      <w:r>
-        <w:rPr>
-          <w:rFonts w:cs="Times New Roman"/>
-          <w:szCs w:val="24"/>
-        </w:rPr>
-        <w:t>Th</w:t>
-      </w:r>
-      <w:r>
-        <w:rPr>
-          <w:rFonts w:cs="Times New Roman"/>
-          <w:szCs w:val="24"/>
-        </w:rPr>
-        <w:t>e</w:t>
-      </w:r>
-      <w:r>
-        <w:rPr>
-          <w:rFonts w:cs="Times New Roman"/>
-          <w:szCs w:val="24"/>
-        </w:rPr>
-        <w:t>s</w:t>
-      </w:r>
-      <w:r>
-        <w:rPr>
-          <w:rFonts w:cs="Times New Roman"/>
-          <w:szCs w:val="24"/>
-        </w:rPr>
-        <w:t>e</w:t>
-      </w:r>
-      <w:r>
-        <w:rPr>
-          <w:rFonts w:cs="Times New Roman"/>
-          <w:szCs w:val="24"/>
-        </w:rPr>
-        <w:t xml:space="preserve"> expert system</w:t>
-      </w:r>
-      <w:r>
-        <w:rPr>
-          <w:rFonts w:cs="Times New Roman"/>
-          <w:szCs w:val="24"/>
-        </w:rPr>
-        <w:t>s</w:t>
-      </w:r>
-      <w:r>
-        <w:rPr>
-          <w:rFonts w:cs="Times New Roman"/>
-          <w:szCs w:val="24"/>
-        </w:rPr>
-        <w:t xml:space="preserve"> </w:t>
-      </w:r>
-      <w:r>
-        <w:rPr>
-          <w:rFonts w:cs="Times New Roman"/>
-          <w:szCs w:val="24"/>
-        </w:rPr>
-        <w:t xml:space="preserve">are </w:t>
-      </w:r>
-      <w:r>
-        <w:rPr>
-          <w:rFonts w:cs="Times New Roman"/>
-          <w:szCs w:val="24"/>
-        </w:rPr>
-        <w:t xml:space="preserve">being implemented to reproduce the work of an expert advisors in making right decision to real-life problem. </w:t>
-      </w:r>
-      <w:r>
-        <w:rPr>
-          <w:rFonts w:cs="Times New Roman"/>
-          <w:szCs w:val="24"/>
-        </w:rPr>
-        <w:t>These systems are designed to help users find products or content that match their interest and preferences, based on their browsing history, purchase history, ratings, and other factors. In the case of book recommendation systems, the goal is to help readers discover new books that they will enjoy based on their reading history, genre preferences, author preferences and other factors.</w:t>
-      </w:r>
-    </w:p>
-    <w:p>
-      <w:pPr>
-        <w:rPr>
-          <w:rFonts w:cs="Times New Roman"/>
-          <w:szCs w:val="24"/>
-        </w:rPr>
-      </w:pPr>
-      <w:r>
-        <w:rPr>
-          <w:rFonts w:cs="Times New Roman"/>
-          <w:szCs w:val="24"/>
-        </w:rPr>
-        <w:lastRenderedPageBreak/>
-        <w:t xml:space="preserve">Recommendation system </w:t>
-      </w:r>
-      <w:r>
-        <w:rPr>
-          <w:rFonts w:cs="Times New Roman"/>
-          <w:szCs w:val="24"/>
-        </w:rPr>
-        <w:t xml:space="preserve">was initially deployed in the e-commerce sector </w:t>
-      </w:r>
-      <w:r>
-        <w:rPr>
-          <w:rFonts w:cs="Times New Roman"/>
-          <w:szCs w:val="24"/>
-        </w:rPr>
-        <w:t xml:space="preserve">to help recommend products to user base on their existing interactions and preferences with the major goal of increasing </w:t>
-      </w:r>
-      <w:r>
-        <w:rPr>
-          <w:rFonts w:cs="Times New Roman"/>
-          <w:szCs w:val="24"/>
-        </w:rPr>
-        <w:t xml:space="preserve">the </w:t>
-      </w:r>
-      <w:r>
-        <w:rPr>
-          <w:rFonts w:cs="Times New Roman"/>
-          <w:szCs w:val="24"/>
-        </w:rPr>
-        <w:t>income of merchants</w:t>
-      </w:r>
-      <w:r>
-        <w:rPr>
-          <w:rFonts w:cs="Times New Roman"/>
-          <w:szCs w:val="24"/>
-        </w:rPr>
-        <w:t xml:space="preserve"> by selling more products</w:t>
-      </w:r>
-      <w:r>
-        <w:rPr>
-          <w:rFonts w:cs="Times New Roman"/>
-          <w:szCs w:val="24"/>
-        </w:rPr>
-        <w:t xml:space="preserve"> and thereby bring about satisfaction</w:t>
-      </w:r>
-      <w:r>
-        <w:rPr>
-          <w:rFonts w:cs="Times New Roman"/>
-          <w:szCs w:val="24"/>
-        </w:rPr>
-        <w:t>. But now, the domain of recommender system has been expanded i.e., recommending movies and shows for entertainment, books and novels for academi</w:t>
-      </w:r>
-      <w:r>
-        <w:rPr>
-          <w:rFonts w:cs="Times New Roman"/>
-          <w:szCs w:val="24"/>
-        </w:rPr>
-        <w:t>cians, doctors and telemedicine for patients, and location and enterprise for tourists etc.</w:t>
-      </w:r>
-      <w:r>
-        <w:rPr>
-          <w:rFonts w:cs="Times New Roman"/>
-          <w:szCs w:val="24"/>
-        </w:rPr>
-        <w:t xml:space="preserve"> (Khalid Anwar et al., 2020).</w:t>
-      </w:r>
-    </w:p>
-    <w:p>
-      <w:pPr>
-        <w:rPr>
-          <w:rStyle w:val="fontstyle01"/>
-          <w:color w:val="000000"/>
-        </w:rPr>
-      </w:pPr>
-      <w:r>
-        <w:rPr>
-          <w:rFonts w:cs="Times New Roman"/>
-          <w:szCs w:val="24"/>
-        </w:rPr>
-        <w:t xml:space="preserve">According to </w:t>
-      </w:r>
-      <w:r>
-        <w:rPr>
-          <w:rStyle w:val="fontstyle01"/>
-          <w:color w:val="000000"/>
-        </w:rPr>
-        <w:t>Illia</w:t>
-      </w:r>
-      <w:r>
-        <w:rPr>
-          <w:rStyle w:val="fontstyle01"/>
-        </w:rPr>
-        <w:t xml:space="preserve"> </w:t>
-      </w:r>
-      <w:r>
-        <w:rPr>
-          <w:rStyle w:val="fontstyle01"/>
-          <w:color w:val="000000"/>
-        </w:rPr>
-        <w:t>Balush et</w:t>
-      </w:r>
-      <w:r>
-        <w:rPr>
-          <w:rStyle w:val="fontstyle01"/>
-          <w:color w:val="000000"/>
-        </w:rPr>
-        <w:t xml:space="preserve"> al.</w:t>
-      </w:r>
-      <w:r>
-        <w:rPr>
-          <w:rStyle w:val="fontstyle01"/>
-          <w:color w:val="000000"/>
-        </w:rPr>
-        <w:t xml:space="preserve"> (2022),</w:t>
-      </w:r>
-      <w:r>
-        <w:rPr>
-          <w:rStyle w:val="fontstyle01"/>
-          <w:color w:val="000000"/>
-        </w:rPr>
-        <w:t xml:space="preserve"> for users to be satisfied with</w:t>
-      </w:r>
-      <w:r>
-        <w:rPr>
-          <w:rStyle w:val="fontstyle01"/>
-          <w:color w:val="000000"/>
-        </w:rPr>
-        <w:t xml:space="preserve"> the service render on various web platfor</w:t>
-      </w:r>
-      <w:r>
-        <w:rPr>
-          <w:rStyle w:val="fontstyle01"/>
-          <w:color w:val="000000"/>
-        </w:rPr>
-        <w:t xml:space="preserve">m, they </w:t>
-      </w:r>
-      <w:r>
-        <w:rPr>
-          <w:rStyle w:val="fontstyle01"/>
-          <w:color w:val="000000"/>
-        </w:rPr>
-        <w:t xml:space="preserve">must </w:t>
-      </w:r>
-      <w:r>
-        <w:rPr>
-          <w:rStyle w:val="fontstyle01"/>
-          <w:color w:val="000000"/>
-        </w:rPr>
-        <w:t>be able to quickly, easily and efficiently search for the information they need</w:t>
-      </w:r>
-      <w:r>
-        <w:rPr>
-          <w:rStyle w:val="fontstyle01"/>
-          <w:color w:val="000000"/>
-        </w:rPr>
-        <w:t xml:space="preserve">. And also, one of the key </w:t>
-      </w:r>
-      <w:r>
-        <w:rPr>
-          <w:rStyle w:val="fontstyle01"/>
-          <w:color w:val="000000"/>
-        </w:rPr>
-        <w:t>components</w:t>
-      </w:r>
-      <w:r>
-        <w:rPr>
-          <w:rStyle w:val="fontstyle01"/>
-          <w:color w:val="000000"/>
-        </w:rPr>
-        <w:t xml:space="preserve"> that help keep customers on the web is recommendation. Scientific research shows that 60% of customers prefer to return to store with requests</w:t>
-      </w:r>
-      <w:r>
-        <w:rPr>
-          <w:rStyle w:val="fontstyle01"/>
-          <w:color w:val="000000"/>
-        </w:rPr>
-        <w:t xml:space="preserve"> while 75% of the digital generation </w:t>
-      </w:r>
-      <w:r>
-        <w:rPr>
-          <w:rStyle w:val="fontstyle01"/>
-          <w:color w:val="000000"/>
-        </w:rPr>
-        <w:t xml:space="preserve">who grew up in the era of social media </w:t>
-      </w:r>
-      <w:r>
-        <w:rPr>
-          <w:rStyle w:val="fontstyle01"/>
-          <w:color w:val="000000"/>
-        </w:rPr>
-        <w:t xml:space="preserve">belief that </w:t>
-      </w:r>
-      <w:r>
-        <w:rPr>
-          <w:rStyle w:val="fontstyle01"/>
-          <w:color w:val="000000"/>
-        </w:rPr>
-        <w:t>recommendation is an integral part of any platforms. Therefore, in today’s world, efficient and fast search for information with the possibility of recommendation is one of the primary needs of people and businesses.</w:t>
-      </w:r>
-    </w:p>
-    <w:p>
-      <w:pPr>
-        <w:rPr>
-          <w:rStyle w:val="fontstyle01"/>
-          <w:color w:val="000000"/>
-        </w:rPr>
-      </w:pPr>
-      <w:r>
-        <w:rPr>
-          <w:rStyle w:val="fontstyle01"/>
-          <w:color w:val="000000"/>
-        </w:rPr>
-        <w:t>The two most common types of book recommendation systems are content-based</w:t>
-      </w:r>
-      <w:r>
-        <w:rPr>
-          <w:rStyle w:val="fontstyle01"/>
-          <w:color w:val="000000"/>
-        </w:rPr>
-        <w:t xml:space="preserve"> </w:t>
-      </w:r>
-      <w:r>
-        <w:rPr>
-          <w:rStyle w:val="fontstyle01"/>
-          <w:color w:val="000000"/>
-        </w:rPr>
-        <w:t>and collaborative filtering. Content-based systems recommend books based on the user’s past interactions with similar content, while collaborative filtering systems recommend books based on the past interactions of similar users. Both of these approaches have their strengths and weaknesses</w:t>
+          <w:rStyle w:val="fontstyle01"/>
+          <w:color w:val="000000"/>
+        </w:rPr>
+        <w:t xml:space="preserve">layers of the human brain in learning from past experiences and making the decision to solve </w:t>
+      </w:r>
+      <w:r>
+        <w:rPr>
+          <w:rStyle w:val="fontstyle01"/>
+          <w:color w:val="000000"/>
+        </w:rPr>
+        <w:t>future problem that m</w:t>
+      </w:r>
+      <w:r>
+        <w:rPr>
+          <w:rStyle w:val="fontstyle01"/>
+          <w:color w:val="000000"/>
+        </w:rPr>
+        <w:t>ight</w:t>
+      </w:r>
+      <w:r>
+        <w:rPr>
+          <w:rStyle w:val="fontstyle01"/>
+          <w:color w:val="000000"/>
+        </w:rPr>
+        <w:t xml:space="preserve"> be encountered (</w:t>
+      </w:r>
+      <w:r>
+        <w:rPr>
+          <w:rStyle w:val="fontstyle01"/>
+          <w:color w:val="000000"/>
+        </w:rPr>
+        <w:t xml:space="preserve">Maad </w:t>
+      </w:r>
+      <w:r>
+        <w:rPr>
+          <w:rStyle w:val="fontstyle01"/>
+          <w:color w:val="000000"/>
+        </w:rPr>
+        <w:t>et al., 2022).</w:t>
+      </w:r>
+    </w:p>
+    <w:p>
+      <w:pPr>
+        <w:spacing w:after="480"/>
+        <w:rPr>
+          <w:rStyle w:val="fontstyle01"/>
+          <w:color w:val="000000"/>
+        </w:rPr>
+      </w:pPr>
+      <w:r>
+        <w:rPr>
+          <w:rStyle w:val="fontstyle01"/>
+          <w:color w:val="000000"/>
+        </w:rPr>
+        <w:t xml:space="preserve">Deep learning can </w:t>
+      </w:r>
+      <w:r>
+        <w:rPr>
+          <w:rStyle w:val="fontstyle01"/>
+          <w:color w:val="000000"/>
+        </w:rPr>
+        <w:t xml:space="preserve">help </w:t>
+      </w:r>
+      <w:r>
+        <w:rPr>
+          <w:rStyle w:val="fontstyle01"/>
+          <w:color w:val="000000"/>
+        </w:rPr>
+        <w:t xml:space="preserve">qualify big amount of data related to users and items by learning a deep non-linear network structure. </w:t>
+      </w:r>
+      <w:r>
+        <w:rPr>
+          <w:rStyle w:val="fontstyle01"/>
+          <w:color w:val="000000"/>
+        </w:rPr>
+        <w:t xml:space="preserve">It can obtain deep-level feature representations of users and items and has a potent ability to understand the fundamental properties of data sets from samples. In addition, it </w:t>
+      </w:r>
+      <w:r>
+        <w:rPr>
+          <w:rStyle w:val="fontstyle01"/>
+          <w:color w:val="000000"/>
+        </w:rPr>
+        <w:t>alleviates</w:t>
+      </w:r>
+      <w:r>
+        <w:rPr>
+          <w:rStyle w:val="fontstyle01"/>
+          <w:color w:val="000000"/>
+        </w:rPr>
+        <w:t xml:space="preserve"> the classic recommendation system’s cold start and data sparseness which are the main issues of a traditional recommendation system</w:t>
+      </w:r>
+      <w:r>
+        <w:rPr>
+          <w:rStyle w:val="fontstyle01"/>
+          <w:color w:val="000000"/>
+        </w:rPr>
+        <w:t xml:space="preserve"> (</w:t>
+      </w:r>
+      <w:r>
+        <w:rPr>
+          <w:rStyle w:val="fontstyle01"/>
+          <w:color w:val="000000"/>
+        </w:rPr>
+        <w:t>Haiming et al</w:t>
+      </w:r>
+      <w:r>
+        <w:rPr>
+          <w:rStyle w:val="fontstyle01"/>
+          <w:color w:val="000000"/>
+        </w:rPr>
+        <w:t>, 2021)</w:t>
       </w:r>
       <w:r>
         <w:rPr>
@@ -705,541 +1660,12 @@
         </w:rPr>
         <w:t>.</w:t>
       </w:r>
-      <w:r>
-        <w:rPr>
-          <w:rStyle w:val="fontstyle01"/>
-          <w:color w:val="000000"/>
-        </w:rPr>
-        <w:t xml:space="preserve"> To overcome some of the weaknesses found </w:t>
-      </w:r>
-      <w:r>
-        <w:rPr>
-          <w:rStyle w:val="fontstyle01"/>
-          <w:color w:val="000000"/>
-        </w:rPr>
-        <w:t xml:space="preserve">in </w:t>
-      </w:r>
-      <w:r>
-        <w:rPr>
-          <w:rStyle w:val="fontstyle01"/>
-          <w:color w:val="000000"/>
-        </w:rPr>
-        <w:t xml:space="preserve">these systems, </w:t>
-      </w:r>
-      <w:r>
-        <w:rPr>
-          <w:rStyle w:val="fontstyle01"/>
-          <w:color w:val="000000"/>
-        </w:rPr>
-        <w:t>researchers</w:t>
-      </w:r>
-      <w:r>
-        <w:rPr>
-          <w:rStyle w:val="fontstyle01"/>
-          <w:color w:val="000000"/>
-        </w:rPr>
-        <w:t xml:space="preserve"> developed a refined recommendation system called hybrid RS</w:t>
-      </w:r>
-      <w:r>
-        <w:rPr>
-          <w:rStyle w:val="fontstyle01"/>
-          <w:color w:val="000000"/>
-        </w:rPr>
-        <w:t xml:space="preserve">. This system </w:t>
-      </w:r>
-      <w:r>
-        <w:rPr>
-          <w:rStyle w:val="fontstyle01"/>
-          <w:color w:val="000000"/>
-        </w:rPr>
-        <w:t xml:space="preserve">takes both collaborative filtering method to generate similar users, and content-based recommendation to generate similar items into consideration. Therefore, hybrid system produces the ensembled output of both </w:t>
-      </w:r>
-      <w:r>
-        <w:rPr>
-          <w:rStyle w:val="fontstyle01"/>
-          <w:color w:val="000000"/>
-        </w:rPr>
-        <w:t>collaborative filtering</w:t>
-      </w:r>
-      <w:r>
-        <w:rPr>
-          <w:rStyle w:val="fontstyle01"/>
-          <w:color w:val="000000"/>
-        </w:rPr>
-        <w:t xml:space="preserve"> and </w:t>
-      </w:r>
-      <w:r>
-        <w:rPr>
-          <w:rStyle w:val="fontstyle01"/>
-          <w:color w:val="000000"/>
-        </w:rPr>
-        <w:t>content-based systems</w:t>
-      </w:r>
-      <w:r>
-        <w:rPr>
-          <w:rStyle w:val="fontstyle01"/>
-          <w:color w:val="000000"/>
-        </w:rPr>
-        <w:t>.</w:t>
-      </w:r>
-      <w:r>
-        <w:rPr>
-          <w:rStyle w:val="fontstyle01"/>
-          <w:color w:val="000000"/>
-        </w:rPr>
-        <w:t xml:space="preserve"> Still, some limitations remain obvious</w:t>
-      </w:r>
-      <w:r>
-        <w:rPr>
-          <w:rStyle w:val="fontstyle01"/>
-          <w:color w:val="000000"/>
-        </w:rPr>
-        <w:t>. R</w:t>
-      </w:r>
-      <w:r>
-        <w:rPr>
-          <w:rStyle w:val="fontstyle01"/>
-          <w:color w:val="000000"/>
-        </w:rPr>
-        <w:t>esearchers have been working to improve the accuracy and effectiveness of these systems using machine learning and deep learning algorithms.</w:t>
-      </w:r>
-    </w:p>
-    <w:p>
-      <w:pPr>
-        <w:rPr>
-          <w:rStyle w:val="fontstyle01"/>
-          <w:color w:val="000000"/>
-        </w:rPr>
-      </w:pPr>
-      <w:r>
-        <w:rPr>
-          <w:rStyle w:val="fontstyle01"/>
-          <w:color w:val="000000"/>
-        </w:rPr>
-        <w:t xml:space="preserve">Deep learning, a branch of machine, involves the use of neural networks to model complex patterns in data. </w:t>
-      </w:r>
-      <w:r>
-        <w:rPr>
-          <w:rStyle w:val="fontstyle01"/>
-          <w:color w:val="000000"/>
-        </w:rPr>
-        <w:t>Over the past few years, deep learning has contributed and helped solve various problems identified in the field such as: Computer vision, Natural language processing and speech recognition etc</w:t>
-      </w:r>
-      <w:r>
-        <w:rPr>
-          <w:rStyle w:val="fontstyle01"/>
-          <w:color w:val="000000"/>
-        </w:rPr>
-        <w:t xml:space="preserve">. </w:t>
-      </w:r>
-      <w:r>
-        <w:rPr>
-          <w:rStyle w:val="fontstyle01"/>
-          <w:color w:val="000000"/>
-        </w:rPr>
-        <w:t>And it has been shown to</w:t>
-      </w:r>
-      <w:r>
-        <w:rPr>
-          <w:rStyle w:val="fontstyle01"/>
-          <w:color w:val="000000"/>
-        </w:rPr>
-        <w:t xml:space="preserve"> outperform traditional machine learning models in many domains, including image recognition, speech recognition, and natural language processing</w:t>
-      </w:r>
-      <w:r>
-        <w:rPr>
-          <w:rStyle w:val="fontstyle01"/>
-          <w:color w:val="000000"/>
-        </w:rPr>
-        <w:t xml:space="preserve"> etc.</w:t>
-      </w:r>
-    </w:p>
-    <w:p>
-      <w:pPr>
-        <w:rPr>
-          <w:rStyle w:val="fontstyle01"/>
-          <w:color w:val="000000"/>
-        </w:rPr>
-      </w:pPr>
-      <w:r>
-        <w:rPr>
-          <w:rStyle w:val="fontstyle01"/>
-          <w:color w:val="000000"/>
-        </w:rPr>
-        <w:lastRenderedPageBreak/>
-        <w:t>This field of machine learning has been used in creating many innovative applications such as s</w:t>
-      </w:r>
-      <w:r>
-        <w:rPr>
-          <w:rStyle w:val="fontstyle01"/>
-          <w:color w:val="000000"/>
-        </w:rPr>
-        <w:t>elf</w:t>
-      </w:r>
-      <w:r>
-        <w:rPr>
-          <w:rStyle w:val="fontstyle01"/>
-          <w:color w:val="000000"/>
-        </w:rPr>
-        <w:t>-dr</w:t>
-      </w:r>
-      <w:r>
-        <w:rPr>
-          <w:rStyle w:val="fontstyle01"/>
-          <w:color w:val="000000"/>
-        </w:rPr>
-        <w:t xml:space="preserve">iving </w:t>
-      </w:r>
-      <w:r>
-        <w:rPr>
-          <w:rStyle w:val="fontstyle01"/>
-          <w:color w:val="000000"/>
-        </w:rPr>
-        <w:t>c</w:t>
-      </w:r>
-      <w:r>
-        <w:rPr>
-          <w:rStyle w:val="fontstyle01"/>
-          <w:color w:val="000000"/>
-        </w:rPr>
-        <w:t xml:space="preserve">ars, </w:t>
-      </w:r>
-      <w:r>
-        <w:rPr>
-          <w:rStyle w:val="fontstyle01"/>
-          <w:color w:val="000000"/>
-        </w:rPr>
-        <w:t>l</w:t>
-      </w:r>
-      <w:r>
-        <w:rPr>
-          <w:rStyle w:val="fontstyle01"/>
-          <w:color w:val="000000"/>
-        </w:rPr>
-        <w:t xml:space="preserve">anguage </w:t>
-      </w:r>
-      <w:r>
-        <w:rPr>
-          <w:rStyle w:val="fontstyle01"/>
-          <w:color w:val="000000"/>
-        </w:rPr>
-        <w:t>t</w:t>
-      </w:r>
-      <w:r>
-        <w:rPr>
-          <w:rStyle w:val="fontstyle01"/>
-          <w:color w:val="000000"/>
-        </w:rPr>
-        <w:t xml:space="preserve">ranslation, </w:t>
-      </w:r>
-      <w:r>
-        <w:rPr>
-          <w:rStyle w:val="fontstyle01"/>
-          <w:color w:val="000000"/>
-        </w:rPr>
-        <w:t>s</w:t>
-      </w:r>
-      <w:r>
-        <w:rPr>
-          <w:rStyle w:val="fontstyle01"/>
-          <w:color w:val="000000"/>
-        </w:rPr>
-        <w:t xml:space="preserve">peech </w:t>
-      </w:r>
-      <w:r>
-        <w:rPr>
-          <w:rStyle w:val="fontstyle01"/>
-          <w:color w:val="000000"/>
-        </w:rPr>
-        <w:t>r</w:t>
-      </w:r>
-      <w:r>
-        <w:rPr>
-          <w:rStyle w:val="fontstyle01"/>
-          <w:color w:val="000000"/>
-        </w:rPr>
-        <w:t>ecognition</w:t>
-      </w:r>
-      <w:r>
-        <w:rPr>
-          <w:rStyle w:val="fontstyle01"/>
-          <w:color w:val="000000"/>
-        </w:rPr>
-        <w:t xml:space="preserve"> </w:t>
-      </w:r>
-      <w:r>
-        <w:rPr>
-          <w:rStyle w:val="fontstyle01"/>
-          <w:color w:val="000000"/>
-        </w:rPr>
-        <w:t>etc. The reason for this is data</w:t>
-      </w:r>
-      <w:r>
-        <w:rPr>
-          <w:rStyle w:val="fontstyle01"/>
-          <w:color w:val="000000"/>
-        </w:rPr>
-        <w:t xml:space="preserve"> </w:t>
-      </w:r>
-      <w:r>
-        <w:rPr>
-          <w:rStyle w:val="fontstyle01"/>
-          <w:color w:val="000000"/>
-        </w:rPr>
-        <w:t xml:space="preserve">explosion </w:t>
-      </w:r>
-      <w:r>
-        <w:rPr>
-          <w:rStyle w:val="fontstyle01"/>
-          <w:color w:val="000000"/>
-        </w:rPr>
-        <w:t>on the</w:t>
-      </w:r>
-      <w:r>
-        <w:rPr>
-          <w:rStyle w:val="fontstyle01"/>
-          <w:color w:val="000000"/>
-        </w:rPr>
-        <w:t xml:space="preserve"> internet, better hardware for complex computation like GPU, and better</w:t>
-      </w:r>
-      <w:r>
-        <w:rPr>
-          <w:rStyle w:val="fontstyle01"/>
-          <w:color w:val="000000"/>
-        </w:rPr>
-        <w:t xml:space="preserve"> </w:t>
-      </w:r>
-      <w:r>
-        <w:rPr>
-          <w:rStyle w:val="fontstyle01"/>
-          <w:color w:val="000000"/>
-        </w:rPr>
-        <w:t>algorithms for learning complex ideas</w:t>
-      </w:r>
-      <w:r>
-        <w:rPr>
-          <w:rStyle w:val="fontstyle01"/>
-          <w:color w:val="000000"/>
-        </w:rPr>
-        <w:t xml:space="preserve"> (</w:t>
-      </w:r>
-      <w:r>
-        <w:rPr>
-          <w:rStyle w:val="fontstyle01"/>
-          <w:color w:val="000000"/>
-        </w:rPr>
-        <w:t>B. Balasubramanian et al</w:t>
-      </w:r>
-      <w:r>
-        <w:rPr>
-          <w:rStyle w:val="fontstyle01"/>
-          <w:color w:val="000000"/>
-        </w:rPr>
-        <w:t>.</w:t>
-      </w:r>
-      <w:r>
-        <w:rPr>
-          <w:rStyle w:val="fontstyle01"/>
-          <w:color w:val="000000"/>
-        </w:rPr>
-        <w:t>, 2020)</w:t>
-      </w:r>
-      <w:r>
-        <w:rPr>
-          <w:rStyle w:val="fontstyle01"/>
-          <w:color w:val="000000"/>
-        </w:rPr>
-        <w:t>.</w:t>
-      </w:r>
-      <w:r>
-        <w:rPr>
-          <w:rStyle w:val="fontstyle01"/>
-          <w:color w:val="000000"/>
-        </w:rPr>
-        <w:t xml:space="preserve"> </w:t>
-      </w:r>
-      <w:r>
-        <w:rPr>
-          <w:rStyle w:val="fontstyle01"/>
-          <w:color w:val="000000"/>
-        </w:rPr>
-        <w:t xml:space="preserve">The architecture of deep learning </w:t>
-      </w:r>
-      <w:r>
-        <w:rPr>
-          <w:rStyle w:val="fontstyle01"/>
-          <w:color w:val="000000"/>
-        </w:rPr>
-        <w:t>is inspired by artificial intelligence that simulates the deep learning process and sensory</w:t>
-      </w:r>
-      <w:r>
-        <w:rPr>
-          <w:rStyle w:val="fontstyle01"/>
-          <w:color w:val="000000"/>
-        </w:rPr>
-        <w:t xml:space="preserve"> </w:t>
-      </w:r>
-      <w:r>
-        <w:rPr>
-          <w:rStyle w:val="fontstyle01"/>
-          <w:color w:val="000000"/>
-        </w:rPr>
-        <w:t xml:space="preserve">layers of the human brain in learning from past experiences and making the decision to solve </w:t>
-      </w:r>
-      <w:r>
-        <w:rPr>
-          <w:rStyle w:val="fontstyle01"/>
-          <w:color w:val="000000"/>
-        </w:rPr>
-        <w:t>future problem that m</w:t>
-      </w:r>
-      <w:r>
-        <w:rPr>
-          <w:rStyle w:val="fontstyle01"/>
-          <w:color w:val="000000"/>
-        </w:rPr>
-        <w:t>ight</w:t>
-      </w:r>
-      <w:r>
-        <w:rPr>
-          <w:rStyle w:val="fontstyle01"/>
-          <w:color w:val="000000"/>
-        </w:rPr>
-        <w:t xml:space="preserve"> be encountered (</w:t>
-      </w:r>
-      <w:r>
-        <w:rPr>
-          <w:rStyle w:val="fontstyle01"/>
-          <w:color w:val="000000"/>
-        </w:rPr>
-        <w:t xml:space="preserve">Maad M. </w:t>
-      </w:r>
-      <w:r>
-        <w:rPr>
-          <w:rStyle w:val="fontstyle01"/>
-          <w:color w:val="000000"/>
-        </w:rPr>
-        <w:t>et al., 2022).</w:t>
-      </w:r>
-    </w:p>
-    <w:p>
-      <w:pPr>
-        <w:spacing w:after="480"/>
-        <w:rPr>
-          <w:rStyle w:val="fontstyle01"/>
-          <w:color w:val="000000"/>
-        </w:rPr>
-      </w:pPr>
-      <w:r>
-        <w:rPr>
-          <w:rStyle w:val="fontstyle01"/>
-          <w:color w:val="000000"/>
-        </w:rPr>
-        <w:t xml:space="preserve">Deep learning can </w:t>
-      </w:r>
-      <w:r>
-        <w:rPr>
-          <w:rStyle w:val="fontstyle01"/>
-          <w:color w:val="000000"/>
-        </w:rPr>
-        <w:t xml:space="preserve">help </w:t>
-      </w:r>
-      <w:r>
-        <w:rPr>
-          <w:rStyle w:val="fontstyle01"/>
-          <w:color w:val="000000"/>
-        </w:rPr>
-        <w:t xml:space="preserve">qualify big amount of data related to users and items by learning a deep non-linear network structure. </w:t>
-      </w:r>
-      <w:r>
-        <w:rPr>
-          <w:rStyle w:val="fontstyle01"/>
-          <w:color w:val="000000"/>
-        </w:rPr>
-        <w:t xml:space="preserve">It can obtain deep-level feature representations of users and items and has a potent ability to understand the fundamental properties of data sets from samples. In addition, it </w:t>
-      </w:r>
-      <w:r>
-        <w:rPr>
-          <w:rStyle w:val="fontstyle01"/>
-          <w:color w:val="000000"/>
-        </w:rPr>
-        <w:t>alleviates</w:t>
-      </w:r>
-      <w:r>
-        <w:rPr>
-          <w:rStyle w:val="fontstyle01"/>
-          <w:color w:val="000000"/>
-        </w:rPr>
-        <w:t xml:space="preserve"> the classic recommendation system’s cold start and data sparseness which are the main issues of a traditional recommendation system</w:t>
-      </w:r>
-      <w:r>
-        <w:rPr>
-          <w:rStyle w:val="fontstyle01"/>
-          <w:color w:val="000000"/>
-        </w:rPr>
-        <w:t xml:space="preserve"> (</w:t>
-      </w:r>
-      <w:r>
-        <w:rPr>
-          <w:rStyle w:val="fontstyle01"/>
-          <w:color w:val="000000"/>
-        </w:rPr>
-        <w:t xml:space="preserve">L. </w:t>
-      </w:r>
-      <w:proofErr w:type="spellStart"/>
-      <w:r>
-        <w:rPr>
-          <w:rStyle w:val="fontstyle01"/>
-          <w:color w:val="000000"/>
-        </w:rPr>
-        <w:t>Haiming</w:t>
-      </w:r>
-      <w:proofErr w:type="spellEnd"/>
-      <w:r>
-        <w:rPr>
-          <w:rStyle w:val="fontstyle01"/>
-          <w:color w:val="000000"/>
-        </w:rPr>
-        <w:t xml:space="preserve"> et al</w:t>
-      </w:r>
-      <w:r>
-        <w:rPr>
-          <w:rStyle w:val="fontstyle01"/>
-          <w:color w:val="000000"/>
-        </w:rPr>
-        <w:t>, 2021)</w:t>
-      </w:r>
-      <w:r>
-        <w:rPr>
-          <w:rStyle w:val="fontstyle01"/>
-          <w:color w:val="000000"/>
-        </w:rPr>
-        <w:t>.</w:t>
-      </w:r>
-    </w:p>
-    <w:p>
-      <w:pPr>
-        <w:spacing w:line="259" w:lineRule="auto"/>
-        <w:jc w:val="left"/>
-        <w:rPr>
-          <w:rStyle w:val="fontstyle01"/>
-          <w:color w:val="000000"/>
-        </w:rPr>
-      </w:pPr>
-      <w:r>
-        <w:rPr>
-          <w:rStyle w:val="fontstyle01"/>
-          <w:color w:val="000000"/>
-        </w:rPr>
-        <w:br w:type="page"/>
-      </w:r>
     </w:p>
     <w:p>
       <w:pPr>
         <w:pStyle w:val="Heading3"/>
       </w:pPr>
       <w:r>
-        <w:lastRenderedPageBreak/>
         <w:t>1.2</w:t>
       </w:r>
       <w:r>
@@ -1248,42 +1674,11 @@
       </w:r>
     </w:p>
     <w:p>
-      <w:pPr>
-        <w:pStyle w:val="ListParagraph"/>
-        <w:numPr>
-          <w:ilvl w:val="0"/>
-          <w:numId w:val="3"/>
-        </w:numPr>
-      </w:pPr>
-      <w:r>
-        <w:t>The current book recommendation systems lack personalization and are limited in their ability to provide accurate recommendations that match the user’s unique preferences. These systems often rely on simple recommendation algorithms that do not take into account the user’s previous reading history, reviews, and ratings. Additionally, these systems do not utilize the full potential of deep learning models to analyze complex patterns in user behaviour</w:t>
-      </w:r>
-      <w:r>
-        <w:t xml:space="preserve"> and preferences. Therefore, there is a need for a deep learning model that can provide personalized book recommendation that match the user’s individual preferences based on their previous reading history, reviews and ratings.</w:t>
-      </w:r>
-    </w:p>
-    <w:p>
-      <w:pPr>
-        <w:pStyle w:val="ListParagraph"/>
-        <w:numPr>
-          <w:ilvl w:val="0"/>
-          <w:numId w:val="3"/>
-        </w:numPr>
-      </w:pPr>
-      <w:r>
-        <w:t>The current online education platforms lack effective personalized learning paths for students, which can result in low student engagement and poor learning outcomes. These platforms often use a one-size-fits-all approach to teaching, which does not take into account the unique learning needs, interests, and capabilities of individual students. Additionally, these platforms do not utilize the full potential of machine learning algorithms to analyze student behaviour and performance data to recommend personalized learning paths. Therefore, there is a need for a machine learning model that can provide personalized learning paths to students based on their individual learning needs, interests, and capabilities, and improve student engagement and learning outcomes.</w:t>
-      </w:r>
-    </w:p>
-    <w:p>
-      <w:pPr>
-        <w:pStyle w:val="ListParagraph"/>
-        <w:numPr>
-          <w:ilvl w:val="0"/>
-          <w:numId w:val="3"/>
-        </w:numPr>
-      </w:pPr>
-      <w:r>
-        <w:br w:type="page"/>
+      <w:r>
+        <w:t>The rapid growth of digital libraries and online bookstores has made it increasingly challenging for users to discover books that align with their individual preference and interests. Traditional book recommendation systems often lack personalization and fail to provide accurate suggestions tailored to reach user’s unique taste. Therefore, there is a need to develop an effective and personalized  book recommendation system using deep learning techniques that can accurately understand user’s preferences and deliver relevant book recommenda</w:t>
+      </w:r>
+      <w:r>
+        <w:t>tions, enhancing their reading experience and satisfaction.</w:t>
       </w:r>
     </w:p>
     <w:p>
@@ -1291,7 +1686,6 @@
         <w:pStyle w:val="Heading3"/>
       </w:pPr>
       <w:r>
-        <w:lastRenderedPageBreak/>
         <w:t>1.3</w:t>
       </w:r>
       <w:r>
@@ -1312,6 +1706,7 @@
         <w:pStyle w:val="Heading3"/>
       </w:pPr>
       <w:r>
+        <w:lastRenderedPageBreak/>
         <w:t>1.4</w:t>
       </w:r>
       <w:r>
@@ -1328,7 +1723,7 @@
         </w:numPr>
       </w:pPr>
       <w:r>
-        <w:t>Can deep learning models outperform traditional machine learning models in the context of book recommendation systems?</w:t>
+        <w:t>How does the performance of deep learning-based recommendation models compare to traditional collaborative filtering methods when applied to the book-crossing dataset?</w:t>
       </w:r>
     </w:p>
     <w:p>
@@ -1340,7 +1735,7 @@
         </w:numPr>
       </w:pPr>
       <w:r>
-        <w:t>How can user feedback be effectively incorporated into deep learning models for book recommendations, taking into account issues such as data sparsity and user privacy?</w:t>
+        <w:t>How can we incorporate user demographic information (e.g., age, gender) from the book-crossing dataset into the recommendation model to improve personalization?</w:t>
       </w:r>
     </w:p>
     <w:p>
@@ -1352,7 +1747,7 @@
         </w:numPr>
       </w:pPr>
       <w:r>
-        <w:t>What methods can be used to ensure that deep learning models for book recommendations are fair and unbiased, while still providing accurate and personalized recommendations to users?</w:t>
+        <w:t>What are the challenges and potential biases in building a personalized book recommendation system solely based on user ratings in the absence of explicit reviews?</w:t>
       </w:r>
     </w:p>
     <w:p>
@@ -1362,19 +1757,21 @@
           <w:ilvl w:val="0"/>
           <w:numId w:val="2"/>
         </w:numPr>
-        <w:spacing w:after="480"/>
-      </w:pPr>
-      <w:r>
-        <w:t>What strategies can be used to effectively trained deep learning models for book recommendations in niche or specialized domains, where data may be limited or incomplete?</w:t>
-      </w:r>
-    </w:p>
-    <w:p>
-      <w:pPr>
-        <w:spacing w:line="259" w:lineRule="auto"/>
-        <w:jc w:val="left"/>
-      </w:pPr>
-      <w:r>
-        <w:br w:type="page"/>
+      </w:pPr>
+      <w:r>
+        <w:t>How can we effectively handle the sparsity of the book-crossing dataset and improve the recommendation quality for users with limited rating history?</w:t>
+      </w:r>
+    </w:p>
+    <w:p>
+      <w:pPr>
+        <w:pStyle w:val="ListParagraph"/>
+        <w:numPr>
+          <w:ilvl w:val="0"/>
+          <w:numId w:val="2"/>
+        </w:numPr>
+      </w:pPr>
+      <w:r>
+        <w:t>What methods can be used to ensure that deep learning models for book recommendations are fair and unbiased, while still providing accurate and personalized recommendations to users?</w:t>
       </w:r>
     </w:p>
     <w:p>
@@ -1382,7 +1779,6 @@
         <w:pStyle w:val="Heading3"/>
       </w:pPr>
       <w:r>
-        <w:lastRenderedPageBreak/>
         <w:t>1.5</w:t>
       </w:r>
       <w:r>
@@ -1424,24 +1820,15 @@
         <w:spacing w:after="480"/>
       </w:pPr>
       <w:r>
+        <w:lastRenderedPageBreak/>
         <w:t>Overall, the study will provide insights into the effectiveness of deep learning models for personalized book recommendations using the Book Crossing dataset, and contribute to the development of more accurate and effective book recommendation systems.</w:t>
       </w:r>
     </w:p>
     <w:p>
       <w:pPr>
-        <w:spacing w:line="259" w:lineRule="auto"/>
-        <w:jc w:val="left"/>
-      </w:pPr>
-      <w:r>
-        <w:br w:type="page"/>
-      </w:r>
-    </w:p>
-    <w:p>
-      <w:pPr>
         <w:pStyle w:val="Heading3"/>
       </w:pPr>
       <w:r>
-        <w:lastRenderedPageBreak/>
         <w:t>1.6</w:t>
       </w:r>
       <w:r>
@@ -1561,13 +1948,25 @@
           <w:b/>
           <w:bCs/>
         </w:rPr>
-        <w:t>Computer vision</w:t>
-      </w:r>
-      <w:r>
-        <w:t xml:space="preserve">: This is a field of artificial intelligence (AI) and computer science that focuses on enabling computers to interpret and understand visual information from the world around us. </w:t>
-      </w:r>
-      <w:r>
-        <w:t>It involves developing algorithms and techniques that allow computers to analyze, process and interpret digital images and videos, and to extract meaningful information from them.</w:t>
+        <w:t>Deep learning</w:t>
+      </w:r>
+      <w:r>
+        <w:t>:</w:t>
+      </w:r>
+      <w:r>
+        <w:t xml:space="preserve"> </w:t>
+      </w:r>
+      <w:r>
+        <w:t xml:space="preserve">This is a method of artificial intelligence (AI) that teaches computers to process data in a way that is inspired by the human brain. In other word, it </w:t>
+      </w:r>
+      <w:r>
+        <w:t>is a subset of machine learning that focuses on training artificial neural networks with multiple</w:t>
+      </w:r>
+      <w:r>
+        <w:t xml:space="preserve"> layers</w:t>
+      </w:r>
+      <w:r>
+        <w:t>, also known as deep neural network. These networks are designed to learn and represent complex patterns and relationships in data.</w:t>
       </w:r>
     </w:p>
     <w:p>
@@ -1584,26 +1983,17 @@
           <w:b/>
           <w:bCs/>
         </w:rPr>
-        <w:t>Natural language processing</w:t>
-      </w:r>
-      <w:r>
-        <w:rPr>
-          <w:b/>
-          <w:bCs/>
-        </w:rPr>
-        <w:t xml:space="preserve"> (NLP)</w:t>
-      </w:r>
-      <w:r>
-        <w:t>: This is a field of computer science and artificial intelligence (AI) that focuses on enabling computers to understand, interpret and generate human language. It involves developing algorithms and techniques that allow computer to process and analyze natural language data including text and speech.</w:t>
-      </w:r>
-    </w:p>
-    <w:p>
-      <w:pPr>
-        <w:spacing w:line="259" w:lineRule="auto"/>
-        <w:jc w:val="left"/>
-      </w:pPr>
-      <w:r>
-        <w:br w:type="page"/>
+        <w:t>Computer vision</w:t>
+      </w:r>
+      <w:r>
+        <w:t xml:space="preserve">: This is a field of artificial intelligence (AI) and computer science that focuses on enabling computers to interpret and understand visual information from the world around us. </w:t>
+      </w:r>
+      <w:r>
+        <w:t xml:space="preserve">It involves developing algorithms and techniques that allow </w:t>
+      </w:r>
+      <w:r>
+        <w:lastRenderedPageBreak/>
+        <w:t>computers to analyze, process and interpret digital images and videos, and to extract meaningful information from them.</w:t>
       </w:r>
     </w:p>
     <w:p>
@@ -1620,11 +2010,17 @@
           <w:b/>
           <w:bCs/>
         </w:rPr>
-        <w:lastRenderedPageBreak/>
-        <w:t>Recommendation</w:t>
-      </w:r>
-      <w:r>
-        <w:t>: This is a suggestion or piece of advice offered to someone/user/customer with the aim of guiding them towards a particular course of action or decision. It can be very useful for helping people discover new things, make informed decisions and save time and effort in their decision-making process.</w:t>
+        <w:t>Natural language processing</w:t>
+      </w:r>
+      <w:r>
+        <w:rPr>
+          <w:b/>
+          <w:bCs/>
+        </w:rPr>
+        <w:t xml:space="preserve"> (NLP)</w:t>
+      </w:r>
+      <w:r>
+        <w:t>: This is a field of computer science and artificial intelligence (AI) that focuses on enabling computers to understand, interpret and generate human language. It involves developing algorithms and techniques that allow computer to process and analyze natural language data including text and speech.</w:t>
       </w:r>
     </w:p>
     <w:p>
@@ -1641,13 +2037,10 @@
           <w:b/>
           <w:bCs/>
         </w:rPr>
-        <w:t>Personalized recommendation</w:t>
-      </w:r>
-      <w:r>
-        <w:t>:</w:t>
-      </w:r>
-      <w:r>
-        <w:t xml:space="preserve"> This is a type of recommendation system that uses individual user data to provide tailored and relevant recommendations to each user. It is based on the idea that different users have different preferences and that recommendations that are customized to each user’s preferences are more like to be useful and effective.</w:t>
+        <w:t>Recommendation</w:t>
+      </w:r>
+      <w:r>
+        <w:t>: This is a suggestion or piece of advice offered to someone/user/customer with the aim of guiding them towards a particular course of action or decision. It can be very useful for helping people discover new things, make informed decisions and save time and effort in their decision-making process.</w:t>
       </w:r>
     </w:p>
     <w:p>
@@ -1664,16 +2057,13 @@
           <w:b/>
           <w:bCs/>
         </w:rPr>
-        <w:t>Cold start</w:t>
+        <w:t>Personalized recommendation</w:t>
       </w:r>
       <w:r>
         <w:t>:</w:t>
       </w:r>
       <w:r>
-        <w:t xml:space="preserve"> </w:t>
-      </w:r>
-      <w:r>
-        <w:t>This is a problem in recommendation systems that occurs when there is insufficient data or information available about a new user or item to generate accurate recommendations. In other words, when a recommendation system is faced with a new user or item, it may not have enough historical data to make reliable predictions or recommendations.</w:t>
+        <w:t xml:space="preserve"> This is a type of recommendation system that uses individual user data to provide tailored and relevant recommendations to each user. It is based on the idea that different users have different preferences and that recommendations that are customized to each user’s preferences are more like to be useful and effective.</w:t>
       </w:r>
     </w:p>
     <w:p>
@@ -1690,6 +2080,32 @@
           <w:b/>
           <w:bCs/>
         </w:rPr>
+        <w:t>Cold start</w:t>
+      </w:r>
+      <w:r>
+        <w:t>:</w:t>
+      </w:r>
+      <w:r>
+        <w:t xml:space="preserve"> </w:t>
+      </w:r>
+      <w:r>
+        <w:t>This is a problem in recommendation systems that occurs when there is insufficient data or information available about a new user or item to generate accurate recommendations. In other words, when a recommendation system is faced with a new user or item, it may not have enough historical data to make reliable predictions or recommendations.</w:t>
+      </w:r>
+    </w:p>
+    <w:p>
+      <w:pPr>
+        <w:pStyle w:val="ListParagraph"/>
+        <w:numPr>
+          <w:ilvl w:val="0"/>
+          <w:numId w:val="4"/>
+        </w:numPr>
+        <w:contextualSpacing w:val="0"/>
+      </w:pPr>
+      <w:r>
+        <w:rPr>
+          <w:b/>
+          <w:bCs/>
+        </w:rPr>
         <w:t>Data sparseness</w:t>
       </w:r>
       <w:r>
@@ -1738,7 +2154,13 @@
     </w:p>
     <w:p>
       <w:r>
-        <w:t>Furthermore, the study will contribute to the broader field of deep learning and machine learning by investigating techniques for incorporating user feedback and improving the interpretability of deep learning models. These findings may have broader implications for other domains where deep learning models are used, such as image recognition, speech recognition, speech recognition and natural language processing.</w:t>
+        <w:t xml:space="preserve">Furthermore, the study will contribute to the broader field of deep learning and machine learning by investigating techniques for incorporating user </w:t>
+      </w:r>
+      <w:r>
+        <w:t>demography</w:t>
+      </w:r>
+      <w:r>
+        <w:t xml:space="preserve"> and improving the interpretability of deep learning models. These findings may have broader implications for other domains where deep learning models are used, such as image recognition, speech recognition, speech recognition and natural language processing.</w:t>
       </w:r>
     </w:p>
     <w:p>
@@ -3095,4 +3517,16 @@
     </a:ext>
   </a:extLst>
 </a:theme>
+</file>
+
+<file path=customXml/item1.xml><?xml version="1.0" encoding="utf-8"?>
+<b:Sources xmlns:b="http://schemas.openxmlformats.org/officeDocument/2006/bibliography" xmlns="http://schemas.openxmlformats.org/officeDocument/2006/bibliography" SelectedStyle="\APASixthEditionOfficeOnline.xsl" StyleName="APA" Version="6"/>
+</file>
+
+<file path=customXml/itemProps1.xml><?xml version="1.0" encoding="utf-8"?>
+<ds:datastoreItem xmlns:ds="http://schemas.openxmlformats.org/officeDocument/2006/customXml" ds:itemID="{8B8B736B-5A31-4E57-B998-3AD28DBFE814}">
+  <ds:schemaRefs>
+    <ds:schemaRef ds:uri="http://schemas.openxmlformats.org/officeDocument/2006/bibliography"/>
+  </ds:schemaRefs>
+</ds:datastoreItem>
 </file>
</xml_diff>

<commit_message>
feat: Modified purpose of study and research questions [1]
List of changes:
- Restructured the headers
- Refine the purpose of study
- Added achievable research questions
</commit_message>
<xml_diff>
--- a/Chapters/Chapter one.docx
+++ b/Chapters/Chapter one.docx
@@ -21,7 +21,7 @@
           <w:sz w:val="32"/>
           <w:szCs w:val="32"/>
         </w:rPr>
-        <w:t>Deep Learning Model for Personalized &amp; Book Recommendation system</w:t>
+        <w:t>Deep Learning Model for Personalized Book Recommendation system</w:t>
       </w:r>
     </w:p>
     <w:p>
@@ -58,6 +58,12 @@
         <w:pStyle w:val="Heading2"/>
       </w:pPr>
       <w:r>
+        <w:t>1.0</w:t>
+      </w:r>
+      <w:r>
+        <w:tab/>
+      </w:r>
+      <w:r>
         <w:t>INTRODUCTION</w:t>
       </w:r>
     </w:p>
@@ -107,7 +113,7 @@
     </w:p>
     <w:p>
       <w:pPr>
-        <w:pStyle w:val="Heading3"/>
+        <w:pStyle w:val="Heading2"/>
       </w:pPr>
       <w:r>
         <w:t>1.1</w:t>
@@ -157,7 +163,23 @@
           <w:rFonts w:cs="Times New Roman"/>
           <w:szCs w:val="24"/>
         </w:rPr>
-        <w:t xml:space="preserve"> of data are store on the internet on daily basis. This is not only limited to social media but also to e-commerce section such as Amazon, Jumia, Rozetka etc.</w:t>
+        <w:t xml:space="preserve"> of data are store on the internet on daily basis. This is not only limited to social media but also to e-commerce section such as Amazon, Jumia, </w:t>
+      </w:r>
+      <w:proofErr w:type="spellStart"/>
+      <w:r>
+        <w:rPr>
+          <w:rFonts w:cs="Times New Roman"/>
+          <w:szCs w:val="24"/>
+        </w:rPr>
+        <w:t>Rozetka</w:t>
+      </w:r>
+      <w:proofErr w:type="spellEnd"/>
+      <w:r>
+        <w:rPr>
+          <w:rFonts w:cs="Times New Roman"/>
+          <w:szCs w:val="24"/>
+        </w:rPr>
+        <w:t xml:space="preserve"> etc.</w:t>
       </w:r>
       <w:r>
         <w:rPr>
@@ -292,12 +314,21 @@
         </w:rPr>
         <w:t xml:space="preserve"> (</w:t>
       </w:r>
-      <w:r>
-        <w:rPr>
-          <w:rFonts w:cs="Times New Roman"/>
-          <w:szCs w:val="24"/>
-        </w:rPr>
-        <w:t>L. Haiming et al.</w:t>
+      <w:proofErr w:type="spellStart"/>
+      <w:r>
+        <w:rPr>
+          <w:rFonts w:cs="Times New Roman"/>
+          <w:szCs w:val="24"/>
+        </w:rPr>
+        <w:t>Haiming</w:t>
+      </w:r>
+      <w:proofErr w:type="spellEnd"/>
+      <w:r>
+        <w:rPr>
+          <w:rFonts w:cs="Times New Roman"/>
+          <w:szCs w:val="24"/>
+        </w:rPr>
+        <w:t xml:space="preserve"> et al.</w:t>
       </w:r>
       <w:r>
         <w:rPr>
@@ -517,14 +548,31 @@
           <w:rFonts w:cs="Times New Roman"/>
           <w:szCs w:val="24"/>
         </w:rPr>
-        <w:t>Bushra et al., 2019)</w:t>
-      </w:r>
-      <w:r>
-        <w:rPr>
-          <w:rFonts w:cs="Times New Roman"/>
-          <w:szCs w:val="24"/>
-        </w:rPr>
-        <w:t xml:space="preserve">. In the case of book recommendation systems, the goal is to help readers discover new books that they will enjoy based on their reading history, genre </w:t>
+        <w:t>Bushra et al., 2019</w:t>
+      </w:r>
+      <w:r>
+        <w:rPr>
+          <w:rFonts w:cs="Times New Roman"/>
+          <w:szCs w:val="24"/>
+        </w:rPr>
+        <w:t xml:space="preserve">; </w:t>
+      </w:r>
+      <w:r>
+        <w:t>Khalid &amp; Jamshed, 2020</w:t>
+      </w:r>
+      <w:r>
+        <w:rPr>
+          <w:rFonts w:cs="Times New Roman"/>
+          <w:szCs w:val="24"/>
+        </w:rPr>
+        <w:t>)</w:t>
+      </w:r>
+      <w:r>
+        <w:rPr>
+          <w:rFonts w:cs="Times New Roman"/>
+          <w:szCs w:val="24"/>
+        </w:rPr>
+        <w:t xml:space="preserve">. In the case of book recommendation systems, the goal is to help readers discover new books that they will enjoy based on their </w:t>
       </w:r>
       <w:r>
         <w:rPr>
@@ -532,7 +580,7 @@
           <w:szCs w:val="24"/>
         </w:rPr>
         <w:lastRenderedPageBreak/>
-        <w:t>preferences, author preferences and other factors</w:t>
+        <w:t>reading history, genre preferences, author preferences and other factors</w:t>
       </w:r>
       <w:r>
         <w:rPr>
@@ -652,7 +700,23 @@
           <w:rFonts w:cs="Times New Roman"/>
           <w:szCs w:val="24"/>
         </w:rPr>
-        <w:t xml:space="preserve"> Nasseh, 2019)</w:t>
+        <w:t xml:space="preserve"> </w:t>
+      </w:r>
+      <w:proofErr w:type="spellStart"/>
+      <w:r>
+        <w:rPr>
+          <w:rFonts w:cs="Times New Roman"/>
+          <w:szCs w:val="24"/>
+        </w:rPr>
+        <w:t>Nasseh</w:t>
+      </w:r>
+      <w:proofErr w:type="spellEnd"/>
+      <w:r>
+        <w:rPr>
+          <w:rFonts w:cs="Times New Roman"/>
+          <w:szCs w:val="24"/>
+        </w:rPr>
+        <w:t>, 2019)</w:t>
       </w:r>
       <w:r>
         <w:rPr>
@@ -730,7 +794,23 @@
           <w:rFonts w:cs="Times New Roman"/>
           <w:szCs w:val="24"/>
         </w:rPr>
-        <w:t xml:space="preserve"> Solomiia A.</w:t>
+        <w:t xml:space="preserve"> </w:t>
+      </w:r>
+      <w:proofErr w:type="spellStart"/>
+      <w:r>
+        <w:rPr>
+          <w:rFonts w:cs="Times New Roman"/>
+          <w:szCs w:val="24"/>
+        </w:rPr>
+        <w:t>Solomiia</w:t>
+      </w:r>
+      <w:proofErr w:type="spellEnd"/>
+      <w:r>
+        <w:rPr>
+          <w:rFonts w:cs="Times New Roman"/>
+          <w:szCs w:val="24"/>
+        </w:rPr>
+        <w:t xml:space="preserve"> A.</w:t>
       </w:r>
       <w:r>
         <w:t xml:space="preserve"> (2022),</w:t>
@@ -803,446 +883,479 @@
       </w:r>
       <w:r>
         <w:rPr>
-          <w:rFonts w:cs="Times New Roman"/>
-          <w:color w:val="000000"/>
-          <w:sz w:val="22"/>
-        </w:rPr>
-        <w:t>Dhiman</w:t>
-      </w:r>
-      <w:r>
-        <w:rPr>
-          <w:rFonts w:cs="Times New Roman"/>
-          <w:color w:val="000000"/>
-          <w:sz w:val="22"/>
+          <w:rStyle w:val="fontstyle01"/>
+          <w:color w:val="000000"/>
+        </w:rPr>
+        <w:t>Dhiman, Tanni</w:t>
+      </w:r>
+      <w:r>
+        <w:rPr>
+          <w:rStyle w:val="fontstyle01"/>
+          <w:color w:val="000000"/>
+        </w:rPr>
+        <w:t xml:space="preserve"> &amp;</w:t>
+      </w:r>
+      <w:r>
+        <w:rPr>
+          <w:rStyle w:val="fontstyle01"/>
+          <w:color w:val="000000"/>
+        </w:rPr>
+        <w:t xml:space="preserve"> Mohammad, 2021)</w:t>
+      </w:r>
+      <w:r>
+        <w:rPr>
+          <w:rStyle w:val="fontstyle01"/>
+          <w:color w:val="000000"/>
+        </w:rPr>
+        <w:t>. Scientific research shows that 60% of customers prefer to return to store with requests</w:t>
+      </w:r>
+      <w:r>
+        <w:rPr>
+          <w:rStyle w:val="fontstyle01"/>
+          <w:color w:val="000000"/>
+        </w:rPr>
+        <w:t xml:space="preserve"> while 75% of the digital generation </w:t>
+      </w:r>
+      <w:r>
+        <w:rPr>
+          <w:rStyle w:val="fontstyle01"/>
+          <w:color w:val="000000"/>
+        </w:rPr>
+        <w:t xml:space="preserve">who grew up in the era of social media </w:t>
+      </w:r>
+      <w:r>
+        <w:rPr>
+          <w:rStyle w:val="fontstyle01"/>
+          <w:color w:val="000000"/>
+        </w:rPr>
+        <w:t xml:space="preserve">belief that </w:t>
+      </w:r>
+      <w:r>
+        <w:rPr>
+          <w:rStyle w:val="fontstyle01"/>
+          <w:color w:val="000000"/>
+        </w:rPr>
+        <w:t>recommendation is an integral part of any platforms</w:t>
+      </w:r>
+      <w:r>
+        <w:rPr>
+          <w:rStyle w:val="fontstyle01"/>
+          <w:color w:val="000000"/>
+        </w:rPr>
+        <w:t xml:space="preserve"> (</w:t>
+      </w:r>
+      <w:r>
+        <w:rPr>
+          <w:rStyle w:val="fontstyle01"/>
+          <w:color w:val="000000"/>
+        </w:rPr>
+        <w:t>Illia</w:t>
+      </w:r>
+      <w:r>
+        <w:rPr>
+          <w:rStyle w:val="fontstyle01"/>
+        </w:rPr>
+        <w:t xml:space="preserve"> </w:t>
+      </w:r>
+      <w:r>
+        <w:rPr>
+          <w:rStyle w:val="fontstyle01"/>
+          <w:color w:val="000000"/>
+        </w:rPr>
+        <w:t>et al., 2022)</w:t>
+      </w:r>
+      <w:r>
+        <w:rPr>
+          <w:rStyle w:val="fontstyle01"/>
+          <w:color w:val="000000"/>
+        </w:rPr>
+        <w:t>. Therefore, in today’s world, efficient and fast search for information with the possibility of recommendation is one of the primary needs of people and businesses</w:t>
+      </w:r>
+      <w:r>
+        <w:rPr>
+          <w:rStyle w:val="fontstyle01"/>
+          <w:color w:val="000000"/>
+        </w:rPr>
+        <w:t xml:space="preserve"> </w:t>
+      </w:r>
+      <w:r>
+        <w:rPr>
+          <w:rStyle w:val="fontstyle01"/>
+          <w:color w:val="000000"/>
+        </w:rPr>
+        <w:t>(</w:t>
+      </w:r>
+      <w:r>
+        <w:rPr>
+          <w:rFonts w:eastAsia="Times New Roman" w:cs="Times New Roman"/>
+          <w:szCs w:val="24"/>
+        </w:rPr>
+        <w:t>Sushama, Pooja</w:t>
+      </w:r>
+      <w:r>
+        <w:rPr>
+          <w:rFonts w:eastAsia="Times New Roman" w:cs="Times New Roman"/>
+          <w:szCs w:val="24"/>
+        </w:rPr>
+        <w:t xml:space="preserve"> &amp;</w:t>
+      </w:r>
+      <w:r>
+        <w:rPr>
+          <w:rFonts w:eastAsia="Times New Roman" w:cs="Times New Roman"/>
+          <w:szCs w:val="24"/>
+        </w:rPr>
+        <w:t xml:space="preserve"> Darshana</w:t>
+      </w:r>
+      <w:r>
+        <w:rPr>
+          <w:rFonts w:eastAsia="Times New Roman" w:cs="Times New Roman"/>
+          <w:szCs w:val="24"/>
         </w:rPr>
         <w:t xml:space="preserve">, </w:t>
       </w:r>
       <w:r>
         <w:rPr>
-          <w:rFonts w:cs="Times New Roman"/>
-          <w:color w:val="000000"/>
-          <w:sz w:val="22"/>
-        </w:rPr>
-        <w:t>Tanni</w:t>
-      </w:r>
-      <w:r>
-        <w:rPr>
-          <w:rFonts w:cs="Times New Roman"/>
-          <w:color w:val="000000"/>
-          <w:sz w:val="22"/>
+          <w:rFonts w:eastAsia="Times New Roman" w:cs="Times New Roman"/>
+          <w:szCs w:val="24"/>
+        </w:rPr>
+        <w:t>2015</w:t>
+      </w:r>
+      <w:r>
+        <w:rPr>
+          <w:rFonts w:eastAsia="Times New Roman" w:cs="Times New Roman"/>
+          <w:szCs w:val="24"/>
+        </w:rPr>
+        <w:t>)</w:t>
+      </w:r>
+      <w:r>
+        <w:rPr>
+          <w:rStyle w:val="fontstyle01"/>
+          <w:color w:val="000000"/>
+        </w:rPr>
+        <w:t>.</w:t>
+      </w:r>
+    </w:p>
+    <w:p>
+      <w:pPr>
+        <w:rPr>
+          <w:rStyle w:val="fontstyle01"/>
+          <w:color w:val="000000"/>
+        </w:rPr>
+      </w:pPr>
+      <w:r>
+        <w:rPr>
+          <w:rStyle w:val="fontstyle01"/>
+          <w:color w:val="000000"/>
+        </w:rPr>
+        <w:t>The two most common types of book recommendation systems are content-based</w:t>
+      </w:r>
+      <w:r>
+        <w:rPr>
+          <w:rStyle w:val="fontstyle01"/>
+          <w:color w:val="000000"/>
+        </w:rPr>
+        <w:t xml:space="preserve"> </w:t>
+      </w:r>
+      <w:r>
+        <w:rPr>
+          <w:rStyle w:val="fontstyle01"/>
+          <w:color w:val="000000"/>
+        </w:rPr>
+        <w:t>and collaborative filtering</w:t>
+      </w:r>
+      <w:r>
+        <w:rPr>
+          <w:rStyle w:val="fontstyle01"/>
+          <w:color w:val="000000"/>
+        </w:rPr>
+        <w:t xml:space="preserve"> (</w:t>
+      </w:r>
+      <w:proofErr w:type="spellStart"/>
+      <w:r>
+        <w:rPr>
+          <w:rStyle w:val="fontstyle01"/>
+          <w:color w:val="000000"/>
+        </w:rPr>
+        <w:t>Ruihui</w:t>
+      </w:r>
+      <w:proofErr w:type="spellEnd"/>
+      <w:r>
+        <w:rPr>
+          <w:rStyle w:val="fontstyle01"/>
+          <w:color w:val="000000"/>
+        </w:rPr>
+        <w:t>, 2018)</w:t>
+      </w:r>
+      <w:r>
+        <w:rPr>
+          <w:rStyle w:val="fontstyle01"/>
+          <w:color w:val="000000"/>
+        </w:rPr>
+        <w:t>. Content-based systems recommend books based on the user’s past interactions with similar content, while collaborative filtering systems recommend books based on the past interactions of similar users</w:t>
+      </w:r>
+      <w:r>
+        <w:rPr>
+          <w:rStyle w:val="fontstyle01"/>
+          <w:color w:val="000000"/>
+        </w:rPr>
+        <w:t xml:space="preserve"> (</w:t>
+      </w:r>
+      <w:r>
+        <w:rPr>
+          <w:rStyle w:val="fontstyle01"/>
+          <w:color w:val="000000"/>
+        </w:rPr>
+        <w:t>Khalid</w:t>
+      </w:r>
+      <w:r>
+        <w:rPr>
+          <w:rStyle w:val="fontstyle01"/>
+          <w:color w:val="000000"/>
         </w:rPr>
         <w:t xml:space="preserve"> &amp;</w:t>
       </w:r>
       <w:r>
         <w:rPr>
-          <w:rFonts w:cs="Times New Roman"/>
-          <w:color w:val="000000"/>
-          <w:sz w:val="22"/>
+          <w:rStyle w:val="fontstyle01"/>
+          <w:color w:val="000000"/>
+        </w:rPr>
+        <w:t xml:space="preserve"> Jamshed, 2020)</w:t>
+      </w:r>
+      <w:r>
+        <w:rPr>
+          <w:rStyle w:val="fontstyle01"/>
+          <w:color w:val="000000"/>
+        </w:rPr>
+        <w:t>. Both of these approaches have their strengths and weaknesses</w:t>
+      </w:r>
+      <w:r>
+        <w:rPr>
+          <w:rStyle w:val="fontstyle01"/>
+          <w:color w:val="000000"/>
+        </w:rPr>
+        <w:t>.</w:t>
+      </w:r>
+      <w:r>
+        <w:rPr>
+          <w:rStyle w:val="fontstyle01"/>
+          <w:color w:val="000000"/>
+        </w:rPr>
+        <w:t xml:space="preserve"> To overcome some of the weaknesses found </w:t>
+      </w:r>
+      <w:r>
+        <w:rPr>
+          <w:rStyle w:val="fontstyle01"/>
+          <w:color w:val="000000"/>
+        </w:rPr>
+        <w:t xml:space="preserve">in </w:t>
+      </w:r>
+      <w:r>
+        <w:rPr>
+          <w:rStyle w:val="fontstyle01"/>
+          <w:color w:val="000000"/>
+        </w:rPr>
+        <w:t xml:space="preserve">these systems, </w:t>
+      </w:r>
+      <w:r>
+        <w:rPr>
+          <w:rStyle w:val="fontstyle01"/>
+          <w:color w:val="000000"/>
+        </w:rPr>
+        <w:t>researchers</w:t>
+      </w:r>
+      <w:r>
+        <w:rPr>
+          <w:rStyle w:val="fontstyle01"/>
+          <w:color w:val="000000"/>
+        </w:rPr>
+        <w:t xml:space="preserve"> developed a refined recommendation system called hybrid RS</w:t>
+      </w:r>
+      <w:r>
+        <w:rPr>
+          <w:rStyle w:val="fontstyle01"/>
+          <w:color w:val="000000"/>
+        </w:rPr>
+        <w:t xml:space="preserve">. This system </w:t>
+      </w:r>
+      <w:r>
+        <w:rPr>
+          <w:rStyle w:val="fontstyle01"/>
+          <w:color w:val="000000"/>
+        </w:rPr>
+        <w:t xml:space="preserve">takes both collaborative filtering method to generate similar users, and content-based recommendation to generate similar items into consideration. Therefore, hybrid system produces the ensembled output of both </w:t>
+      </w:r>
+      <w:r>
+        <w:rPr>
+          <w:rStyle w:val="fontstyle01"/>
+          <w:color w:val="000000"/>
+        </w:rPr>
+        <w:t>collaborative filtering</w:t>
+      </w:r>
+      <w:r>
+        <w:rPr>
+          <w:rStyle w:val="fontstyle01"/>
+          <w:color w:val="000000"/>
+        </w:rPr>
+        <w:t xml:space="preserve"> and </w:t>
+      </w:r>
+      <w:r>
+        <w:rPr>
+          <w:rStyle w:val="fontstyle01"/>
+          <w:color w:val="000000"/>
+        </w:rPr>
+        <w:t>content-based systems</w:t>
+      </w:r>
+      <w:r>
+        <w:rPr>
+          <w:rStyle w:val="fontstyle01"/>
+          <w:color w:val="000000"/>
+        </w:rPr>
+        <w:t>.</w:t>
+      </w:r>
+      <w:r>
+        <w:rPr>
+          <w:rStyle w:val="fontstyle01"/>
+          <w:color w:val="000000"/>
+        </w:rPr>
+        <w:t xml:space="preserve"> Still, some limitations remain obvious</w:t>
+      </w:r>
+      <w:r>
+        <w:rPr>
+          <w:rStyle w:val="fontstyle01"/>
+          <w:color w:val="000000"/>
+        </w:rPr>
+        <w:t>. R</w:t>
+      </w:r>
+      <w:r>
+        <w:rPr>
+          <w:rStyle w:val="fontstyle01"/>
+          <w:color w:val="000000"/>
+        </w:rPr>
+        <w:t>esearchers have been working to improve the accuracy and effectiveness of these systems using machine learning and deep learning algorithms</w:t>
+      </w:r>
+      <w:r>
+        <w:rPr>
+          <w:rStyle w:val="fontstyle01"/>
+          <w:color w:val="000000"/>
+        </w:rPr>
+        <w:t xml:space="preserve"> (</w:t>
+      </w:r>
+      <w:r>
+        <w:rPr>
+          <w:rStyle w:val="fontstyle01"/>
+          <w:color w:val="000000"/>
+        </w:rPr>
+        <w:t xml:space="preserve">Anwar et al., 2020; </w:t>
+      </w:r>
+      <w:proofErr w:type="spellStart"/>
+      <w:r>
+        <w:rPr>
+          <w:rStyle w:val="fontstyle01"/>
+          <w:color w:val="000000"/>
+        </w:rPr>
+        <w:t>Kholi</w:t>
+      </w:r>
+      <w:proofErr w:type="spellEnd"/>
+      <w:r>
+        <w:rPr>
+          <w:rStyle w:val="fontstyle01"/>
+          <w:color w:val="000000"/>
+        </w:rPr>
+        <w:t xml:space="preserve"> M., </w:t>
+      </w:r>
+      <w:proofErr w:type="spellStart"/>
+      <w:r>
+        <w:rPr>
+          <w:rStyle w:val="fontstyle01"/>
+          <w:color w:val="000000"/>
+        </w:rPr>
+        <w:t>Tali</w:t>
+      </w:r>
+      <w:proofErr w:type="spellEnd"/>
+      <w:r>
+        <w:rPr>
+          <w:rStyle w:val="fontstyle01"/>
+          <w:color w:val="000000"/>
+        </w:rPr>
+        <w:t xml:space="preserve"> A. &amp; </w:t>
+      </w:r>
+      <w:proofErr w:type="spellStart"/>
+      <w:r>
+        <w:rPr>
+          <w:rStyle w:val="fontstyle01"/>
+          <w:color w:val="000000"/>
+        </w:rPr>
+        <w:t>Laaziz</w:t>
+      </w:r>
+      <w:proofErr w:type="spellEnd"/>
+      <w:r>
+        <w:rPr>
+          <w:rStyle w:val="fontstyle01"/>
+          <w:color w:val="000000"/>
+        </w:rPr>
+        <w:t xml:space="preserve"> Y., 2020)</w:t>
+      </w:r>
+      <w:r>
+        <w:rPr>
+          <w:rStyle w:val="fontstyle01"/>
+          <w:color w:val="000000"/>
+        </w:rPr>
+        <w:t>.</w:t>
+      </w:r>
+    </w:p>
+    <w:p>
+      <w:pPr>
+        <w:rPr>
+          <w:rStyle w:val="fontstyle01"/>
+          <w:color w:val="000000"/>
+        </w:rPr>
+      </w:pPr>
+      <w:r>
+        <w:rPr>
+          <w:rStyle w:val="fontstyle01"/>
+          <w:color w:val="000000"/>
+        </w:rPr>
+        <w:t>Deep learning, a branch of machine, involves the use of neural networks to model complex patterns in data</w:t>
+      </w:r>
+      <w:r>
+        <w:rPr>
+          <w:rStyle w:val="fontstyle01"/>
+          <w:color w:val="000000"/>
+        </w:rPr>
+        <w:t xml:space="preserve"> (</w:t>
+      </w:r>
+      <w:proofErr w:type="spellStart"/>
+      <w:r>
+        <w:rPr>
+          <w:rFonts w:eastAsia="Times New Roman" w:cs="Times New Roman"/>
+          <w:szCs w:val="24"/>
+        </w:rPr>
+        <w:t>Mijwil</w:t>
+      </w:r>
+      <w:proofErr w:type="spellEnd"/>
+      <w:r>
+        <w:rPr>
+          <w:rFonts w:eastAsia="Times New Roman" w:cs="Times New Roman"/>
+          <w:szCs w:val="24"/>
         </w:rPr>
         <w:t xml:space="preserve"> </w:t>
       </w:r>
       <w:r>
         <w:rPr>
-          <w:rFonts w:cs="Times New Roman"/>
-          <w:color w:val="000000"/>
-          <w:sz w:val="22"/>
-        </w:rPr>
-        <w:t>Mohammad</w:t>
-      </w:r>
-      <w:r>
-        <w:rPr>
-          <w:rFonts w:cs="Times New Roman"/>
-          <w:color w:val="000000"/>
-          <w:sz w:val="22"/>
-        </w:rPr>
-        <w:t>, 2021)</w:t>
-      </w:r>
-      <w:r>
-        <w:rPr>
-          <w:rStyle w:val="fontstyle01"/>
-          <w:color w:val="000000"/>
-        </w:rPr>
-        <w:t>. Scientific research shows that 60% of customers prefer to return to store with requests</w:t>
-      </w:r>
-      <w:r>
-        <w:rPr>
-          <w:rStyle w:val="fontstyle01"/>
-          <w:color w:val="000000"/>
-        </w:rPr>
-        <w:t xml:space="preserve"> while 75% of the digital generation </w:t>
-      </w:r>
-      <w:r>
-        <w:rPr>
-          <w:rStyle w:val="fontstyle01"/>
-          <w:color w:val="000000"/>
-        </w:rPr>
-        <w:t xml:space="preserve">who grew up in the era of social media </w:t>
-      </w:r>
-      <w:r>
-        <w:rPr>
-          <w:rStyle w:val="fontstyle01"/>
-          <w:color w:val="000000"/>
-        </w:rPr>
-        <w:t xml:space="preserve">belief that </w:t>
-      </w:r>
-      <w:r>
-        <w:rPr>
-          <w:rStyle w:val="fontstyle01"/>
-          <w:color w:val="000000"/>
-        </w:rPr>
-        <w:t>recommendation is an integral part of any platforms</w:t>
-      </w:r>
-      <w:r>
-        <w:rPr>
-          <w:rStyle w:val="fontstyle01"/>
-          <w:color w:val="000000"/>
-        </w:rPr>
-        <w:t xml:space="preserve"> (</w:t>
-      </w:r>
-      <w:r>
-        <w:rPr>
-          <w:rStyle w:val="fontstyle01"/>
-          <w:color w:val="000000"/>
-        </w:rPr>
-        <w:t>Illia</w:t>
-      </w:r>
-      <w:r>
-        <w:rPr>
-          <w:rStyle w:val="fontstyle01"/>
-        </w:rPr>
-        <w:t xml:space="preserve"> </w:t>
-      </w:r>
-      <w:r>
-        <w:rPr>
-          <w:rStyle w:val="fontstyle01"/>
-          <w:color w:val="000000"/>
-        </w:rPr>
-        <w:t>et al., 2022)</w:t>
-      </w:r>
-      <w:r>
-        <w:rPr>
-          <w:rStyle w:val="fontstyle01"/>
-          <w:color w:val="000000"/>
-        </w:rPr>
-        <w:t>. Therefore, in today’s world, efficient and fast search for information with the possibility of recommendation is one of the primary needs of people and businesses</w:t>
-      </w:r>
-      <w:r>
-        <w:rPr>
-          <w:rStyle w:val="fontstyle01"/>
-          <w:color w:val="000000"/>
-        </w:rPr>
-        <w:t xml:space="preserve"> </w:t>
-      </w:r>
-      <w:r>
-        <w:rPr>
-          <w:rStyle w:val="fontstyle01"/>
-          <w:color w:val="000000"/>
-        </w:rPr>
-        <w:t>(</w:t>
-      </w:r>
-      <w:r>
-        <w:rPr>
           <w:rFonts w:eastAsia="Times New Roman" w:cs="Times New Roman"/>
           <w:szCs w:val="24"/>
         </w:rPr>
-        <w:t>Sushama, Pooja</w:t>
-      </w:r>
+        <w:t xml:space="preserve">&amp; </w:t>
+      </w:r>
+      <w:proofErr w:type="spellStart"/>
       <w:r>
         <w:rPr>
           <w:rFonts w:eastAsia="Times New Roman" w:cs="Times New Roman"/>
           <w:szCs w:val="24"/>
         </w:rPr>
-        <w:t xml:space="preserve"> &amp;</w:t>
-      </w:r>
-      <w:r>
-        <w:rPr>
-          <w:rFonts w:eastAsia="Times New Roman" w:cs="Times New Roman"/>
-          <w:szCs w:val="24"/>
-        </w:rPr>
-        <w:t xml:space="preserve"> Darshana</w:t>
-      </w:r>
-      <w:r>
-        <w:rPr>
-          <w:rFonts w:eastAsia="Times New Roman" w:cs="Times New Roman"/>
-          <w:szCs w:val="24"/>
-        </w:rPr>
-        <w:t xml:space="preserve">, </w:t>
-      </w:r>
-      <w:r>
-        <w:rPr>
-          <w:rFonts w:eastAsia="Times New Roman" w:cs="Times New Roman"/>
-          <w:szCs w:val="24"/>
-        </w:rPr>
-        <w:t>2015</w:t>
-      </w:r>
-      <w:r>
-        <w:rPr>
-          <w:rFonts w:eastAsia="Times New Roman" w:cs="Times New Roman"/>
-          <w:szCs w:val="24"/>
-        </w:rPr>
-        <w:t>)</w:t>
-      </w:r>
-      <w:r>
-        <w:rPr>
-          <w:rStyle w:val="fontstyle01"/>
-          <w:color w:val="000000"/>
-        </w:rPr>
-        <w:t>.</w:t>
-      </w:r>
-    </w:p>
-    <w:p>
-      <w:pPr>
-        <w:rPr>
-          <w:rStyle w:val="fontstyle01"/>
-          <w:color w:val="000000"/>
-        </w:rPr>
-      </w:pPr>
-      <w:r>
-        <w:rPr>
-          <w:rStyle w:val="fontstyle01"/>
-          <w:color w:val="000000"/>
-        </w:rPr>
-        <w:t>The two most common types of book recommendation systems are content-based</w:t>
-      </w:r>
-      <w:r>
-        <w:rPr>
-          <w:rStyle w:val="fontstyle01"/>
-          <w:color w:val="000000"/>
-        </w:rPr>
-        <w:t xml:space="preserve"> </w:t>
-      </w:r>
-      <w:r>
-        <w:rPr>
-          <w:rStyle w:val="fontstyle01"/>
-          <w:color w:val="000000"/>
-        </w:rPr>
-        <w:t>and collaborative filtering</w:t>
-      </w:r>
-      <w:r>
-        <w:rPr>
-          <w:rStyle w:val="fontstyle01"/>
-          <w:color w:val="000000"/>
-        </w:rPr>
-        <w:t xml:space="preserve"> (</w:t>
-      </w:r>
-      <w:r>
-        <w:rPr>
-          <w:rStyle w:val="fontstyle01"/>
-          <w:color w:val="000000"/>
-        </w:rPr>
-        <w:t>Ruihui, 2018)</w:t>
-      </w:r>
-      <w:r>
-        <w:rPr>
-          <w:rStyle w:val="fontstyle01"/>
-          <w:color w:val="000000"/>
-        </w:rPr>
-        <w:t>. Content-based systems recommend books based on the user’s past interactions with similar content, while collaborative filtering systems recommend books based on the past interactions of similar users</w:t>
-      </w:r>
-      <w:r>
-        <w:rPr>
-          <w:rStyle w:val="fontstyle01"/>
-          <w:color w:val="000000"/>
-        </w:rPr>
-        <w:t xml:space="preserve"> (</w:t>
-      </w:r>
-      <w:r>
-        <w:rPr>
-          <w:rStyle w:val="fontstyle01"/>
-          <w:color w:val="000000"/>
-        </w:rPr>
-        <w:t>Khalid</w:t>
-      </w:r>
-      <w:r>
-        <w:rPr>
-          <w:rStyle w:val="fontstyle01"/>
-          <w:color w:val="000000"/>
-        </w:rPr>
-        <w:t xml:space="preserve"> &amp;</w:t>
-      </w:r>
-      <w:r>
-        <w:rPr>
-          <w:rStyle w:val="fontstyle01"/>
-          <w:color w:val="000000"/>
-        </w:rPr>
-        <w:t xml:space="preserve"> Jamshed, 2020)</w:t>
-      </w:r>
-      <w:r>
-        <w:rPr>
-          <w:rStyle w:val="fontstyle01"/>
-          <w:color w:val="000000"/>
-        </w:rPr>
-        <w:t>. Both of these approaches have their strengths and weaknesses</w:t>
-      </w:r>
-      <w:r>
-        <w:rPr>
-          <w:rStyle w:val="fontstyle01"/>
-          <w:color w:val="000000"/>
-        </w:rPr>
-        <w:t>.</w:t>
-      </w:r>
-      <w:r>
-        <w:rPr>
-          <w:rStyle w:val="fontstyle01"/>
-          <w:color w:val="000000"/>
-        </w:rPr>
-        <w:t xml:space="preserve"> To overcome some of the weaknesses found </w:t>
-      </w:r>
-      <w:r>
-        <w:rPr>
-          <w:rStyle w:val="fontstyle01"/>
-          <w:color w:val="000000"/>
-        </w:rPr>
-        <w:t xml:space="preserve">in </w:t>
-      </w:r>
-      <w:r>
-        <w:rPr>
-          <w:rStyle w:val="fontstyle01"/>
-          <w:color w:val="000000"/>
-        </w:rPr>
-        <w:t xml:space="preserve">these systems, </w:t>
-      </w:r>
-      <w:r>
-        <w:rPr>
-          <w:rStyle w:val="fontstyle01"/>
-          <w:color w:val="000000"/>
-        </w:rPr>
-        <w:t>researchers</w:t>
-      </w:r>
-      <w:r>
-        <w:rPr>
-          <w:rStyle w:val="fontstyle01"/>
-          <w:color w:val="000000"/>
-        </w:rPr>
-        <w:t xml:space="preserve"> developed a refined recommendation system called hybrid RS</w:t>
-      </w:r>
-      <w:r>
-        <w:rPr>
-          <w:rStyle w:val="fontstyle01"/>
-          <w:color w:val="000000"/>
-        </w:rPr>
-        <w:t xml:space="preserve">. This system </w:t>
-      </w:r>
-      <w:r>
-        <w:rPr>
-          <w:rStyle w:val="fontstyle01"/>
-          <w:color w:val="000000"/>
-        </w:rPr>
-        <w:t xml:space="preserve">takes both collaborative filtering method to generate similar users, and content-based recommendation to generate similar items into consideration. Therefore, hybrid system produces the ensembled output of both </w:t>
-      </w:r>
-      <w:r>
-        <w:rPr>
-          <w:rStyle w:val="fontstyle01"/>
-          <w:color w:val="000000"/>
-        </w:rPr>
-        <w:t>collaborative filtering</w:t>
-      </w:r>
-      <w:r>
-        <w:rPr>
-          <w:rStyle w:val="fontstyle01"/>
-          <w:color w:val="000000"/>
-        </w:rPr>
-        <w:t xml:space="preserve"> and </w:t>
-      </w:r>
-      <w:r>
-        <w:rPr>
-          <w:rStyle w:val="fontstyle01"/>
-          <w:color w:val="000000"/>
-        </w:rPr>
-        <w:t>content-based systems</w:t>
-      </w:r>
-      <w:r>
-        <w:rPr>
-          <w:rStyle w:val="fontstyle01"/>
-          <w:color w:val="000000"/>
-        </w:rPr>
-        <w:t>.</w:t>
-      </w:r>
-      <w:r>
-        <w:rPr>
-          <w:rStyle w:val="fontstyle01"/>
-          <w:color w:val="000000"/>
-        </w:rPr>
-        <w:t xml:space="preserve"> Still, some limitations remain obvious</w:t>
-      </w:r>
-      <w:r>
-        <w:rPr>
-          <w:rStyle w:val="fontstyle01"/>
-          <w:color w:val="000000"/>
-        </w:rPr>
-        <w:t>. R</w:t>
-      </w:r>
-      <w:r>
-        <w:rPr>
-          <w:rStyle w:val="fontstyle01"/>
-          <w:color w:val="000000"/>
-        </w:rPr>
-        <w:t>esearchers have been working to improve the accuracy and effectiveness of these systems using machine learning and deep learning algorithms</w:t>
-      </w:r>
-      <w:r>
-        <w:rPr>
-          <w:rStyle w:val="fontstyle01"/>
-          <w:color w:val="000000"/>
-        </w:rPr>
-        <w:t xml:space="preserve"> (</w:t>
-      </w:r>
-      <w:r>
-        <w:rPr>
-          <w:rStyle w:val="fontstyle01"/>
-          <w:color w:val="000000"/>
-        </w:rPr>
-        <w:t>K. Anwar et al., 2020; Kholi M., Tali A. &amp; Laaziz Y., 2020)</w:t>
-      </w:r>
-      <w:r>
-        <w:rPr>
-          <w:rStyle w:val="fontstyle01"/>
-          <w:color w:val="000000"/>
-        </w:rPr>
-        <w:t>.</w:t>
-      </w:r>
-    </w:p>
-    <w:p>
-      <w:pPr>
-        <w:rPr>
-          <w:rStyle w:val="fontstyle01"/>
-          <w:color w:val="000000"/>
-        </w:rPr>
-      </w:pPr>
-      <w:r>
-        <w:rPr>
-          <w:rStyle w:val="fontstyle01"/>
-          <w:color w:val="000000"/>
-        </w:rPr>
-        <w:t>Deep learning, a branch of machine, involves the use of neural networks to model complex patterns in data</w:t>
-      </w:r>
-      <w:r>
-        <w:rPr>
-          <w:rStyle w:val="fontstyle01"/>
-          <w:color w:val="000000"/>
-        </w:rPr>
-        <w:t xml:space="preserve"> (</w:t>
-      </w:r>
-      <w:r>
-        <w:rPr>
-          <w:rFonts w:eastAsia="Times New Roman" w:cs="Times New Roman"/>
-          <w:szCs w:val="24"/>
-        </w:rPr>
-        <w:t>Mijwil</w:t>
-      </w:r>
-      <w:r>
-        <w:rPr>
-          <w:rFonts w:eastAsia="Times New Roman" w:cs="Times New Roman"/>
-          <w:szCs w:val="24"/>
-        </w:rPr>
-        <w:t xml:space="preserve"> </w:t>
-      </w:r>
-      <w:r>
-        <w:rPr>
-          <w:rFonts w:eastAsia="Times New Roman" w:cs="Times New Roman"/>
-          <w:szCs w:val="24"/>
-        </w:rPr>
-        <w:t>&amp; Abttan</w:t>
-      </w:r>
+        <w:t>Abttan</w:t>
+      </w:r>
+      <w:proofErr w:type="spellEnd"/>
       <w:r>
         <w:rPr>
           <w:rFonts w:eastAsia="Times New Roman" w:cs="Times New Roman"/>
@@ -1639,12 +1752,21 @@
         </w:rPr>
         <w:t xml:space="preserve"> (</w:t>
       </w:r>
-      <w:r>
-        <w:rPr>
-          <w:rStyle w:val="fontstyle01"/>
-          <w:color w:val="000000"/>
-        </w:rPr>
-        <w:t>Haiming et al</w:t>
+      <w:proofErr w:type="spellStart"/>
+      <w:r>
+        <w:rPr>
+          <w:rStyle w:val="fontstyle01"/>
+          <w:color w:val="000000"/>
+        </w:rPr>
+        <w:t>Haiming</w:t>
+      </w:r>
+      <w:proofErr w:type="spellEnd"/>
+      <w:r>
+        <w:rPr>
+          <w:rStyle w:val="fontstyle01"/>
+          <w:color w:val="000000"/>
+        </w:rPr>
+        <w:t xml:space="preserve"> et al</w:t>
       </w:r>
       <w:r>
         <w:rPr>
@@ -1663,7 +1785,7 @@
     </w:p>
     <w:p>
       <w:pPr>
-        <w:pStyle w:val="Heading3"/>
+        <w:pStyle w:val="Heading2"/>
       </w:pPr>
       <w:r>
         <w:t>1.2</w:t>
@@ -1675,7 +1797,42 @@
     </w:p>
     <w:p>
       <w:r>
-        <w:t>The rapid growth of digital libraries and online bookstores has made it increasingly challenging for users to discover books that align with their individual preference and interests. Traditional book recommendation systems often lack personalization and fail to provide accurate suggestions tailored to reach user’s unique taste. Therefore, there is a need to develop an effective and personalized book recommendation system using deep learning techniques that can accurately understand user’s preferences and deliver relevant book recommenda</w:t>
+        <w:t>The rapid growth of digital libraries and online bookstores has made it increasingly challenging for users to discover books that align with their individual preference and interests</w:t>
+      </w:r>
+      <w:r>
+        <w:t xml:space="preserve"> (</w:t>
+      </w:r>
+      <w:proofErr w:type="spellStart"/>
+      <w:r>
+        <w:rPr>
+          <w:rFonts w:cs="Times New Roman"/>
+          <w:szCs w:val="24"/>
+        </w:rPr>
+        <w:t>Haiming</w:t>
+      </w:r>
+      <w:proofErr w:type="spellEnd"/>
+      <w:r>
+        <w:rPr>
+          <w:rFonts w:cs="Times New Roman"/>
+          <w:szCs w:val="24"/>
+        </w:rPr>
+        <w:t xml:space="preserve"> et al.</w:t>
+      </w:r>
+      <w:r>
+        <w:rPr>
+          <w:rFonts w:cs="Times New Roman"/>
+          <w:szCs w:val="24"/>
+        </w:rPr>
+        <w:t>, 2021)</w:t>
+      </w:r>
+      <w:r>
+        <w:t>.</w:t>
+      </w:r>
+      <w:r>
+        <w:t xml:space="preserve"> </w:t>
+      </w:r>
+      <w:r>
+        <w:t>Therefore, there is a need to develop an effective and personalized book recommendation system using deep learning techniques that can accurately understand user’s preferences and deliver relevant book recommenda</w:t>
       </w:r>
       <w:r>
         <w:t>tions, enhancing their reading experience and satisfaction.</w:t>
@@ -1683,7 +1840,7 @@
     </w:p>
     <w:p>
       <w:pPr>
-        <w:pStyle w:val="Heading3"/>
+        <w:pStyle w:val="Heading2"/>
       </w:pPr>
       <w:r>
         <w:t>1.3</w:t>
@@ -1695,23 +1852,10 @@
     </w:p>
     <w:p>
       <w:pPr>
-        <w:spacing w:after="480"/>
-      </w:pPr>
-      <w:r>
-        <w:t xml:space="preserve">The purpose of this study is to explore the use of deep learning models for personalized and book recommendation systems, with the goal of improving the accuracy and effectiveness of these systems. </w:t>
-      </w:r>
-    </w:p>
-    <w:p>
-      <w:pPr>
-        <w:pStyle w:val="Heading3"/>
-      </w:pPr>
-      <w:r>
-        <w:lastRenderedPageBreak/>
-        <w:t>1.4</w:t>
-      </w:r>
-      <w:r>
-        <w:tab/>
-        <w:t>Research Questions</w:t>
+        <w:spacing w:after="0"/>
+      </w:pPr>
+      <w:r>
+        <w:t>The purpose of this study is to explore the use of deep learning models for personalized book recommendation systems. Specifically, this study will:</w:t>
       </w:r>
     </w:p>
     <w:p>
@@ -1719,11 +1863,12 @@
         <w:pStyle w:val="ListParagraph"/>
         <w:numPr>
           <w:ilvl w:val="0"/>
-          <w:numId w:val="2"/>
+          <w:numId w:val="5"/>
         </w:numPr>
-      </w:pPr>
-      <w:r>
-        <w:t>How does the performance of deep learning-based recommendation models compare to traditional collaborative filtering methods when applied to the book-crossing dataset?</w:t>
+        <w:spacing w:after="0"/>
+      </w:pPr>
+      <w:r>
+        <w:t>Retrieve and clean the Book-Crossing dataset to be tidy and ready for modeling recommendation systems.</w:t>
       </w:r>
     </w:p>
     <w:p>
@@ -1731,11 +1876,12 @@
         <w:pStyle w:val="ListParagraph"/>
         <w:numPr>
           <w:ilvl w:val="0"/>
-          <w:numId w:val="2"/>
+          <w:numId w:val="5"/>
         </w:numPr>
-      </w:pPr>
-      <w:r>
-        <w:t>How can we incorporate user demographic information (e.g., age, gender) from the book-crossing dataset into the recommendation model to improve personalization?</w:t>
+        <w:spacing w:after="0"/>
+      </w:pPr>
+      <w:r>
+        <w:t>Explore how deep learning models can effectively capture user preferences, interests, and behavior to provide more accurate and relevant book recommendations.</w:t>
       </w:r>
     </w:p>
     <w:p>
@@ -1743,11 +1889,13 @@
         <w:pStyle w:val="ListParagraph"/>
         <w:numPr>
           <w:ilvl w:val="0"/>
-          <w:numId w:val="2"/>
+          <w:numId w:val="5"/>
         </w:numPr>
-      </w:pPr>
-      <w:r>
-        <w:t>What are the challenges and potential biases in building a personalized book recommendation system solely based on user ratings in the absence of explicit reviews?</w:t>
+        <w:spacing w:after="0"/>
+      </w:pPr>
+      <w:r>
+        <w:lastRenderedPageBreak/>
+        <w:t>Address some of the existing limitations of traditional recommendation systems by leveraging the power of deep learning algorithms.</w:t>
       </w:r>
     </w:p>
     <w:p>
@@ -1755,11 +1903,42 @@
         <w:pStyle w:val="ListParagraph"/>
         <w:numPr>
           <w:ilvl w:val="0"/>
-          <w:numId w:val="2"/>
+          <w:numId w:val="5"/>
         </w:numPr>
       </w:pPr>
       <w:r>
-        <w:t>How can we effectively handle the sparsity of the book-crossing dataset and improve the recommendation quality for users with limited rating history?</w:t>
+        <w:t>Evaluate the performance and effectiveness of different deep learning architectures (such as convolutional neural networks, recurrent neural networks, or transformer models) for personalized book recommendations.</w:t>
+      </w:r>
+    </w:p>
+    <w:p>
+      <w:pPr>
+        <w:spacing w:after="0"/>
+      </w:pPr>
+      <w:r>
+        <w:t>This study is expected to contribute to the field of recommendation systems by providing new insights into how deep learning models can be used to improve the accuracy and effectiveness of these systems. The findings of this study could be used to develop more personalized and engaging book recommendation systems for users.</w:t>
+      </w:r>
+    </w:p>
+    <w:p>
+      <w:pPr>
+        <w:pStyle w:val="ListParagraph"/>
+        <w:spacing w:after="0"/>
+      </w:pPr>
+    </w:p>
+    <w:p>
+      <w:pPr>
+        <w:pStyle w:val="Heading2"/>
+      </w:pPr>
+      <w:r>
+        <w:t>1.4</w:t>
+      </w:r>
+      <w:r>
+        <w:tab/>
+        <w:t>Research Questions</w:t>
+      </w:r>
+    </w:p>
+    <w:p>
+      <w:r>
+        <w:t>This research aims to explore the following questions regarding deep learning for personalized book recommendation systems:</w:t>
       </w:r>
     </w:p>
     <w:p>
@@ -1767,16 +1946,77 @@
         <w:pStyle w:val="ListParagraph"/>
         <w:numPr>
           <w:ilvl w:val="0"/>
-          <w:numId w:val="2"/>
+          <w:numId w:val="6"/>
         </w:numPr>
       </w:pPr>
       <w:r>
-        <w:t>What methods can be used to ensure that deep learning models for book recommendations are fair and unbiased, while still providing accurate and personalized recommendations to users?</w:t>
-      </w:r>
-    </w:p>
-    <w:p>
-      <w:pPr>
-        <w:pStyle w:val="Heading3"/>
+        <w:t>RQ1: How can deep learning techniques effectively capture user preferences, interests, and behavior to enhance the accuracy and relevance of book recommendations?</w:t>
+      </w:r>
+    </w:p>
+    <w:p>
+      <w:pPr>
+        <w:pStyle w:val="ListParagraph"/>
+        <w:numPr>
+          <w:ilvl w:val="0"/>
+          <w:numId w:val="6"/>
+        </w:numPr>
+      </w:pPr>
+      <w:r>
+        <w:t>RQ2: What limitations of traditional recommendation systems can be overcome by harnessing the power of deep learning algorithms?</w:t>
+      </w:r>
+    </w:p>
+    <w:p>
+      <w:pPr>
+        <w:pStyle w:val="ListParagraph"/>
+        <w:numPr>
+          <w:ilvl w:val="0"/>
+          <w:numId w:val="6"/>
+        </w:numPr>
+      </w:pPr>
+      <w:r>
+        <w:t>RQ3: Among various deep learning architectures (e.g., convolutional neural networks, recurrent neural networks, transformer models), which ones exhibit the highest effectiveness in personalized book recommendations?</w:t>
+      </w:r>
+    </w:p>
+    <w:p>
+      <w:pPr>
+        <w:pStyle w:val="ListParagraph"/>
+        <w:numPr>
+          <w:ilvl w:val="0"/>
+          <w:numId w:val="6"/>
+        </w:numPr>
+      </w:pPr>
+      <w:r>
+        <w:t>RQ4: To what extent does the performance of deep learning models for personalized book recommendations depend on the size and quality of the training dataset?</w:t>
+      </w:r>
+    </w:p>
+    <w:p>
+      <w:pPr>
+        <w:pStyle w:val="ListParagraph"/>
+        <w:numPr>
+          <w:ilvl w:val="0"/>
+          <w:numId w:val="6"/>
+        </w:numPr>
+      </w:pPr>
+      <w:r>
+        <w:t>RQ5: How can deep learning models address the challenges posed by data sparsity and cold start in personalized book recommendation systems?</w:t>
+      </w:r>
+    </w:p>
+    <w:p>
+      <w:pPr>
+        <w:pStyle w:val="ListParagraph"/>
+        <w:numPr>
+          <w:ilvl w:val="0"/>
+          <w:numId w:val="6"/>
+        </w:numPr>
+        <w:spacing w:after="240"/>
+      </w:pPr>
+      <w:r>
+        <w:t>RQ6: In what ways can the findings of this study be utilized to develop more personalized and engaging book recommendation systems for users?</w:t>
+      </w:r>
+    </w:p>
+    <w:p>
+      <w:pPr>
+        <w:pStyle w:val="Heading2"/>
       </w:pPr>
       <w:r>
         <w:t>1.5</w:t>
@@ -1793,6 +2033,7 @@
     </w:p>
     <w:p>
       <w:r>
+        <w:lastRenderedPageBreak/>
         <w:t>The study will explore different types of deep learning models, such as neural networks and deep belief networks, and compare their performance to traditional machine learning model. The evaluation metrics will include accuracy, precision, recall and F1-score, as well as user satisfaction ratings.</w:t>
       </w:r>
     </w:p>
@@ -1817,16 +2058,15 @@
     </w:p>
     <w:p>
       <w:pPr>
-        <w:spacing w:after="480"/>
-      </w:pPr>
-      <w:r>
-        <w:lastRenderedPageBreak/>
+        <w:spacing w:after="240"/>
+      </w:pPr>
+      <w:r>
         <w:t>Overall, the study will provide insights into the effectiveness of deep learning models for personalized book recommendations using the Book Crossing dataset, and contribute to the development of more accurate and effective book recommendation systems.</w:t>
       </w:r>
     </w:p>
     <w:p>
       <w:pPr>
-        <w:pStyle w:val="Heading3"/>
+        <w:pStyle w:val="Heading2"/>
       </w:pPr>
       <w:r>
         <w:t>1.6</w:t>
@@ -1925,6 +2165,7 @@
           <w:b/>
           <w:bCs/>
         </w:rPr>
+        <w:lastRenderedPageBreak/>
         <w:t>Machine learning</w:t>
       </w:r>
       <w:r>
@@ -1989,11 +2230,7 @@
         <w:t xml:space="preserve">: This is a field of artificial intelligence (AI) and computer science that focuses on enabling computers to interpret and understand visual information from the world around us. </w:t>
       </w:r>
       <w:r>
-        <w:t xml:space="preserve">It involves developing algorithms and techniques that allow </w:t>
-      </w:r>
-      <w:r>
-        <w:lastRenderedPageBreak/>
-        <w:t>computers to analyze, process and interpret digital images and videos, and to extract meaningful information from them.</w:t>
+        <w:t>It involves developing algorithms and techniques that allow computers to analyze, process and interpret digital images and videos, and to extract meaningful information from them.</w:t>
       </w:r>
     </w:p>
     <w:p>
@@ -2089,7 +2326,11 @@
         <w:t xml:space="preserve"> </w:t>
       </w:r>
       <w:r>
-        <w:t>This is a problem in recommendation systems that occurs when there is insufficient data or information available about a new user or item to generate accurate recommendations. In other words, when a recommendation system is faced with a new user or item, it may not have enough historical data to make reliable predictions or recommendations.</w:t>
+        <w:t xml:space="preserve">This is a problem in recommendation systems that occurs when there is insufficient data or information available about a new user or item to generate accurate </w:t>
+      </w:r>
+      <w:r>
+        <w:lastRenderedPageBreak/>
+        <w:t>recommendations. In other words, when a recommendation system is faced with a new user or item, it may not have enough historical data to make reliable predictions or recommendations.</w:t>
       </w:r>
     </w:p>
     <w:p>
@@ -2099,6 +2340,7 @@
           <w:ilvl w:val="0"/>
           <w:numId w:val="4"/>
         </w:numPr>
+        <w:spacing w:after="240"/>
         <w:contextualSpacing w:val="0"/>
       </w:pPr>
       <w:r>
@@ -2114,19 +2356,9 @@
     </w:p>
     <w:p>
       <w:pPr>
-        <w:spacing w:line="259" w:lineRule="auto"/>
-        <w:jc w:val="left"/>
-      </w:pPr>
-      <w:r>
-        <w:br w:type="page"/>
-      </w:r>
-    </w:p>
-    <w:p>
-      <w:pPr>
-        <w:pStyle w:val="Heading3"/>
-      </w:pPr>
-      <w:r>
-        <w:lastRenderedPageBreak/>
+        <w:pStyle w:val="Heading2"/>
+      </w:pPr>
+      <w:r>
         <w:t>1.7</w:t>
       </w:r>
       <w:r>
@@ -2231,6 +2463,119 @@
 <file path=word/numbering.xml><?xml version="1.0" encoding="utf-8"?>
 <w:numbering xmlns:wpc="http://schemas.microsoft.com/office/word/2010/wordprocessingCanvas" xmlns:cx="http://schemas.microsoft.com/office/drawing/2014/chartex" xmlns:cx1="http://schemas.microsoft.com/office/drawing/2015/9/8/chartex" xmlns:cx2="http://schemas.microsoft.com/office/drawing/2015/10/21/chartex" xmlns:cx3="http://schemas.microsoft.com/office/drawing/2016/5/9/chartex" xmlns:cx4="http://schemas.microsoft.com/office/drawing/2016/5/10/chartex" xmlns:cx5="http://schemas.microsoft.com/office/drawing/2016/5/11/chartex" xmlns:cx6="http://schemas.microsoft.com/office/drawing/2016/5/12/chartex" xmlns:cx7="http://schemas.microsoft.com/office/drawing/2016/5/13/chartex" xmlns:cx8="http://schemas.microsoft.com/office/drawing/2016/5/14/chartex" xmlns:mc="http://schemas.openxmlformats.org/markup-compatibility/2006" xmlns:aink="http://schemas.microsoft.com/office/drawing/2016/ink" xmlns:am3d="http://schemas.microsoft.com/office/drawing/2017/model3d" xmlns:o="urn:schemas-microsoft-com:office:office" xmlns:r="http://schemas.openxmlformats.org/officeDocument/2006/relationships" xmlns:m="http://schemas.openxmlformats.org/officeDocument/2006/math" xmlns:v="urn:schemas-microsoft-com:vml" xmlns:wp14="http://schemas.microsoft.com/office/word/2010/wordprocessingDrawing" xmlns:wp="http://schemas.openxmlformats.org/drawingml/2006/wordprocessingDrawing" xmlns:w10="urn:schemas-microsoft-com:office:word" xmlns:w="http://schemas.openxmlformats.org/wordprocessingml/2006/main" xmlns:w14="http://schemas.microsoft.com/office/word/2010/wordml" xmlns:w15="http://schemas.microsoft.com/office/word/2012/wordml" xmlns:w16cex="http://schemas.microsoft.com/office/word/2018/wordml/cex" xmlns:w16cid="http://schemas.microsoft.com/office/word/2016/wordml/cid" xmlns:w16="http://schemas.microsoft.com/office/word/2018/wordml" xmlns:w16sdtdh="http://schemas.microsoft.com/office/word/2020/wordml/sdtdatahash" xmlns:w16se="http://schemas.microsoft.com/office/word/2015/wordml/symex" xmlns:wpg="http://schemas.microsoft.com/office/word/2010/wordprocessingGroup" xmlns:wpi="http://schemas.microsoft.com/office/word/2010/wordprocessingInk" xmlns:wne="http://schemas.microsoft.com/office/word/2006/wordml" xmlns:wps="http://schemas.microsoft.com/office/word/2010/wordprocessingShape" mc:Ignorable="w14 w15 w16se w16cid w16 w16cex w16sdtdh wp14">
   <w:abstractNum w:abstractNumId="0" w15:restartNumberingAfterBreak="0">
+    <w:nsid w:val="1F7F07BD"/>
+    <w:multiLevelType w:val="hybridMultilevel"/>
+    <w:tmpl w:val="2758B3AC"/>
+    <w:lvl w:ilvl="0" w:tplc="04090001">
+      <w:start w:val="1"/>
+      <w:numFmt w:val="bullet"/>
+      <w:lvlText w:val=""/>
+      <w:lvlJc w:val="left"/>
+      <w:pPr>
+        <w:ind w:left="360" w:hanging="360"/>
+      </w:pPr>
+      <w:rPr>
+        <w:rFonts w:ascii="Symbol" w:hAnsi="Symbol" w:hint="default"/>
+      </w:rPr>
+    </w:lvl>
+    <w:lvl w:ilvl="1" w:tplc="04090003" w:tentative="1">
+      <w:start w:val="1"/>
+      <w:numFmt w:val="bullet"/>
+      <w:lvlText w:val="o"/>
+      <w:lvlJc w:val="left"/>
+      <w:pPr>
+        <w:ind w:left="1080" w:hanging="360"/>
+      </w:pPr>
+      <w:rPr>
+        <w:rFonts w:ascii="Courier New" w:hAnsi="Courier New" w:cs="Courier New" w:hint="default"/>
+      </w:rPr>
+    </w:lvl>
+    <w:lvl w:ilvl="2" w:tplc="04090005" w:tentative="1">
+      <w:start w:val="1"/>
+      <w:numFmt w:val="bullet"/>
+      <w:lvlText w:val=""/>
+      <w:lvlJc w:val="left"/>
+      <w:pPr>
+        <w:ind w:left="1800" w:hanging="360"/>
+      </w:pPr>
+      <w:rPr>
+        <w:rFonts w:ascii="Wingdings" w:hAnsi="Wingdings" w:hint="default"/>
+      </w:rPr>
+    </w:lvl>
+    <w:lvl w:ilvl="3" w:tplc="04090001" w:tentative="1">
+      <w:start w:val="1"/>
+      <w:numFmt w:val="bullet"/>
+      <w:lvlText w:val=""/>
+      <w:lvlJc w:val="left"/>
+      <w:pPr>
+        <w:ind w:left="2520" w:hanging="360"/>
+      </w:pPr>
+      <w:rPr>
+        <w:rFonts w:ascii="Symbol" w:hAnsi="Symbol" w:hint="default"/>
+      </w:rPr>
+    </w:lvl>
+    <w:lvl w:ilvl="4" w:tplc="04090003" w:tentative="1">
+      <w:start w:val="1"/>
+      <w:numFmt w:val="bullet"/>
+      <w:lvlText w:val="o"/>
+      <w:lvlJc w:val="left"/>
+      <w:pPr>
+        <w:ind w:left="3240" w:hanging="360"/>
+      </w:pPr>
+      <w:rPr>
+        <w:rFonts w:ascii="Courier New" w:hAnsi="Courier New" w:cs="Courier New" w:hint="default"/>
+      </w:rPr>
+    </w:lvl>
+    <w:lvl w:ilvl="5" w:tplc="04090005" w:tentative="1">
+      <w:start w:val="1"/>
+      <w:numFmt w:val="bullet"/>
+      <w:lvlText w:val=""/>
+      <w:lvlJc w:val="left"/>
+      <w:pPr>
+        <w:ind w:left="3960" w:hanging="360"/>
+      </w:pPr>
+      <w:rPr>
+        <w:rFonts w:ascii="Wingdings" w:hAnsi="Wingdings" w:hint="default"/>
+      </w:rPr>
+    </w:lvl>
+    <w:lvl w:ilvl="6" w:tplc="04090001" w:tentative="1">
+      <w:start w:val="1"/>
+      <w:numFmt w:val="bullet"/>
+      <w:lvlText w:val=""/>
+      <w:lvlJc w:val="left"/>
+      <w:pPr>
+        <w:ind w:left="4680" w:hanging="360"/>
+      </w:pPr>
+      <w:rPr>
+        <w:rFonts w:ascii="Symbol" w:hAnsi="Symbol" w:hint="default"/>
+      </w:rPr>
+    </w:lvl>
+    <w:lvl w:ilvl="7" w:tplc="04090003" w:tentative="1">
+      <w:start w:val="1"/>
+      <w:numFmt w:val="bullet"/>
+      <w:lvlText w:val="o"/>
+      <w:lvlJc w:val="left"/>
+      <w:pPr>
+        <w:ind w:left="5400" w:hanging="360"/>
+      </w:pPr>
+      <w:rPr>
+        <w:rFonts w:ascii="Courier New" w:hAnsi="Courier New" w:cs="Courier New" w:hint="default"/>
+      </w:rPr>
+    </w:lvl>
+    <w:lvl w:ilvl="8" w:tplc="04090005" w:tentative="1">
+      <w:start w:val="1"/>
+      <w:numFmt w:val="bullet"/>
+      <w:lvlText w:val=""/>
+      <w:lvlJc w:val="left"/>
+      <w:pPr>
+        <w:ind w:left="6120" w:hanging="360"/>
+      </w:pPr>
+      <w:rPr>
+        <w:rFonts w:ascii="Wingdings" w:hAnsi="Wingdings" w:hint="default"/>
+      </w:rPr>
+    </w:lvl>
+  </w:abstractNum>
+  <w:abstractNum w:abstractNumId="1" w15:restartNumberingAfterBreak="0">
     <w:nsid w:val="4142424A"/>
     <w:multiLevelType w:val="hybridMultilevel"/>
     <w:tmpl w:val="C0949790"/>
@@ -2316,7 +2661,7 @@
       </w:pPr>
     </w:lvl>
   </w:abstractNum>
-  <w:abstractNum w:abstractNumId="1" w15:restartNumberingAfterBreak="0">
+  <w:abstractNum w:abstractNumId="2" w15:restartNumberingAfterBreak="0">
     <w:nsid w:val="46C66F83"/>
     <w:multiLevelType w:val="hybridMultilevel"/>
     <w:tmpl w:val="985CA6C6"/>
@@ -2429,7 +2774,120 @@
       </w:rPr>
     </w:lvl>
   </w:abstractNum>
-  <w:abstractNum w:abstractNumId="2" w15:restartNumberingAfterBreak="0">
+  <w:abstractNum w:abstractNumId="3" w15:restartNumberingAfterBreak="0">
+    <w:nsid w:val="4A195FD8"/>
+    <w:multiLevelType w:val="hybridMultilevel"/>
+    <w:tmpl w:val="6A84B0D6"/>
+    <w:lvl w:ilvl="0" w:tplc="04090001">
+      <w:start w:val="1"/>
+      <w:numFmt w:val="bullet"/>
+      <w:lvlText w:val=""/>
+      <w:lvlJc w:val="left"/>
+      <w:pPr>
+        <w:ind w:left="360" w:hanging="360"/>
+      </w:pPr>
+      <w:rPr>
+        <w:rFonts w:ascii="Symbol" w:hAnsi="Symbol" w:hint="default"/>
+      </w:rPr>
+    </w:lvl>
+    <w:lvl w:ilvl="1" w:tplc="04090003" w:tentative="1">
+      <w:start w:val="1"/>
+      <w:numFmt w:val="bullet"/>
+      <w:lvlText w:val="o"/>
+      <w:lvlJc w:val="left"/>
+      <w:pPr>
+        <w:ind w:left="1080" w:hanging="360"/>
+      </w:pPr>
+      <w:rPr>
+        <w:rFonts w:ascii="Courier New" w:hAnsi="Courier New" w:cs="Courier New" w:hint="default"/>
+      </w:rPr>
+    </w:lvl>
+    <w:lvl w:ilvl="2" w:tplc="04090005" w:tentative="1">
+      <w:start w:val="1"/>
+      <w:numFmt w:val="bullet"/>
+      <w:lvlText w:val=""/>
+      <w:lvlJc w:val="left"/>
+      <w:pPr>
+        <w:ind w:left="1800" w:hanging="360"/>
+      </w:pPr>
+      <w:rPr>
+        <w:rFonts w:ascii="Wingdings" w:hAnsi="Wingdings" w:hint="default"/>
+      </w:rPr>
+    </w:lvl>
+    <w:lvl w:ilvl="3" w:tplc="04090001" w:tentative="1">
+      <w:start w:val="1"/>
+      <w:numFmt w:val="bullet"/>
+      <w:lvlText w:val=""/>
+      <w:lvlJc w:val="left"/>
+      <w:pPr>
+        <w:ind w:left="2520" w:hanging="360"/>
+      </w:pPr>
+      <w:rPr>
+        <w:rFonts w:ascii="Symbol" w:hAnsi="Symbol" w:hint="default"/>
+      </w:rPr>
+    </w:lvl>
+    <w:lvl w:ilvl="4" w:tplc="04090003" w:tentative="1">
+      <w:start w:val="1"/>
+      <w:numFmt w:val="bullet"/>
+      <w:lvlText w:val="o"/>
+      <w:lvlJc w:val="left"/>
+      <w:pPr>
+        <w:ind w:left="3240" w:hanging="360"/>
+      </w:pPr>
+      <w:rPr>
+        <w:rFonts w:ascii="Courier New" w:hAnsi="Courier New" w:cs="Courier New" w:hint="default"/>
+      </w:rPr>
+    </w:lvl>
+    <w:lvl w:ilvl="5" w:tplc="04090005" w:tentative="1">
+      <w:start w:val="1"/>
+      <w:numFmt w:val="bullet"/>
+      <w:lvlText w:val=""/>
+      <w:lvlJc w:val="left"/>
+      <w:pPr>
+        <w:ind w:left="3960" w:hanging="360"/>
+      </w:pPr>
+      <w:rPr>
+        <w:rFonts w:ascii="Wingdings" w:hAnsi="Wingdings" w:hint="default"/>
+      </w:rPr>
+    </w:lvl>
+    <w:lvl w:ilvl="6" w:tplc="04090001" w:tentative="1">
+      <w:start w:val="1"/>
+      <w:numFmt w:val="bullet"/>
+      <w:lvlText w:val=""/>
+      <w:lvlJc w:val="left"/>
+      <w:pPr>
+        <w:ind w:left="4680" w:hanging="360"/>
+      </w:pPr>
+      <w:rPr>
+        <w:rFonts w:ascii="Symbol" w:hAnsi="Symbol" w:hint="default"/>
+      </w:rPr>
+    </w:lvl>
+    <w:lvl w:ilvl="7" w:tplc="04090003" w:tentative="1">
+      <w:start w:val="1"/>
+      <w:numFmt w:val="bullet"/>
+      <w:lvlText w:val="o"/>
+      <w:lvlJc w:val="left"/>
+      <w:pPr>
+        <w:ind w:left="5400" w:hanging="360"/>
+      </w:pPr>
+      <w:rPr>
+        <w:rFonts w:ascii="Courier New" w:hAnsi="Courier New" w:cs="Courier New" w:hint="default"/>
+      </w:rPr>
+    </w:lvl>
+    <w:lvl w:ilvl="8" w:tplc="04090005" w:tentative="1">
+      <w:start w:val="1"/>
+      <w:numFmt w:val="bullet"/>
+      <w:lvlText w:val=""/>
+      <w:lvlJc w:val="left"/>
+      <w:pPr>
+        <w:ind w:left="6120" w:hanging="360"/>
+      </w:pPr>
+      <w:rPr>
+        <w:rFonts w:ascii="Wingdings" w:hAnsi="Wingdings" w:hint="default"/>
+      </w:rPr>
+    </w:lvl>
+  </w:abstractNum>
+  <w:abstractNum w:abstractNumId="4" w15:restartNumberingAfterBreak="0">
     <w:nsid w:val="57D3714D"/>
     <w:multiLevelType w:val="hybridMultilevel"/>
     <w:tmpl w:val="2048B14A"/>
@@ -2515,7 +2973,7 @@
       </w:pPr>
     </w:lvl>
   </w:abstractNum>
-  <w:abstractNum w:abstractNumId="3" w15:restartNumberingAfterBreak="0">
+  <w:abstractNum w:abstractNumId="5" w15:restartNumberingAfterBreak="0">
     <w:nsid w:val="58A920A0"/>
     <w:multiLevelType w:val="hybridMultilevel"/>
     <w:tmpl w:val="AE64B3D6"/>
@@ -2602,16 +3060,22 @@
     </w:lvl>
   </w:abstractNum>
   <w:num w:numId="1" w16cid:durableId="1371952021">
+    <w:abstractNumId w:val="1"/>
+  </w:num>
+  <w:num w:numId="2" w16cid:durableId="1088963723">
+    <w:abstractNumId w:val="5"/>
+  </w:num>
+  <w:num w:numId="3" w16cid:durableId="1087506447">
+    <w:abstractNumId w:val="4"/>
+  </w:num>
+  <w:num w:numId="4" w16cid:durableId="949165009">
+    <w:abstractNumId w:val="2"/>
+  </w:num>
+  <w:num w:numId="5" w16cid:durableId="389503292">
     <w:abstractNumId w:val="0"/>
   </w:num>
-  <w:num w:numId="2" w16cid:durableId="1088963723">
+  <w:num w:numId="6" w16cid:durableId="1768382439">
     <w:abstractNumId w:val="3"/>
-  </w:num>
-  <w:num w:numId="3" w16cid:durableId="1087506447">
-    <w:abstractNumId w:val="2"/>
-  </w:num>
-  <w:num w:numId="4" w16cid:durableId="949165009">
-    <w:abstractNumId w:val="1"/>
   </w:num>
 </w:numbering>
 </file>
@@ -3052,11 +3516,11 @@
     <w:uiPriority w:val="9"/>
     <w:unhideWhenUsed/>
     <w:qFormat/>
-    <w:rsid w:val="00A249C8"/>
+    <w:rsid w:val="003729C6"/>
     <w:pPr>
       <w:keepNext/>
       <w:keepLines/>
-      <w:jc w:val="center"/>
+      <w:jc w:val="left"/>
       <w:outlineLvl w:val="1"/>
     </w:pPr>
     <w:rPr>
@@ -3189,7 +3653,7 @@
     <w:basedOn w:val="DefaultParagraphFont"/>
     <w:link w:val="Heading2"/>
     <w:uiPriority w:val="9"/>
-    <w:rsid w:val="00A249C8"/>
+    <w:rsid w:val="003729C6"/>
     <w:rPr>
       <w:rFonts w:ascii="Times New Roman" w:eastAsiaTheme="majorEastAsia" w:hAnsi="Times New Roman" w:cstheme="majorBidi"/>
       <w:b/>

</xml_diff>

<commit_message>
feat: Subtle but important changes to all headers
</commit_message>
<xml_diff>
--- a/Chapters/Chapter one.docx
+++ b/Chapters/Chapter one.docx
@@ -64,7 +64,7 @@
         <w:tab/>
       </w:r>
       <w:r>
-        <w:t>INTRODUCTION</w:t>
+        <w:t>Introduction</w:t>
       </w:r>
     </w:p>
     <w:p>
@@ -949,20 +949,60 @@
           <w:rStyle w:val="fontstyle01"/>
           <w:color w:val="000000"/>
         </w:rPr>
-        <w:t>Illia</w:t>
-      </w:r>
-      <w:r>
-        <w:rPr>
-          <w:rStyle w:val="fontstyle01"/>
-        </w:rPr>
-        <w:t xml:space="preserve"> </w:t>
-      </w:r>
-      <w:r>
-        <w:rPr>
-          <w:rStyle w:val="fontstyle01"/>
-          <w:color w:val="000000"/>
-        </w:rPr>
-        <w:t>et al., 2022)</w:t>
+        <w:t>Balush</w:t>
+      </w:r>
+      <w:r>
+        <w:rPr>
+          <w:rStyle w:val="fontstyle01"/>
+          <w:color w:val="000000"/>
+        </w:rPr>
+        <w:t xml:space="preserve">, </w:t>
+      </w:r>
+      <w:proofErr w:type="spellStart"/>
+      <w:r>
+        <w:rPr>
+          <w:rStyle w:val="fontstyle01"/>
+          <w:color w:val="000000"/>
+        </w:rPr>
+        <w:t>Vysotska</w:t>
+      </w:r>
+      <w:proofErr w:type="spellEnd"/>
+      <w:r>
+        <w:rPr>
+          <w:rStyle w:val="fontstyle01"/>
+          <w:color w:val="000000"/>
+        </w:rPr>
+        <w:t xml:space="preserve"> &amp; </w:t>
+      </w:r>
+      <w:proofErr w:type="spellStart"/>
+      <w:r>
+        <w:rPr>
+          <w:rStyle w:val="fontstyle01"/>
+          <w:color w:val="000000"/>
+        </w:rPr>
+        <w:t>Albota</w:t>
+      </w:r>
+      <w:proofErr w:type="spellEnd"/>
+      <w:r>
+        <w:rPr>
+          <w:rStyle w:val="fontstyle01"/>
+          <w:color w:val="000000"/>
+        </w:rPr>
+        <w:t>, 202</w:t>
+      </w:r>
+      <w:r>
+        <w:rPr>
+          <w:rStyle w:val="fontstyle01"/>
+          <w:color w:val="000000"/>
+        </w:rPr>
+        <w:t>1</w:t>
+      </w:r>
+      <w:r>
+        <w:rPr>
+          <w:rStyle w:val="fontstyle01"/>
+          <w:color w:val="000000"/>
+        </w:rPr>
+        <w:t>)</w:t>
       </w:r>
       <w:r>
         <w:rPr>
@@ -2034,7 +2074,10 @@
     <w:p>
       <w:r>
         <w:lastRenderedPageBreak/>
-        <w:t>The study will explore different types of deep learning models, such as neural networks and deep belief networks, and compare their performance to traditional machine learning model. The evaluation metrics will include accuracy, precision, recall and F1-score, as well as user satisfaction ratings.</w:t>
+        <w:t>The study will explore different types of deep learning models, such as neural networks and deep belief networks, and compare their performance to traditional machine learning model. The evaluation metrics will include accuracy, precision, recall and F1-score</w:t>
+      </w:r>
+      <w:r>
+        <w:t>.</w:t>
       </w:r>
     </w:p>
     <w:p>
@@ -2165,14 +2208,17 @@
           <w:b/>
           <w:bCs/>
         </w:rPr>
+        <w:t>Machine learning</w:t>
+      </w:r>
+      <w:r>
+        <w:t>:</w:t>
+      </w:r>
+      <w:r>
+        <w:t xml:space="preserve"> This is a branch of artificial intelligence (AI) that involves developing algorithms and statistical models that enable computer systems to </w:t>
+      </w:r>
+      <w:r>
         <w:lastRenderedPageBreak/>
-        <w:t>Machine learning</w:t>
-      </w:r>
-      <w:r>
-        <w:t>:</w:t>
-      </w:r>
-      <w:r>
-        <w:t xml:space="preserve"> This is a branch of artificial intelligence (AI) that involves developing algorithms and statistical models that enable computer systems to automatically improve their performance on a task through experience and data input. It is based on the idea that computer systems can learn from data, identify patterns and relationships and make predictions or decisions without being explicitly programmed to do so.</w:t>
+        <w:t>automatically improve their performance on a task through experience and data input. It is based on the idea that computer systems can learn from data, identify patterns and relationships and make predictions or decisions without being explicitly programmed to do so.</w:t>
       </w:r>
     </w:p>
     <w:p>
@@ -2326,11 +2372,11 @@
         <w:t xml:space="preserve"> </w:t>
       </w:r>
       <w:r>
-        <w:t xml:space="preserve">This is a problem in recommendation systems that occurs when there is insufficient data or information available about a new user or item to generate accurate </w:t>
+        <w:t xml:space="preserve">This is a problem in recommendation systems that occurs when there is insufficient data or information available about a new user or item to generate accurate recommendations. In other words, when a recommendation system is faced with a new </w:t>
       </w:r>
       <w:r>
         <w:lastRenderedPageBreak/>
-        <w:t>recommendations. In other words, when a recommendation system is faced with a new user or item, it may not have enough historical data to make reliable predictions or recommendations.</w:t>
+        <w:t>user or item, it may not have enough historical data to make reliable predictions or recommendations.</w:t>
       </w:r>
     </w:p>
     <w:p>

</xml_diff>

<commit_message>
fix: Reviewed and corrected issues detected by supervisor
</commit_message>
<xml_diff>
--- a/Chapters/Chapter one.docx
+++ b/Chapters/Chapter one.docx
@@ -1737,7 +1737,7 @@
     </w:p>
     <w:p>
       <w:pPr>
-        <w:spacing w:after="480"/>
+        <w:spacing w:after="240"/>
         <w:rPr>
           <w:rStyle w:val="fontstyle01"/>
           <w:color w:val="000000"/>
@@ -1872,6 +1872,15 @@
         <w:t xml:space="preserve"> </w:t>
       </w:r>
       <w:r>
+        <w:t>Although traditional recommendation systems that recommend books of different genres to users exist, they face challenges related to cold-start, data sparsity, and scalability (Li &amp; Kim, 2021)</w:t>
+      </w:r>
+      <w:r>
+        <w:t>.</w:t>
+      </w:r>
+      <w:r>
+        <w:t xml:space="preserve"> </w:t>
+      </w:r>
+      <w:r>
         <w:t>Therefore, there is a need to develop an effective and personalized book recommendation system using deep learning techniques that can accurately understand user’s preferences and deliver relevant book recommenda</w:t>
       </w:r>
       <w:r>
@@ -1880,9 +1889,19 @@
     </w:p>
     <w:p>
       <w:pPr>
+        <w:spacing w:line="259" w:lineRule="auto"/>
+        <w:jc w:val="left"/>
+      </w:pPr>
+      <w:r>
+        <w:br w:type="page"/>
+      </w:r>
+    </w:p>
+    <w:p>
+      <w:pPr>
         <w:pStyle w:val="Heading2"/>
       </w:pPr>
       <w:r>
+        <w:lastRenderedPageBreak/>
         <w:t>1.3</w:t>
       </w:r>
       <w:r>
@@ -1903,9 +1922,10 @@
         <w:pStyle w:val="ListParagraph"/>
         <w:numPr>
           <w:ilvl w:val="0"/>
-          <w:numId w:val="5"/>
+          <w:numId w:val="10"/>
         </w:numPr>
         <w:spacing w:after="0"/>
+        <w:ind w:left="450" w:hanging="450"/>
       </w:pPr>
       <w:r>
         <w:t>Retrieve and clean the Book-Crossing dataset to be tidy and ready for modeling recommendation systems.</w:t>
@@ -1916,12 +1936,28 @@
         <w:pStyle w:val="ListParagraph"/>
         <w:numPr>
           <w:ilvl w:val="0"/>
-          <w:numId w:val="5"/>
+          <w:numId w:val="10"/>
         </w:numPr>
         <w:spacing w:after="0"/>
-      </w:pPr>
-      <w:r>
-        <w:t>Explore how deep learning models can effectively capture user preferences, interests, and behavior to provide more accurate and relevant book recommendations.</w:t>
+        <w:ind w:left="450" w:hanging="450"/>
+      </w:pPr>
+      <w:r>
+        <w:t>Develop</w:t>
+      </w:r>
+      <w:r>
+        <w:t xml:space="preserve"> deep learning models</w:t>
+      </w:r>
+      <w:r>
+        <w:t xml:space="preserve"> to</w:t>
+      </w:r>
+      <w:r>
+        <w:t xml:space="preserve"> capture user preferences, interests, and behavior </w:t>
+      </w:r>
+      <w:r>
+        <w:t>for</w:t>
+      </w:r>
+      <w:r>
+        <w:t xml:space="preserve"> book recommendations.</w:t>
       </w:r>
     </w:p>
     <w:p>
@@ -1929,12 +1965,12 @@
         <w:pStyle w:val="ListParagraph"/>
         <w:numPr>
           <w:ilvl w:val="0"/>
-          <w:numId w:val="5"/>
+          <w:numId w:val="10"/>
         </w:numPr>
         <w:spacing w:after="0"/>
-      </w:pPr>
-      <w:r>
-        <w:lastRenderedPageBreak/>
+        <w:ind w:left="450" w:hanging="450"/>
+      </w:pPr>
+      <w:r>
         <w:t>Address some of the existing limitations of traditional recommendation systems by leveraging the power of deep learning algorithms.</w:t>
       </w:r>
     </w:p>
@@ -1943,26 +1979,20 @@
         <w:pStyle w:val="ListParagraph"/>
         <w:numPr>
           <w:ilvl w:val="0"/>
-          <w:numId w:val="5"/>
+          <w:numId w:val="10"/>
         </w:numPr>
-      </w:pPr>
-      <w:r>
-        <w:t>Evaluate the performance and effectiveness of different deep learning architectures (such as convolutional neural networks, recurrent neural networks, or transformer models) for personalized book recommendations.</w:t>
-      </w:r>
-    </w:p>
-    <w:p>
-      <w:pPr>
-        <w:spacing w:after="0"/>
-      </w:pPr>
-      <w:r>
-        <w:t>This study is expected to contribute to the field of recommendation systems by providing new insights into how deep learning models can be used to improve the accuracy and effectiveness of these systems. The findings of this study could be used to develop more personalized and engaging book recommendation systems for users.</w:t>
-      </w:r>
-    </w:p>
-    <w:p>
-      <w:pPr>
-        <w:pStyle w:val="ListParagraph"/>
-        <w:spacing w:after="0"/>
-      </w:pPr>
+        <w:spacing w:after="240"/>
+        <w:ind w:left="446" w:hanging="446"/>
+      </w:pPr>
+      <w:r>
+        <w:t xml:space="preserve">Evaluate the performance and effectiveness of </w:t>
+      </w:r>
+      <w:r>
+        <w:t xml:space="preserve">the developed deep learning models </w:t>
+      </w:r>
+      <w:r>
+        <w:t>for personalized book recommendations.</w:t>
+      </w:r>
     </w:p>
     <w:p>
       <w:pPr>
@@ -1986,11 +2016,12 @@
         <w:pStyle w:val="ListParagraph"/>
         <w:numPr>
           <w:ilvl w:val="0"/>
-          <w:numId w:val="6"/>
+          <w:numId w:val="11"/>
         </w:numPr>
-      </w:pPr>
-      <w:r>
-        <w:t>RQ1: How can deep learning techniques effectively capture user preferences, interests, and behavior to enhance the accuracy and relevance of book recommendations?</w:t>
+        <w:ind w:left="450" w:hanging="450"/>
+      </w:pPr>
+      <w:r>
+        <w:t>How can deep learning techniques effectively capture user preferences, interests, and behavior to enhance the accuracy and relevance of book recommendations?</w:t>
       </w:r>
     </w:p>
     <w:p>
@@ -1998,11 +2029,12 @@
         <w:pStyle w:val="ListParagraph"/>
         <w:numPr>
           <w:ilvl w:val="0"/>
-          <w:numId w:val="6"/>
+          <w:numId w:val="11"/>
         </w:numPr>
-      </w:pPr>
-      <w:r>
-        <w:t>RQ2: What limitations of traditional recommendation systems can be overcome by harnessing the power of deep learning algorithms?</w:t>
+        <w:ind w:left="450" w:hanging="450"/>
+      </w:pPr>
+      <w:r>
+        <w:t>What limitations of traditional recommendation systems can be overcome by harnessing the power of deep learning algorithms?</w:t>
       </w:r>
     </w:p>
     <w:p>
@@ -2010,11 +2042,12 @@
         <w:pStyle w:val="ListParagraph"/>
         <w:numPr>
           <w:ilvl w:val="0"/>
-          <w:numId w:val="6"/>
+          <w:numId w:val="11"/>
         </w:numPr>
-      </w:pPr>
-      <w:r>
-        <w:t>RQ3: Among various deep learning architectures (e.g., convolutional neural networks, recurrent neural networks, transformer models), which ones exhibit the highest effectiveness in personalized book recommendations?</w:t>
+        <w:ind w:left="450" w:hanging="450"/>
+      </w:pPr>
+      <w:r>
+        <w:t>Among various deep learning architectures which ones exhibit the highest effectiveness in personalized book recommendations?</w:t>
       </w:r>
     </w:p>
     <w:p>
@@ -2022,11 +2055,12 @@
         <w:pStyle w:val="ListParagraph"/>
         <w:numPr>
           <w:ilvl w:val="0"/>
-          <w:numId w:val="6"/>
+          <w:numId w:val="11"/>
         </w:numPr>
-      </w:pPr>
-      <w:r>
-        <w:t>RQ4: To what extent does the performance of deep learning models for personalized book recommendations depend on the size and quality of the training dataset?</w:t>
+        <w:ind w:left="450" w:hanging="450"/>
+      </w:pPr>
+      <w:r>
+        <w:t>To what extent does the performance of deep learning models for personalized book recommendations depend on the size and quality of the training dataset?</w:t>
       </w:r>
     </w:p>
     <w:p>
@@ -2034,11 +2068,12 @@
         <w:pStyle w:val="ListParagraph"/>
         <w:numPr>
           <w:ilvl w:val="0"/>
-          <w:numId w:val="6"/>
+          <w:numId w:val="11"/>
         </w:numPr>
-      </w:pPr>
-      <w:r>
-        <w:t>RQ5: How can deep learning models address the challenges posed by data sparsity and cold start in personalized book recommendation systems?</w:t>
+        <w:ind w:left="450" w:hanging="450"/>
+      </w:pPr>
+      <w:r>
+        <w:t>How can deep learning models address the challenges posed by data sparsity and cold start in personalized book recommendation systems?</w:t>
       </w:r>
     </w:p>
     <w:p>
@@ -2046,12 +2081,22 @@
         <w:pStyle w:val="ListParagraph"/>
         <w:numPr>
           <w:ilvl w:val="0"/>
-          <w:numId w:val="6"/>
+          <w:numId w:val="11"/>
         </w:numPr>
         <w:spacing w:after="240"/>
-      </w:pPr>
-      <w:r>
-        <w:t>RQ6: In what ways can the findings of this study be utilized to develop more personalized and engaging book recommendation systems for users?</w:t>
+        <w:ind w:left="450" w:hanging="450"/>
+      </w:pPr>
+      <w:r>
+        <w:t>In what ways can the findings of this study be utilized to develop more personalized and engaging book recommendation systems for users?</w:t>
+      </w:r>
+    </w:p>
+    <w:p>
+      <w:pPr>
+        <w:spacing w:line="259" w:lineRule="auto"/>
+        <w:jc w:val="left"/>
+      </w:pPr>
+      <w:r>
+        <w:br w:type="page"/>
       </w:r>
     </w:p>
     <w:p>
@@ -2059,6 +2104,7 @@
         <w:pStyle w:val="Heading2"/>
       </w:pPr>
       <w:r>
+        <w:lastRenderedPageBreak/>
         <w:t>1.5</w:t>
       </w:r>
       <w:r>
@@ -2073,45 +2119,54 @@
     </w:p>
     <w:p>
       <w:r>
+        <w:t>The study will explore different types of deep learning models, such as neural networks and deep belief networks, and compare their performance to traditional machine learning model. The evaluation metrics will include accuracy, precision, recall and F1-score</w:t>
+      </w:r>
+      <w:r>
+        <w:t>.</w:t>
+      </w:r>
+    </w:p>
+    <w:p>
+      <w:r>
+        <w:t>In addition, th</w:t>
+      </w:r>
+      <w:r>
+        <w:t>is</w:t>
+      </w:r>
+      <w:r>
+        <w:t xml:space="preserve"> study will investigate techniques for incorporating user feedback into the deep learn</w:t>
+      </w:r>
+      <w:r>
+        <w:t>ing models, while addressing issues such as data sparsity and user privacy. The study will also explore methods for improving the interpretability and transparency of the deep learning models, while maintain high levels of accuracy and personalization.</w:t>
+      </w:r>
+    </w:p>
+    <w:p>
+      <w:r>
+        <w:t>The study will have some limitations dues to the dataset being limited to the Book Crossing dataset. The dataset is focused on book ratings and reviews, and does not include information on user demographics or other factors that may impact book recommendation. Additionally, the dataset may not be representative of all book genres or domains, which could impact the generalizability of the results.</w:t>
+      </w:r>
+    </w:p>
+    <w:p>
+      <w:pPr>
+        <w:spacing w:after="240"/>
+      </w:pPr>
+      <w:r>
+        <w:t>Overall, the study will provide insights into the effectiveness of deep learning models for personalized book recommendations using the Book Crossing dataset, and contribute to the development of more accurate and effective book recommendation systems.</w:t>
+      </w:r>
+    </w:p>
+    <w:p>
+      <w:pPr>
+        <w:spacing w:line="259" w:lineRule="auto"/>
+        <w:jc w:val="left"/>
+      </w:pPr>
+      <w:r>
+        <w:br w:type="page"/>
+      </w:r>
+    </w:p>
+    <w:p>
+      <w:pPr>
+        <w:pStyle w:val="Heading2"/>
+      </w:pPr>
+      <w:r>
         <w:lastRenderedPageBreak/>
-        <w:t>The study will explore different types of deep learning models, such as neural networks and deep belief networks, and compare their performance to traditional machine learning model. The evaluation metrics will include accuracy, precision, recall and F1-score</w:t>
-      </w:r>
-      <w:r>
-        <w:t>.</w:t>
-      </w:r>
-    </w:p>
-    <w:p>
-      <w:r>
-        <w:t>In addition, th</w:t>
-      </w:r>
-      <w:r>
-        <w:t>is</w:t>
-      </w:r>
-      <w:r>
-        <w:t xml:space="preserve"> study will investigate techniques for incorporating user feedback into the deep learn</w:t>
-      </w:r>
-      <w:r>
-        <w:t>ing models, while addressing issues such as data sparsity and user privacy. The study will also explore methods for improving the interpretability and transparency of the deep learning models, while maintain high levels of accuracy and personalization.</w:t>
-      </w:r>
-    </w:p>
-    <w:p>
-      <w:r>
-        <w:t>The study will have some limitations dues to the dataset being limited to the Book Crossing dataset. The dataset is focused on book ratings and reviews, and does not include information on user demographics or other factors that may impact book recommendation. Additionally, the dataset may not be representative of all book genres or domains, which could impact the generalizability of the results.</w:t>
-      </w:r>
-    </w:p>
-    <w:p>
-      <w:pPr>
-        <w:spacing w:after="240"/>
-      </w:pPr>
-      <w:r>
-        <w:t>Overall, the study will provide insights into the effectiveness of deep learning models for personalized book recommendations using the Book Crossing dataset, and contribute to the development of more accurate and effective book recommendation systems.</w:t>
-      </w:r>
-    </w:p>
-    <w:p>
-      <w:pPr>
-        <w:pStyle w:val="Heading2"/>
-      </w:pPr>
-      <w:r>
         <w:t>1.6</w:t>
       </w:r>
       <w:r>
@@ -2214,11 +2269,7 @@
         <w:t>:</w:t>
       </w:r>
       <w:r>
-        <w:t xml:space="preserve"> This is a branch of artificial intelligence (AI) that involves developing algorithms and statistical models that enable computer systems to </w:t>
-      </w:r>
-      <w:r>
-        <w:lastRenderedPageBreak/>
-        <w:t>automatically improve their performance on a task through experience and data input. It is based on the idea that computer systems can learn from data, identify patterns and relationships and make predictions or decisions without being explicitly programmed to do so.</w:t>
+        <w:t xml:space="preserve"> This is a branch of artificial intelligence (AI) that involves developing algorithms and statistical models that enable computer systems to automatically improve their performance on a task through experience and data input. It is based on the idea that computer systems can learn from data, identify patterns and relationships and make predictions or decisions without being explicitly programmed to do so.</w:t>
       </w:r>
     </w:p>
     <w:p>
@@ -2281,6 +2332,15 @@
     </w:p>
     <w:p>
       <w:pPr>
+        <w:spacing w:line="259" w:lineRule="auto"/>
+        <w:jc w:val="left"/>
+      </w:pPr>
+      <w:r>
+        <w:br w:type="page"/>
+      </w:r>
+    </w:p>
+    <w:p>
+      <w:pPr>
         <w:pStyle w:val="ListParagraph"/>
         <w:numPr>
           <w:ilvl w:val="0"/>
@@ -2293,6 +2353,7 @@
           <w:b/>
           <w:bCs/>
         </w:rPr>
+        <w:lastRenderedPageBreak/>
         <w:t>Natural language processing</w:t>
       </w:r>
       <w:r>
@@ -2372,11 +2433,7 @@
         <w:t xml:space="preserve"> </w:t>
       </w:r>
       <w:r>
-        <w:t xml:space="preserve">This is a problem in recommendation systems that occurs when there is insufficient data or information available about a new user or item to generate accurate recommendations. In other words, when a recommendation system is faced with a new </w:t>
-      </w:r>
-      <w:r>
-        <w:lastRenderedPageBreak/>
-        <w:t>user or item, it may not have enough historical data to make reliable predictions or recommendations.</w:t>
+        <w:t>This is a problem in recommendation systems that occurs when there is insufficient data or information available about a new user or item to generate accurate recommendations. In other words, when a recommendation system is faced with a new user or item, it may not have enough historical data to make reliable predictions or recommendations.</w:t>
       </w:r>
     </w:p>
     <w:p>
@@ -2402,9 +2459,19 @@
     </w:p>
     <w:p>
       <w:pPr>
+        <w:spacing w:line="259" w:lineRule="auto"/>
+        <w:jc w:val="left"/>
+      </w:pPr>
+      <w:r>
+        <w:br w:type="page"/>
+      </w:r>
+    </w:p>
+    <w:p>
+      <w:pPr>
         <w:pStyle w:val="Heading2"/>
       </w:pPr>
       <w:r>
+        <w:lastRenderedPageBreak/>
         <w:t>1.7</w:t>
       </w:r>
       <w:r>
@@ -2509,6 +2576,458 @@
 <file path=word/numbering.xml><?xml version="1.0" encoding="utf-8"?>
 <w:numbering xmlns:wpc="http://schemas.microsoft.com/office/word/2010/wordprocessingCanvas" xmlns:cx="http://schemas.microsoft.com/office/drawing/2014/chartex" xmlns:cx1="http://schemas.microsoft.com/office/drawing/2015/9/8/chartex" xmlns:cx2="http://schemas.microsoft.com/office/drawing/2015/10/21/chartex" xmlns:cx3="http://schemas.microsoft.com/office/drawing/2016/5/9/chartex" xmlns:cx4="http://schemas.microsoft.com/office/drawing/2016/5/10/chartex" xmlns:cx5="http://schemas.microsoft.com/office/drawing/2016/5/11/chartex" xmlns:cx6="http://schemas.microsoft.com/office/drawing/2016/5/12/chartex" xmlns:cx7="http://schemas.microsoft.com/office/drawing/2016/5/13/chartex" xmlns:cx8="http://schemas.microsoft.com/office/drawing/2016/5/14/chartex" xmlns:mc="http://schemas.openxmlformats.org/markup-compatibility/2006" xmlns:aink="http://schemas.microsoft.com/office/drawing/2016/ink" xmlns:am3d="http://schemas.microsoft.com/office/drawing/2017/model3d" xmlns:o="urn:schemas-microsoft-com:office:office" xmlns:r="http://schemas.openxmlformats.org/officeDocument/2006/relationships" xmlns:m="http://schemas.openxmlformats.org/officeDocument/2006/math" xmlns:v="urn:schemas-microsoft-com:vml" xmlns:wp14="http://schemas.microsoft.com/office/word/2010/wordprocessingDrawing" xmlns:wp="http://schemas.openxmlformats.org/drawingml/2006/wordprocessingDrawing" xmlns:w10="urn:schemas-microsoft-com:office:word" xmlns:w="http://schemas.openxmlformats.org/wordprocessingml/2006/main" xmlns:w14="http://schemas.microsoft.com/office/word/2010/wordml" xmlns:w15="http://schemas.microsoft.com/office/word/2012/wordml" xmlns:w16cex="http://schemas.microsoft.com/office/word/2018/wordml/cex" xmlns:w16cid="http://schemas.microsoft.com/office/word/2016/wordml/cid" xmlns:w16="http://schemas.microsoft.com/office/word/2018/wordml" xmlns:w16sdtdh="http://schemas.microsoft.com/office/word/2020/wordml/sdtdatahash" xmlns:w16se="http://schemas.microsoft.com/office/word/2015/wordml/symex" xmlns:wpg="http://schemas.microsoft.com/office/word/2010/wordprocessingGroup" xmlns:wpi="http://schemas.microsoft.com/office/word/2010/wordprocessingInk" xmlns:wne="http://schemas.microsoft.com/office/word/2006/wordml" xmlns:wps="http://schemas.microsoft.com/office/word/2010/wordprocessingShape" mc:Ignorable="w14 w15 w16se w16cid w16 w16cex w16sdtdh wp14">
   <w:abstractNum w:abstractNumId="0" w15:restartNumberingAfterBreak="0">
+    <w:nsid w:val="132D47D8"/>
+    <w:multiLevelType w:val="hybridMultilevel"/>
+    <w:tmpl w:val="9E6C3B0C"/>
+    <w:lvl w:ilvl="0" w:tplc="2C62FB08">
+      <w:start w:val="1"/>
+      <w:numFmt w:val="lowerRoman"/>
+      <w:lvlText w:val="%1."/>
+      <w:lvlJc w:val="left"/>
+      <w:pPr>
+        <w:ind w:left="360" w:hanging="360"/>
+      </w:pPr>
+      <w:rPr>
+        <w:rFonts w:hint="default"/>
+      </w:rPr>
+    </w:lvl>
+    <w:lvl w:ilvl="1" w:tplc="FFFFFFFF" w:tentative="1">
+      <w:start w:val="1"/>
+      <w:numFmt w:val="bullet"/>
+      <w:lvlText w:val="o"/>
+      <w:lvlJc w:val="left"/>
+      <w:pPr>
+        <w:ind w:left="1080" w:hanging="360"/>
+      </w:pPr>
+      <w:rPr>
+        <w:rFonts w:ascii="Courier New" w:hAnsi="Courier New" w:cs="Courier New" w:hint="default"/>
+      </w:rPr>
+    </w:lvl>
+    <w:lvl w:ilvl="2" w:tplc="FFFFFFFF" w:tentative="1">
+      <w:start w:val="1"/>
+      <w:numFmt w:val="bullet"/>
+      <w:lvlText w:val=""/>
+      <w:lvlJc w:val="left"/>
+      <w:pPr>
+        <w:ind w:left="1800" w:hanging="360"/>
+      </w:pPr>
+      <w:rPr>
+        <w:rFonts w:ascii="Wingdings" w:hAnsi="Wingdings" w:hint="default"/>
+      </w:rPr>
+    </w:lvl>
+    <w:lvl w:ilvl="3" w:tplc="FFFFFFFF" w:tentative="1">
+      <w:start w:val="1"/>
+      <w:numFmt w:val="bullet"/>
+      <w:lvlText w:val=""/>
+      <w:lvlJc w:val="left"/>
+      <w:pPr>
+        <w:ind w:left="2520" w:hanging="360"/>
+      </w:pPr>
+      <w:rPr>
+        <w:rFonts w:ascii="Symbol" w:hAnsi="Symbol" w:hint="default"/>
+      </w:rPr>
+    </w:lvl>
+    <w:lvl w:ilvl="4" w:tplc="FFFFFFFF" w:tentative="1">
+      <w:start w:val="1"/>
+      <w:numFmt w:val="bullet"/>
+      <w:lvlText w:val="o"/>
+      <w:lvlJc w:val="left"/>
+      <w:pPr>
+        <w:ind w:left="3240" w:hanging="360"/>
+      </w:pPr>
+      <w:rPr>
+        <w:rFonts w:ascii="Courier New" w:hAnsi="Courier New" w:cs="Courier New" w:hint="default"/>
+      </w:rPr>
+    </w:lvl>
+    <w:lvl w:ilvl="5" w:tplc="FFFFFFFF" w:tentative="1">
+      <w:start w:val="1"/>
+      <w:numFmt w:val="bullet"/>
+      <w:lvlText w:val=""/>
+      <w:lvlJc w:val="left"/>
+      <w:pPr>
+        <w:ind w:left="3960" w:hanging="360"/>
+      </w:pPr>
+      <w:rPr>
+        <w:rFonts w:ascii="Wingdings" w:hAnsi="Wingdings" w:hint="default"/>
+      </w:rPr>
+    </w:lvl>
+    <w:lvl w:ilvl="6" w:tplc="FFFFFFFF" w:tentative="1">
+      <w:start w:val="1"/>
+      <w:numFmt w:val="bullet"/>
+      <w:lvlText w:val=""/>
+      <w:lvlJc w:val="left"/>
+      <w:pPr>
+        <w:ind w:left="4680" w:hanging="360"/>
+      </w:pPr>
+      <w:rPr>
+        <w:rFonts w:ascii="Symbol" w:hAnsi="Symbol" w:hint="default"/>
+      </w:rPr>
+    </w:lvl>
+    <w:lvl w:ilvl="7" w:tplc="FFFFFFFF" w:tentative="1">
+      <w:start w:val="1"/>
+      <w:numFmt w:val="bullet"/>
+      <w:lvlText w:val="o"/>
+      <w:lvlJc w:val="left"/>
+      <w:pPr>
+        <w:ind w:left="5400" w:hanging="360"/>
+      </w:pPr>
+      <w:rPr>
+        <w:rFonts w:ascii="Courier New" w:hAnsi="Courier New" w:cs="Courier New" w:hint="default"/>
+      </w:rPr>
+    </w:lvl>
+    <w:lvl w:ilvl="8" w:tplc="FFFFFFFF" w:tentative="1">
+      <w:start w:val="1"/>
+      <w:numFmt w:val="bullet"/>
+      <w:lvlText w:val=""/>
+      <w:lvlJc w:val="left"/>
+      <w:pPr>
+        <w:ind w:left="6120" w:hanging="360"/>
+      </w:pPr>
+      <w:rPr>
+        <w:rFonts w:ascii="Wingdings" w:hAnsi="Wingdings" w:hint="default"/>
+      </w:rPr>
+    </w:lvl>
+  </w:abstractNum>
+  <w:abstractNum w:abstractNumId="1" w15:restartNumberingAfterBreak="0">
+    <w:nsid w:val="14AB2743"/>
+    <w:multiLevelType w:val="hybridMultilevel"/>
+    <w:tmpl w:val="444A5B9C"/>
+    <w:lvl w:ilvl="0" w:tplc="0409001B">
+      <w:start w:val="1"/>
+      <w:numFmt w:val="lowerRoman"/>
+      <w:lvlText w:val="%1."/>
+      <w:lvlJc w:val="right"/>
+      <w:pPr>
+        <w:ind w:left="360" w:hanging="360"/>
+      </w:pPr>
+      <w:rPr>
+        <w:rFonts w:hint="default"/>
+      </w:rPr>
+    </w:lvl>
+    <w:lvl w:ilvl="1" w:tplc="FFFFFFFF" w:tentative="1">
+      <w:start w:val="1"/>
+      <w:numFmt w:val="bullet"/>
+      <w:lvlText w:val="o"/>
+      <w:lvlJc w:val="left"/>
+      <w:pPr>
+        <w:ind w:left="1080" w:hanging="360"/>
+      </w:pPr>
+      <w:rPr>
+        <w:rFonts w:ascii="Courier New" w:hAnsi="Courier New" w:cs="Courier New" w:hint="default"/>
+      </w:rPr>
+    </w:lvl>
+    <w:lvl w:ilvl="2" w:tplc="FFFFFFFF" w:tentative="1">
+      <w:start w:val="1"/>
+      <w:numFmt w:val="bullet"/>
+      <w:lvlText w:val=""/>
+      <w:lvlJc w:val="left"/>
+      <w:pPr>
+        <w:ind w:left="1800" w:hanging="360"/>
+      </w:pPr>
+      <w:rPr>
+        <w:rFonts w:ascii="Wingdings" w:hAnsi="Wingdings" w:hint="default"/>
+      </w:rPr>
+    </w:lvl>
+    <w:lvl w:ilvl="3" w:tplc="FFFFFFFF" w:tentative="1">
+      <w:start w:val="1"/>
+      <w:numFmt w:val="bullet"/>
+      <w:lvlText w:val=""/>
+      <w:lvlJc w:val="left"/>
+      <w:pPr>
+        <w:ind w:left="2520" w:hanging="360"/>
+      </w:pPr>
+      <w:rPr>
+        <w:rFonts w:ascii="Symbol" w:hAnsi="Symbol" w:hint="default"/>
+      </w:rPr>
+    </w:lvl>
+    <w:lvl w:ilvl="4" w:tplc="FFFFFFFF" w:tentative="1">
+      <w:start w:val="1"/>
+      <w:numFmt w:val="bullet"/>
+      <w:lvlText w:val="o"/>
+      <w:lvlJc w:val="left"/>
+      <w:pPr>
+        <w:ind w:left="3240" w:hanging="360"/>
+      </w:pPr>
+      <w:rPr>
+        <w:rFonts w:ascii="Courier New" w:hAnsi="Courier New" w:cs="Courier New" w:hint="default"/>
+      </w:rPr>
+    </w:lvl>
+    <w:lvl w:ilvl="5" w:tplc="FFFFFFFF" w:tentative="1">
+      <w:start w:val="1"/>
+      <w:numFmt w:val="bullet"/>
+      <w:lvlText w:val=""/>
+      <w:lvlJc w:val="left"/>
+      <w:pPr>
+        <w:ind w:left="3960" w:hanging="360"/>
+      </w:pPr>
+      <w:rPr>
+        <w:rFonts w:ascii="Wingdings" w:hAnsi="Wingdings" w:hint="default"/>
+      </w:rPr>
+    </w:lvl>
+    <w:lvl w:ilvl="6" w:tplc="FFFFFFFF" w:tentative="1">
+      <w:start w:val="1"/>
+      <w:numFmt w:val="bullet"/>
+      <w:lvlText w:val=""/>
+      <w:lvlJc w:val="left"/>
+      <w:pPr>
+        <w:ind w:left="4680" w:hanging="360"/>
+      </w:pPr>
+      <w:rPr>
+        <w:rFonts w:ascii="Symbol" w:hAnsi="Symbol" w:hint="default"/>
+      </w:rPr>
+    </w:lvl>
+    <w:lvl w:ilvl="7" w:tplc="FFFFFFFF" w:tentative="1">
+      <w:start w:val="1"/>
+      <w:numFmt w:val="bullet"/>
+      <w:lvlText w:val="o"/>
+      <w:lvlJc w:val="left"/>
+      <w:pPr>
+        <w:ind w:left="5400" w:hanging="360"/>
+      </w:pPr>
+      <w:rPr>
+        <w:rFonts w:ascii="Courier New" w:hAnsi="Courier New" w:cs="Courier New" w:hint="default"/>
+      </w:rPr>
+    </w:lvl>
+    <w:lvl w:ilvl="8" w:tplc="FFFFFFFF" w:tentative="1">
+      <w:start w:val="1"/>
+      <w:numFmt w:val="bullet"/>
+      <w:lvlText w:val=""/>
+      <w:lvlJc w:val="left"/>
+      <w:pPr>
+        <w:ind w:left="6120" w:hanging="360"/>
+      </w:pPr>
+      <w:rPr>
+        <w:rFonts w:ascii="Wingdings" w:hAnsi="Wingdings" w:hint="default"/>
+      </w:rPr>
+    </w:lvl>
+  </w:abstractNum>
+  <w:abstractNum w:abstractNumId="2" w15:restartNumberingAfterBreak="0">
+    <w:nsid w:val="1A600C50"/>
+    <w:multiLevelType w:val="hybridMultilevel"/>
+    <w:tmpl w:val="127EAE90"/>
+    <w:lvl w:ilvl="0" w:tplc="0409001B">
+      <w:start w:val="1"/>
+      <w:numFmt w:val="lowerRoman"/>
+      <w:lvlText w:val="%1."/>
+      <w:lvlJc w:val="right"/>
+      <w:pPr>
+        <w:ind w:left="360" w:hanging="360"/>
+      </w:pPr>
+      <w:rPr>
+        <w:rFonts w:hint="default"/>
+      </w:rPr>
+    </w:lvl>
+    <w:lvl w:ilvl="1" w:tplc="FFFFFFFF" w:tentative="1">
+      <w:start w:val="1"/>
+      <w:numFmt w:val="bullet"/>
+      <w:lvlText w:val="o"/>
+      <w:lvlJc w:val="left"/>
+      <w:pPr>
+        <w:ind w:left="1080" w:hanging="360"/>
+      </w:pPr>
+      <w:rPr>
+        <w:rFonts w:ascii="Courier New" w:hAnsi="Courier New" w:cs="Courier New" w:hint="default"/>
+      </w:rPr>
+    </w:lvl>
+    <w:lvl w:ilvl="2" w:tplc="FFFFFFFF" w:tentative="1">
+      <w:start w:val="1"/>
+      <w:numFmt w:val="bullet"/>
+      <w:lvlText w:val=""/>
+      <w:lvlJc w:val="left"/>
+      <w:pPr>
+        <w:ind w:left="1800" w:hanging="360"/>
+      </w:pPr>
+      <w:rPr>
+        <w:rFonts w:ascii="Wingdings" w:hAnsi="Wingdings" w:hint="default"/>
+      </w:rPr>
+    </w:lvl>
+    <w:lvl w:ilvl="3" w:tplc="FFFFFFFF" w:tentative="1">
+      <w:start w:val="1"/>
+      <w:numFmt w:val="bullet"/>
+      <w:lvlText w:val=""/>
+      <w:lvlJc w:val="left"/>
+      <w:pPr>
+        <w:ind w:left="2520" w:hanging="360"/>
+      </w:pPr>
+      <w:rPr>
+        <w:rFonts w:ascii="Symbol" w:hAnsi="Symbol" w:hint="default"/>
+      </w:rPr>
+    </w:lvl>
+    <w:lvl w:ilvl="4" w:tplc="FFFFFFFF" w:tentative="1">
+      <w:start w:val="1"/>
+      <w:numFmt w:val="bullet"/>
+      <w:lvlText w:val="o"/>
+      <w:lvlJc w:val="left"/>
+      <w:pPr>
+        <w:ind w:left="3240" w:hanging="360"/>
+      </w:pPr>
+      <w:rPr>
+        <w:rFonts w:ascii="Courier New" w:hAnsi="Courier New" w:cs="Courier New" w:hint="default"/>
+      </w:rPr>
+    </w:lvl>
+    <w:lvl w:ilvl="5" w:tplc="FFFFFFFF" w:tentative="1">
+      <w:start w:val="1"/>
+      <w:numFmt w:val="bullet"/>
+      <w:lvlText w:val=""/>
+      <w:lvlJc w:val="left"/>
+      <w:pPr>
+        <w:ind w:left="3960" w:hanging="360"/>
+      </w:pPr>
+      <w:rPr>
+        <w:rFonts w:ascii="Wingdings" w:hAnsi="Wingdings" w:hint="default"/>
+      </w:rPr>
+    </w:lvl>
+    <w:lvl w:ilvl="6" w:tplc="FFFFFFFF" w:tentative="1">
+      <w:start w:val="1"/>
+      <w:numFmt w:val="bullet"/>
+      <w:lvlText w:val=""/>
+      <w:lvlJc w:val="left"/>
+      <w:pPr>
+        <w:ind w:left="4680" w:hanging="360"/>
+      </w:pPr>
+      <w:rPr>
+        <w:rFonts w:ascii="Symbol" w:hAnsi="Symbol" w:hint="default"/>
+      </w:rPr>
+    </w:lvl>
+    <w:lvl w:ilvl="7" w:tplc="FFFFFFFF" w:tentative="1">
+      <w:start w:val="1"/>
+      <w:numFmt w:val="bullet"/>
+      <w:lvlText w:val="o"/>
+      <w:lvlJc w:val="left"/>
+      <w:pPr>
+        <w:ind w:left="5400" w:hanging="360"/>
+      </w:pPr>
+      <w:rPr>
+        <w:rFonts w:ascii="Courier New" w:hAnsi="Courier New" w:cs="Courier New" w:hint="default"/>
+      </w:rPr>
+    </w:lvl>
+    <w:lvl w:ilvl="8" w:tplc="FFFFFFFF" w:tentative="1">
+      <w:start w:val="1"/>
+      <w:numFmt w:val="bullet"/>
+      <w:lvlText w:val=""/>
+      <w:lvlJc w:val="left"/>
+      <w:pPr>
+        <w:ind w:left="6120" w:hanging="360"/>
+      </w:pPr>
+      <w:rPr>
+        <w:rFonts w:ascii="Wingdings" w:hAnsi="Wingdings" w:hint="default"/>
+      </w:rPr>
+    </w:lvl>
+  </w:abstractNum>
+  <w:abstractNum w:abstractNumId="3" w15:restartNumberingAfterBreak="0">
+    <w:nsid w:val="1BB06CEE"/>
+    <w:multiLevelType w:val="hybridMultilevel"/>
+    <w:tmpl w:val="5022B1E4"/>
+    <w:lvl w:ilvl="0" w:tplc="2C62FB08">
+      <w:start w:val="1"/>
+      <w:numFmt w:val="lowerRoman"/>
+      <w:lvlText w:val="%1."/>
+      <w:lvlJc w:val="left"/>
+      <w:pPr>
+        <w:ind w:left="360" w:hanging="360"/>
+      </w:pPr>
+      <w:rPr>
+        <w:rFonts w:hint="default"/>
+      </w:rPr>
+    </w:lvl>
+    <w:lvl w:ilvl="1" w:tplc="FFFFFFFF" w:tentative="1">
+      <w:start w:val="1"/>
+      <w:numFmt w:val="bullet"/>
+      <w:lvlText w:val="o"/>
+      <w:lvlJc w:val="left"/>
+      <w:pPr>
+        <w:ind w:left="1080" w:hanging="360"/>
+      </w:pPr>
+      <w:rPr>
+        <w:rFonts w:ascii="Courier New" w:hAnsi="Courier New" w:cs="Courier New" w:hint="default"/>
+      </w:rPr>
+    </w:lvl>
+    <w:lvl w:ilvl="2" w:tplc="FFFFFFFF" w:tentative="1">
+      <w:start w:val="1"/>
+      <w:numFmt w:val="bullet"/>
+      <w:lvlText w:val=""/>
+      <w:lvlJc w:val="left"/>
+      <w:pPr>
+        <w:ind w:left="1800" w:hanging="360"/>
+      </w:pPr>
+      <w:rPr>
+        <w:rFonts w:ascii="Wingdings" w:hAnsi="Wingdings" w:hint="default"/>
+      </w:rPr>
+    </w:lvl>
+    <w:lvl w:ilvl="3" w:tplc="FFFFFFFF" w:tentative="1">
+      <w:start w:val="1"/>
+      <w:numFmt w:val="bullet"/>
+      <w:lvlText w:val=""/>
+      <w:lvlJc w:val="left"/>
+      <w:pPr>
+        <w:ind w:left="2520" w:hanging="360"/>
+      </w:pPr>
+      <w:rPr>
+        <w:rFonts w:ascii="Symbol" w:hAnsi="Symbol" w:hint="default"/>
+      </w:rPr>
+    </w:lvl>
+    <w:lvl w:ilvl="4" w:tplc="FFFFFFFF" w:tentative="1">
+      <w:start w:val="1"/>
+      <w:numFmt w:val="bullet"/>
+      <w:lvlText w:val="o"/>
+      <w:lvlJc w:val="left"/>
+      <w:pPr>
+        <w:ind w:left="3240" w:hanging="360"/>
+      </w:pPr>
+      <w:rPr>
+        <w:rFonts w:ascii="Courier New" w:hAnsi="Courier New" w:cs="Courier New" w:hint="default"/>
+      </w:rPr>
+    </w:lvl>
+    <w:lvl w:ilvl="5" w:tplc="FFFFFFFF" w:tentative="1">
+      <w:start w:val="1"/>
+      <w:numFmt w:val="bullet"/>
+      <w:lvlText w:val=""/>
+      <w:lvlJc w:val="left"/>
+      <w:pPr>
+        <w:ind w:left="3960" w:hanging="360"/>
+      </w:pPr>
+      <w:rPr>
+        <w:rFonts w:ascii="Wingdings" w:hAnsi="Wingdings" w:hint="default"/>
+      </w:rPr>
+    </w:lvl>
+    <w:lvl w:ilvl="6" w:tplc="FFFFFFFF" w:tentative="1">
+      <w:start w:val="1"/>
+      <w:numFmt w:val="bullet"/>
+      <w:lvlText w:val=""/>
+      <w:lvlJc w:val="left"/>
+      <w:pPr>
+        <w:ind w:left="4680" w:hanging="360"/>
+      </w:pPr>
+      <w:rPr>
+        <w:rFonts w:ascii="Symbol" w:hAnsi="Symbol" w:hint="default"/>
+      </w:rPr>
+    </w:lvl>
+    <w:lvl w:ilvl="7" w:tplc="FFFFFFFF" w:tentative="1">
+      <w:start w:val="1"/>
+      <w:numFmt w:val="bullet"/>
+      <w:lvlText w:val="o"/>
+      <w:lvlJc w:val="left"/>
+      <w:pPr>
+        <w:ind w:left="5400" w:hanging="360"/>
+      </w:pPr>
+      <w:rPr>
+        <w:rFonts w:ascii="Courier New" w:hAnsi="Courier New" w:cs="Courier New" w:hint="default"/>
+      </w:rPr>
+    </w:lvl>
+    <w:lvl w:ilvl="8" w:tplc="FFFFFFFF" w:tentative="1">
+      <w:start w:val="1"/>
+      <w:numFmt w:val="bullet"/>
+      <w:lvlText w:val=""/>
+      <w:lvlJc w:val="left"/>
+      <w:pPr>
+        <w:ind w:left="6120" w:hanging="360"/>
+      </w:pPr>
+      <w:rPr>
+        <w:rFonts w:ascii="Wingdings" w:hAnsi="Wingdings" w:hint="default"/>
+      </w:rPr>
+    </w:lvl>
+  </w:abstractNum>
+  <w:abstractNum w:abstractNumId="4" w15:restartNumberingAfterBreak="0">
     <w:nsid w:val="1F7F07BD"/>
     <w:multiLevelType w:val="hybridMultilevel"/>
     <w:tmpl w:val="2758B3AC"/>
@@ -2621,7 +3140,7 @@
       </w:rPr>
     </w:lvl>
   </w:abstractNum>
-  <w:abstractNum w:abstractNumId="1" w15:restartNumberingAfterBreak="0">
+  <w:abstractNum w:abstractNumId="5" w15:restartNumberingAfterBreak="0">
     <w:nsid w:val="4142424A"/>
     <w:multiLevelType w:val="hybridMultilevel"/>
     <w:tmpl w:val="C0949790"/>
@@ -2707,7 +3226,7 @@
       </w:pPr>
     </w:lvl>
   </w:abstractNum>
-  <w:abstractNum w:abstractNumId="2" w15:restartNumberingAfterBreak="0">
+  <w:abstractNum w:abstractNumId="6" w15:restartNumberingAfterBreak="0">
     <w:nsid w:val="46C66F83"/>
     <w:multiLevelType w:val="hybridMultilevel"/>
     <w:tmpl w:val="985CA6C6"/>
@@ -2820,7 +3339,7 @@
       </w:rPr>
     </w:lvl>
   </w:abstractNum>
-  <w:abstractNum w:abstractNumId="3" w15:restartNumberingAfterBreak="0">
+  <w:abstractNum w:abstractNumId="7" w15:restartNumberingAfterBreak="0">
     <w:nsid w:val="4A195FD8"/>
     <w:multiLevelType w:val="hybridMultilevel"/>
     <w:tmpl w:val="6A84B0D6"/>
@@ -2933,7 +3452,7 @@
       </w:rPr>
     </w:lvl>
   </w:abstractNum>
-  <w:abstractNum w:abstractNumId="4" w15:restartNumberingAfterBreak="0">
+  <w:abstractNum w:abstractNumId="8" w15:restartNumberingAfterBreak="0">
     <w:nsid w:val="57D3714D"/>
     <w:multiLevelType w:val="hybridMultilevel"/>
     <w:tmpl w:val="2048B14A"/>
@@ -3019,7 +3538,7 @@
       </w:pPr>
     </w:lvl>
   </w:abstractNum>
-  <w:abstractNum w:abstractNumId="5" w15:restartNumberingAfterBreak="0">
+  <w:abstractNum w:abstractNumId="9" w15:restartNumberingAfterBreak="0">
     <w:nsid w:val="58A920A0"/>
     <w:multiLevelType w:val="hybridMultilevel"/>
     <w:tmpl w:val="AE64B3D6"/>
@@ -3105,23 +3624,127 @@
       </w:pPr>
     </w:lvl>
   </w:abstractNum>
+  <w:abstractNum w:abstractNumId="10" w15:restartNumberingAfterBreak="0">
+    <w:nsid w:val="6E5466E2"/>
+    <w:multiLevelType w:val="hybridMultilevel"/>
+    <w:tmpl w:val="67BACBB0"/>
+    <w:lvl w:ilvl="0" w:tplc="2C62FB08">
+      <w:start w:val="1"/>
+      <w:numFmt w:val="lowerRoman"/>
+      <w:lvlText w:val="%1."/>
+      <w:lvlJc w:val="left"/>
+      <w:pPr>
+        <w:ind w:left="720" w:hanging="360"/>
+      </w:pPr>
+      <w:rPr>
+        <w:rFonts w:hint="default"/>
+      </w:rPr>
+    </w:lvl>
+    <w:lvl w:ilvl="1" w:tplc="04090019" w:tentative="1">
+      <w:start w:val="1"/>
+      <w:numFmt w:val="lowerLetter"/>
+      <w:lvlText w:val="%2."/>
+      <w:lvlJc w:val="left"/>
+      <w:pPr>
+        <w:ind w:left="1440" w:hanging="360"/>
+      </w:pPr>
+    </w:lvl>
+    <w:lvl w:ilvl="2" w:tplc="0409001B" w:tentative="1">
+      <w:start w:val="1"/>
+      <w:numFmt w:val="lowerRoman"/>
+      <w:lvlText w:val="%3."/>
+      <w:lvlJc w:val="right"/>
+      <w:pPr>
+        <w:ind w:left="2160" w:hanging="180"/>
+      </w:pPr>
+    </w:lvl>
+    <w:lvl w:ilvl="3" w:tplc="0409000F" w:tentative="1">
+      <w:start w:val="1"/>
+      <w:numFmt w:val="decimal"/>
+      <w:lvlText w:val="%4."/>
+      <w:lvlJc w:val="left"/>
+      <w:pPr>
+        <w:ind w:left="2880" w:hanging="360"/>
+      </w:pPr>
+    </w:lvl>
+    <w:lvl w:ilvl="4" w:tplc="04090019" w:tentative="1">
+      <w:start w:val="1"/>
+      <w:numFmt w:val="lowerLetter"/>
+      <w:lvlText w:val="%5."/>
+      <w:lvlJc w:val="left"/>
+      <w:pPr>
+        <w:ind w:left="3600" w:hanging="360"/>
+      </w:pPr>
+    </w:lvl>
+    <w:lvl w:ilvl="5" w:tplc="0409001B" w:tentative="1">
+      <w:start w:val="1"/>
+      <w:numFmt w:val="lowerRoman"/>
+      <w:lvlText w:val="%6."/>
+      <w:lvlJc w:val="right"/>
+      <w:pPr>
+        <w:ind w:left="4320" w:hanging="180"/>
+      </w:pPr>
+    </w:lvl>
+    <w:lvl w:ilvl="6" w:tplc="0409000F" w:tentative="1">
+      <w:start w:val="1"/>
+      <w:numFmt w:val="decimal"/>
+      <w:lvlText w:val="%7."/>
+      <w:lvlJc w:val="left"/>
+      <w:pPr>
+        <w:ind w:left="5040" w:hanging="360"/>
+      </w:pPr>
+    </w:lvl>
+    <w:lvl w:ilvl="7" w:tplc="04090019" w:tentative="1">
+      <w:start w:val="1"/>
+      <w:numFmt w:val="lowerLetter"/>
+      <w:lvlText w:val="%8."/>
+      <w:lvlJc w:val="left"/>
+      <w:pPr>
+        <w:ind w:left="5760" w:hanging="360"/>
+      </w:pPr>
+    </w:lvl>
+    <w:lvl w:ilvl="8" w:tplc="0409001B" w:tentative="1">
+      <w:start w:val="1"/>
+      <w:numFmt w:val="lowerRoman"/>
+      <w:lvlText w:val="%9."/>
+      <w:lvlJc w:val="right"/>
+      <w:pPr>
+        <w:ind w:left="6480" w:hanging="180"/>
+      </w:pPr>
+    </w:lvl>
+  </w:abstractNum>
   <w:num w:numId="1" w16cid:durableId="1371952021">
+    <w:abstractNumId w:val="5"/>
+  </w:num>
+  <w:num w:numId="2" w16cid:durableId="1088963723">
+    <w:abstractNumId w:val="9"/>
+  </w:num>
+  <w:num w:numId="3" w16cid:durableId="1087506447">
+    <w:abstractNumId w:val="8"/>
+  </w:num>
+  <w:num w:numId="4" w16cid:durableId="949165009">
+    <w:abstractNumId w:val="6"/>
+  </w:num>
+  <w:num w:numId="5" w16cid:durableId="389503292">
+    <w:abstractNumId w:val="4"/>
+  </w:num>
+  <w:num w:numId="6" w16cid:durableId="1768382439">
+    <w:abstractNumId w:val="7"/>
+  </w:num>
+  <w:num w:numId="7" w16cid:durableId="1561594550">
     <w:abstractNumId w:val="1"/>
   </w:num>
-  <w:num w:numId="2" w16cid:durableId="1088963723">
-    <w:abstractNumId w:val="5"/>
-  </w:num>
-  <w:num w:numId="3" w16cid:durableId="1087506447">
-    <w:abstractNumId w:val="4"/>
-  </w:num>
-  <w:num w:numId="4" w16cid:durableId="949165009">
+  <w:num w:numId="8" w16cid:durableId="285047689">
     <w:abstractNumId w:val="2"/>
   </w:num>
-  <w:num w:numId="5" w16cid:durableId="389503292">
+  <w:num w:numId="9" w16cid:durableId="1979215998">
+    <w:abstractNumId w:val="10"/>
+  </w:num>
+  <w:num w:numId="10" w16cid:durableId="915868826">
+    <w:abstractNumId w:val="3"/>
+  </w:num>
+  <w:num w:numId="11" w16cid:durableId="1552375866">
     <w:abstractNumId w:val="0"/>
-  </w:num>
-  <w:num w:numId="6" w16cid:durableId="1768382439">
-    <w:abstractNumId w:val="3"/>
   </w:num>
 </w:numbering>
 </file>

</xml_diff>